<commit_message>
init all number exception
</commit_message>
<xml_diff>
--- a/journal_create/[0] update_template_univrab_17 615 006_YOGI ARIF WIDODO.docx
+++ b/journal_create/[0] update_template_univrab_17 615 006_YOGI ARIF WIDODO.docx
@@ -102,25 +102,7 @@
           <w:sz w:val="22"/>
           <w:szCs w:val="22"/>
         </w:rPr>
-        <w:t xml:space="preserve">Mulyanto, </w:t>
-      </w:r>
-      <w:proofErr w:type="gramStart"/>
-      <w:r>
-        <w:rPr>
-          <w:b/>
-          <w:sz w:val="22"/>
-          <w:szCs w:val="22"/>
-        </w:rPr>
-        <w:t>S.Kom.,</w:t>
-      </w:r>
-      <w:proofErr w:type="gramEnd"/>
-      <w:r>
-        <w:rPr>
-          <w:b/>
-          <w:sz w:val="22"/>
-          <w:szCs w:val="22"/>
-        </w:rPr>
-        <w:t xml:space="preserve"> M.Cs.</w:t>
+        <w:t>Mulyanto, S.Kom., M.Cs.</w:t>
       </w:r>
       <w:r>
         <w:rPr>
@@ -166,21 +148,7 @@
         <w:rPr>
           <w:vertAlign w:val="superscript"/>
         </w:rPr>
-        <w:t>1</w:t>
-      </w:r>
-      <w:proofErr w:type="gramStart"/>
-      <w:r>
-        <w:rPr>
-          <w:vertAlign w:val="superscript"/>
-        </w:rPr>
-        <w:t>,2,3</w:t>
-      </w:r>
-      <w:proofErr w:type="gramEnd"/>
-      <w:r>
-        <w:rPr>
-          <w:vertAlign w:val="superscript"/>
-        </w:rPr>
-        <w:t>)</w:t>
+        <w:t>1,2,3)</w:t>
       </w:r>
       <w:r>
         <w:t xml:space="preserve">Program Studi, </w:t>
@@ -204,21 +172,7 @@
         <w:rPr>
           <w:vertAlign w:val="superscript"/>
         </w:rPr>
-        <w:t>1</w:t>
-      </w:r>
-      <w:proofErr w:type="gramStart"/>
-      <w:r>
-        <w:rPr>
-          <w:vertAlign w:val="superscript"/>
-        </w:rPr>
-        <w:t>,2,3</w:t>
-      </w:r>
-      <w:proofErr w:type="gramEnd"/>
-      <w:r>
-        <w:rPr>
-          <w:vertAlign w:val="superscript"/>
-        </w:rPr>
-        <w:t>)</w:t>
+        <w:t>1,2,3)</w:t>
       </w:r>
       <w:r>
         <w:t xml:space="preserve">Jl. </w:t>
@@ -246,15 +200,7 @@
         <w:jc w:val="center"/>
       </w:pPr>
       <w:r>
-        <w:t>E-</w:t>
-      </w:r>
-      <w:proofErr w:type="gramStart"/>
-      <w:r>
-        <w:t>mail :</w:t>
-      </w:r>
-      <w:proofErr w:type="gramEnd"/>
-      <w:r>
-        <w:t xml:space="preserve"> </w:t>
+        <w:t xml:space="preserve">E-mail : </w:t>
       </w:r>
       <w:r>
         <w:rPr>
@@ -1296,21 +1242,7 @@
         <w:rPr>
           <w:b/>
         </w:rPr>
-        <w:t xml:space="preserve"> Bilangan Prima, Informasi Peranti Waktu, P dan </w:t>
-      </w:r>
-      <w:proofErr w:type="gramStart"/>
-      <w:r>
-        <w:rPr>
-          <w:b/>
-        </w:rPr>
-        <w:t>Q ,</w:t>
-      </w:r>
-      <w:proofErr w:type="gramEnd"/>
-      <w:r>
-        <w:rPr>
-          <w:b/>
-        </w:rPr>
-        <w:t xml:space="preserve"> </w:t>
+        <w:t xml:space="preserve"> Bilangan Prima, Informasi Peranti Waktu, P dan Q , </w:t>
       </w:r>
       <w:r>
         <w:rPr>
@@ -1599,27 +1531,7 @@
           <w:szCs w:val="24"/>
           <w:lang w:val="en-ID"/>
         </w:rPr>
-        <w:t xml:space="preserve">Kemudian </w:t>
-      </w:r>
-      <w:proofErr w:type="gramStart"/>
-      <w:r>
-        <w:rPr>
-          <w:color w:val="000000" w:themeColor="text1"/>
-          <w:sz w:val="24"/>
-          <w:szCs w:val="24"/>
-          <w:lang w:val="en-ID"/>
-        </w:rPr>
-        <w:t>akan</w:t>
-      </w:r>
-      <w:proofErr w:type="gramEnd"/>
-      <w:r>
-        <w:rPr>
-          <w:color w:val="000000" w:themeColor="text1"/>
-          <w:sz w:val="24"/>
-          <w:szCs w:val="24"/>
-          <w:lang w:val="en-ID"/>
-        </w:rPr>
-        <w:t xml:space="preserve"> muncul pertanyaan mengenai apak</w:t>
+        <w:t>Kemudian akan muncul pertanyaan mengenai apak</w:t>
       </w:r>
       <w:r>
         <w:rPr>
@@ -1630,25 +1542,14 @@
         </w:rPr>
         <w:t xml:space="preserve">ah 1 bilangan prima? </w:t>
       </w:r>
-      <w:proofErr w:type="gramStart"/>
-      <w:r>
-        <w:rPr>
-          <w:color w:val="000000" w:themeColor="text1"/>
-          <w:sz w:val="24"/>
-          <w:szCs w:val="24"/>
-          <w:lang w:val="en-ID"/>
-        </w:rPr>
-        <w:t>tentu</w:t>
-      </w:r>
-      <w:proofErr w:type="gramEnd"/>
-      <w:r>
-        <w:rPr>
-          <w:color w:val="000000" w:themeColor="text1"/>
-          <w:sz w:val="24"/>
-          <w:szCs w:val="24"/>
-          <w:lang w:val="en-ID"/>
-        </w:rPr>
-        <w:t xml:space="preserve"> saja tidak. 1 hanya memiliki </w:t>
+      <w:r>
+        <w:rPr>
+          <w:color w:val="000000" w:themeColor="text1"/>
+          <w:sz w:val="24"/>
+          <w:szCs w:val="24"/>
+          <w:lang w:val="en-ID"/>
+        </w:rPr>
+        <w:t xml:space="preserve">tentu saja tidak. 1 hanya memiliki </w:t>
       </w:r>
       <w:r>
         <w:rPr>
@@ -1814,7 +1715,71 @@
           <w:szCs w:val="24"/>
           <w:lang w:val="en-ID"/>
         </w:rPr>
-        <w:t xml:space="preserve">sebut bilangan komposit. Jika n </w:t>
+        <w:t>sebut bilangan komposit</w:t>
+      </w:r>
+      <w:r>
+        <w:rPr>
+          <w:color w:val="000000" w:themeColor="text1"/>
+          <w:sz w:val="24"/>
+          <w:szCs w:val="24"/>
+          <w:lang w:val="en-ID"/>
+        </w:rPr>
+        <w:t xml:space="preserve"> </w:t>
+      </w:r>
+      <w:r>
+        <w:rPr>
+          <w:color w:val="000000" w:themeColor="text1"/>
+          <w:sz w:val="24"/>
+          <w:szCs w:val="24"/>
+          <w:lang w:val="en-ID"/>
+        </w:rPr>
+        <w:fldChar w:fldCharType="begin" w:fldLock="1"/>
+      </w:r>
+      <w:r>
+        <w:rPr>
+          <w:color w:val="000000" w:themeColor="text1"/>
+          <w:sz w:val="24"/>
+          <w:szCs w:val="24"/>
+          <w:lang w:val="en-ID"/>
+        </w:rPr>
+        <w:instrText>ADDIN CSL_CITATION {"citationItems":[{"id":"ITEM-1","itemData":{"author":[{"dropping-particle":"","family":"Harahap","given":"Muhammad Khoiruddin","non-dropping-particle":"","parse-names":false,"suffix":""}],"id":"ITEM-1","issue":"Oktober","issued":{"date-parts":[["2019"]]},"title":"Membangkitkan Bilangan Prima Marsenne dengan metode Bilangan Prima Probabilistik Solovay – Strassen","type":"article-journal","volume":"1"},"uris":["http://www.mendeley.com/documents/?uuid=11fb5554-ce7b-44ca-85cd-72ec96bc3ecf"]}],"mendeley":{"formattedCitation":"[2]","plainTextFormattedCitation":"[2]","previouslyFormattedCitation":"[2]"},"properties":{"noteIndex":0},"schema":"https://github.com/citation-style-language/schema/raw/master/csl-citation.json"}</w:instrText>
+      </w:r>
+      <w:r>
+        <w:rPr>
+          <w:color w:val="000000" w:themeColor="text1"/>
+          <w:sz w:val="24"/>
+          <w:szCs w:val="24"/>
+          <w:lang w:val="en-ID"/>
+        </w:rPr>
+        <w:fldChar w:fldCharType="separate"/>
+      </w:r>
+      <w:r>
+        <w:rPr>
+          <w:noProof/>
+          <w:color w:val="000000" w:themeColor="text1"/>
+          <w:sz w:val="24"/>
+          <w:szCs w:val="24"/>
+          <w:lang w:val="en-ID"/>
+        </w:rPr>
+        <w:t>[2]</w:t>
+      </w:r>
+      <w:r>
+        <w:rPr>
+          <w:color w:val="000000" w:themeColor="text1"/>
+          <w:sz w:val="24"/>
+          <w:szCs w:val="24"/>
+          <w:lang w:val="en-ID"/>
+        </w:rPr>
+        <w:fldChar w:fldCharType="end"/>
+      </w:r>
+      <w:r>
+        <w:rPr>
+          <w:color w:val="000000" w:themeColor="text1"/>
+          <w:sz w:val="24"/>
+          <w:szCs w:val="24"/>
+          <w:lang w:val="en-ID"/>
+        </w:rPr>
+        <w:t xml:space="preserve">. Jika n </w:t>
       </w:r>
       <w:r>
         <w:rPr>
@@ -1868,19 +1833,8 @@
           <w:szCs w:val="24"/>
           <w:lang w:val="en-ID"/>
         </w:rPr>
-        <w:t xml:space="preserve"> prima yang nilainya tidak lebih </w:t>
-      </w:r>
-      <w:proofErr w:type="gramStart"/>
-      <w:r>
-        <w:rPr>
-          <w:color w:val="000000" w:themeColor="text1"/>
-          <w:sz w:val="24"/>
-          <w:szCs w:val="24"/>
-          <w:lang w:val="en-ID"/>
-        </w:rPr>
-        <w:t xml:space="preserve">dari </w:t>
-      </w:r>
-      <w:proofErr w:type="gramEnd"/>
+        <w:t xml:space="preserve"> prima yang nilainya tidak lebih dari </w:t>
+      </w:r>
       <m:oMath>
         <m:rad>
           <m:radPr>
@@ -1972,7 +1926,71 @@
           <w:szCs w:val="24"/>
           <w:lang w:val="en-ID"/>
         </w:rPr>
-        <w:t xml:space="preserve">antara 6k-1 </w:t>
+        <w:t>antara</w:t>
+      </w:r>
+      <w:r>
+        <w:rPr>
+          <w:color w:val="000000" w:themeColor="text1"/>
+          <w:sz w:val="24"/>
+          <w:szCs w:val="24"/>
+          <w:lang w:val="en-ID"/>
+        </w:rPr>
+        <w:t xml:space="preserve"> </w:t>
+      </w:r>
+      <w:r>
+        <w:rPr>
+          <w:color w:val="000000" w:themeColor="text1"/>
+          <w:sz w:val="24"/>
+          <w:szCs w:val="24"/>
+          <w:lang w:val="en-ID"/>
+        </w:rPr>
+        <w:fldChar w:fldCharType="begin" w:fldLock="1"/>
+      </w:r>
+      <w:r>
+        <w:rPr>
+          <w:color w:val="000000" w:themeColor="text1"/>
+          <w:sz w:val="24"/>
+          <w:szCs w:val="24"/>
+          <w:lang w:val="en-ID"/>
+        </w:rPr>
+        <w:instrText>ADDIN CSL_CITATION {"citationItems":[{"id":"ITEM-1","itemData":{"DOI":"10.14456/kkuenj.2015.1","abstract":"Safety in aviation impacts the overall success of the sector. It depends on the effectiveness and efficiency of safety management systems (SMSs), which contain diverse and complex elements. Thus, a quantitative methodology for aviation SMS in developing countries, capable of prioritising resources with incomplete information, is needed. Grey relational analysis (GRA) is the most appropriate tool for this situation. This study assessed an existing SMS and determined its critical elements in a developing country’s aviation industry. Questionnaires were framed from the SMS manual of the International Civil Aviation Organization and from previous literature. The robustness and the efficiency of the approach were tested with data obtained from airline operators in Nigeria. Assessment of SMSs was done among airline service providers ascertaining the important levels of SMS elements. GRA was then applied to this data to identify the most influential elements of an SMS. Several companies were examined. Company A needs for a focus on sharing safety information and sensitization techniques to enable SMSs to better permeate through all levels, making employees aware of their SMS roles and duties to pursue a better safety culture. Company B needs to focus on more in-depth safety information dissemination platforms and methods. Non-punitive reporting should be done and safety promotion, culture, training and education should be prioritised. Company A has a better safety record than B. Overall, from the grey model, 12 critical elements were found out of 22 revised SMS elements that affect SMS. The major critical component was the safety structure and regulation. This is needed to build long lasting and effective SMSs. The novelty of this work is its unique application of GRA for a developing country’s airline safety.","author":[{"dropping-particle":"","family":"Chiewchanchairat","given":"Kornkrit","non-dropping-particle":"","parse-names":false,"suffix":""},{"dropping-particle":"","family":"Bumroongsri","given":"Pornchai","non-dropping-particle":"","parse-names":false,"suffix":""},{"dropping-particle":"","family":"Kheawhom","given":"Soorathep","non-dropping-particle":"","parse-names":false,"suffix":""}],"container-title":"KKU Engineering Journal","id":"ITEM-1","issue":"March","issued":{"date-parts":[["2016"]]},"page":"131-138","title":"Improving fermat factorization algorithm by dividing modulus into three forms","type":"article-journal","volume":"40"},"uris":["http://www.mendeley.com/documents/?uuid=922875fd-108e-4310-b394-7465812e16ed"]}],"mendeley":{"formattedCitation":"[3]","plainTextFormattedCitation":"[3]","previouslyFormattedCitation":"[3]"},"properties":{"noteIndex":0},"schema":"https://github.com/citation-style-language/schema/raw/master/csl-citation.json"}</w:instrText>
+      </w:r>
+      <w:r>
+        <w:rPr>
+          <w:color w:val="000000" w:themeColor="text1"/>
+          <w:sz w:val="24"/>
+          <w:szCs w:val="24"/>
+          <w:lang w:val="en-ID"/>
+        </w:rPr>
+        <w:fldChar w:fldCharType="separate"/>
+      </w:r>
+      <w:r>
+        <w:rPr>
+          <w:noProof/>
+          <w:color w:val="000000" w:themeColor="text1"/>
+          <w:sz w:val="24"/>
+          <w:szCs w:val="24"/>
+          <w:lang w:val="en-ID"/>
+        </w:rPr>
+        <w:t>[3]</w:t>
+      </w:r>
+      <w:r>
+        <w:rPr>
+          <w:color w:val="000000" w:themeColor="text1"/>
+          <w:sz w:val="24"/>
+          <w:szCs w:val="24"/>
+          <w:lang w:val="en-ID"/>
+        </w:rPr>
+        <w:fldChar w:fldCharType="end"/>
+      </w:r>
+      <w:r>
+        <w:rPr>
+          <w:color w:val="000000" w:themeColor="text1"/>
+          <w:sz w:val="24"/>
+          <w:szCs w:val="24"/>
+          <w:lang w:val="en-ID"/>
+        </w:rPr>
+        <w:t xml:space="preserve"> 6k-1 </w:t>
       </w:r>
       <w:r>
         <w:rPr>
@@ -2018,17 +2036,7 @@
           <w:szCs w:val="24"/>
           <w:lang w:val="en-ID"/>
         </w:rPr>
-        <w:t xml:space="preserve"> 1,6k, 6k+</w:t>
-      </w:r>
-      <w:proofErr w:type="gramStart"/>
-      <w:r>
-        <w:rPr>
-          <w:color w:val="000000" w:themeColor="text1"/>
-          <w:sz w:val="24"/>
-          <w:szCs w:val="24"/>
-          <w:lang w:val="en-ID"/>
-        </w:rPr>
-        <w:t>1</w:t>
+        <w:t xml:space="preserve"> 1,6k, 6k+1</w:t>
       </w:r>
       <w:r>
         <w:rPr>
@@ -2046,17 +2054,7 @@
           <w:szCs w:val="24"/>
           <w:lang w:val="en-ID"/>
         </w:rPr>
-        <w:t>,6k</w:t>
-      </w:r>
-      <w:proofErr w:type="gramEnd"/>
-      <w:r>
-        <w:rPr>
-          <w:color w:val="000000" w:themeColor="text1"/>
-          <w:sz w:val="24"/>
-          <w:szCs w:val="24"/>
-          <w:lang w:val="en-ID"/>
-        </w:rPr>
-        <w:t xml:space="preserve"> + 2,6k +3. Tapi perhatik</w:t>
+        <w:t>,6k + 2,6k +3. Tapi perhatik</w:t>
       </w:r>
       <w:r>
         <w:rPr>
@@ -2092,27 +2090,7 @@
           <w:szCs w:val="24"/>
           <w:lang w:val="en-ID"/>
         </w:rPr>
-        <w:t xml:space="preserve">dari 3 </w:t>
-      </w:r>
-      <w:proofErr w:type="gramStart"/>
-      <w:r>
-        <w:rPr>
-          <w:color w:val="000000" w:themeColor="text1"/>
-          <w:sz w:val="24"/>
-          <w:szCs w:val="24"/>
-          <w:lang w:val="en-ID"/>
-        </w:rPr>
-        <w:t>akan</w:t>
-      </w:r>
-      <w:proofErr w:type="gramEnd"/>
-      <w:r>
-        <w:rPr>
-          <w:color w:val="000000" w:themeColor="text1"/>
-          <w:sz w:val="24"/>
-          <w:szCs w:val="24"/>
-          <w:lang w:val="en-ID"/>
-        </w:rPr>
-        <w:t xml:space="preserve"> selalu me</w:t>
+        <w:t>dari 3 akan selalu me</w:t>
       </w:r>
       <w:r>
         <w:rPr>
@@ -2148,34 +2126,7 @@
           <w:szCs w:val="24"/>
           <w:lang w:val="en-ID"/>
         </w:rPr>
-        <w:t>ada tak hingga banyaknya. Hal ini mungkin terkesan sang</w:t>
-      </w:r>
-      <w:r>
-        <w:rPr>
-          <w:color w:val="000000" w:themeColor="text1"/>
-          <w:sz w:val="24"/>
-          <w:szCs w:val="24"/>
-          <w:lang w:val="en-ID"/>
-        </w:rPr>
-        <w:t xml:space="preserve">at jelas tapi tidak semua orang </w:t>
-      </w:r>
-      <w:r>
-        <w:rPr>
-          <w:color w:val="000000" w:themeColor="text1"/>
-          <w:sz w:val="24"/>
-          <w:szCs w:val="24"/>
-          <w:lang w:val="en-ID"/>
-        </w:rPr>
-        <w:t>bisa membuktikan pernyataan ini</w:t>
-      </w:r>
-      <w:r>
-        <w:rPr>
-          <w:color w:val="000000" w:themeColor="text1"/>
-          <w:sz w:val="24"/>
-          <w:szCs w:val="24"/>
-          <w:lang w:val="en-ID"/>
-        </w:rPr>
-        <w:t>. Berdasarkan sifat bilangan prima maka</w:t>
+        <w:t>ada tak hingga banyaknya</w:t>
       </w:r>
       <w:r>
         <w:rPr>
@@ -2193,7 +2144,125 @@
           <w:szCs w:val="24"/>
           <w:lang w:val="en-ID"/>
         </w:rPr>
-        <w:t xml:space="preserve">penilitian ini menggabungkan informasi peranti waktu pada </w:t>
+        <w:fldChar w:fldCharType="begin" w:fldLock="1"/>
+      </w:r>
+      <w:r>
+        <w:rPr>
+          <w:color w:val="000000" w:themeColor="text1"/>
+          <w:sz w:val="24"/>
+          <w:szCs w:val="24"/>
+          <w:lang w:val="en-ID"/>
+        </w:rPr>
+        <w:instrText>ADDIN CSL_CITATION {"citationItems":[{"id":"ITEM-1","itemData":{"author":[{"dropping-particle":"","family":"Sciences","given":"Theoretical","non-dropping-particle":"","parse-names":false,"suffix":""}],"id":"ITEM-1","issued":{"date-parts":[["2016"]]},"page":"305-310","title":"Dirichlet ’ s Theorem Related Prime Gap","type":"article-journal","volume":"10"},"uris":["http://www.mendeley.com/documents/?uuid=dbbdb9f6-17a7-407c-aca0-42b39d526330"]}],"mendeley":{"formattedCitation":"[4]","plainTextFormattedCitation":"[4]"},"properties":{"noteIndex":0},"schema":"https://github.com/citation-style-language/schema/raw/master/csl-citation.json"}</w:instrText>
+      </w:r>
+      <w:r>
+        <w:rPr>
+          <w:color w:val="000000" w:themeColor="text1"/>
+          <w:sz w:val="24"/>
+          <w:szCs w:val="24"/>
+          <w:lang w:val="en-ID"/>
+        </w:rPr>
+        <w:fldChar w:fldCharType="separate"/>
+      </w:r>
+      <w:r>
+        <w:rPr>
+          <w:noProof/>
+          <w:color w:val="000000" w:themeColor="text1"/>
+          <w:sz w:val="24"/>
+          <w:szCs w:val="24"/>
+          <w:lang w:val="en-ID"/>
+        </w:rPr>
+        <w:t>[4]</w:t>
+      </w:r>
+      <w:r>
+        <w:rPr>
+          <w:color w:val="000000" w:themeColor="text1"/>
+          <w:sz w:val="24"/>
+          <w:szCs w:val="24"/>
+          <w:lang w:val="en-ID"/>
+        </w:rPr>
+        <w:fldChar w:fldCharType="end"/>
+      </w:r>
+      <w:r>
+        <w:rPr>
+          <w:color w:val="000000" w:themeColor="text1"/>
+          <w:sz w:val="24"/>
+          <w:szCs w:val="24"/>
+          <w:lang w:val="en-ID"/>
+        </w:rPr>
+        <w:t xml:space="preserve">. Berdasarkan sifat </w:t>
+      </w:r>
+      <w:r>
+        <w:rPr>
+          <w:color w:val="000000" w:themeColor="text1"/>
+          <w:sz w:val="24"/>
+          <w:szCs w:val="24"/>
+          <w:lang w:val="en-ID"/>
+        </w:rPr>
+        <w:t>B</w:t>
+      </w:r>
+      <w:r>
+        <w:rPr>
+          <w:color w:val="000000" w:themeColor="text1"/>
+          <w:sz w:val="24"/>
+          <w:szCs w:val="24"/>
+          <w:lang w:val="en-ID"/>
+        </w:rPr>
+        <w:t xml:space="preserve">ilangan </w:t>
+      </w:r>
+      <w:r>
+        <w:rPr>
+          <w:color w:val="000000" w:themeColor="text1"/>
+          <w:sz w:val="24"/>
+          <w:szCs w:val="24"/>
+          <w:lang w:val="en-ID"/>
+        </w:rPr>
+        <w:t>P</w:t>
+      </w:r>
+      <w:r>
+        <w:rPr>
+          <w:color w:val="000000" w:themeColor="text1"/>
+          <w:sz w:val="24"/>
+          <w:szCs w:val="24"/>
+          <w:lang w:val="en-ID"/>
+        </w:rPr>
+        <w:t>rima maka</w:t>
+      </w:r>
+      <w:r>
+        <w:rPr>
+          <w:color w:val="000000" w:themeColor="text1"/>
+          <w:sz w:val="24"/>
+          <w:szCs w:val="24"/>
+          <w:lang w:val="en-ID"/>
+        </w:rPr>
+        <w:t xml:space="preserve"> </w:t>
+      </w:r>
+      <w:r>
+        <w:rPr>
+          <w:color w:val="000000" w:themeColor="text1"/>
+          <w:sz w:val="24"/>
+          <w:szCs w:val="24"/>
+          <w:lang w:val="en-ID"/>
+        </w:rPr>
+        <w:t xml:space="preserve">penilitian ini </w:t>
+      </w:r>
+      <w:r>
+        <w:rPr>
+          <w:color w:val="000000" w:themeColor="text1"/>
+          <w:sz w:val="24"/>
+          <w:szCs w:val="24"/>
+          <w:lang w:val="en-ID"/>
+        </w:rPr>
+        <w:t>mengkombinasi</w:t>
+      </w:r>
+      <w:r>
+        <w:rPr>
+          <w:color w:val="000000" w:themeColor="text1"/>
+          <w:sz w:val="24"/>
+          <w:szCs w:val="24"/>
+          <w:lang w:val="en-ID"/>
+        </w:rPr>
+        <w:t xml:space="preserve"> informasi peranti waktu pada </w:t>
       </w:r>
       <w:r>
         <w:rPr>
@@ -2305,25 +2374,46 @@
           <w:szCs w:val="24"/>
           <w:lang w:val="en-ID"/>
         </w:rPr>
-        <w:t xml:space="preserve"> bilangan prima yang didapat</w:t>
-      </w:r>
-      <w:r>
-        <w:rPr>
-          <w:color w:val="000000" w:themeColor="text1"/>
-          <w:sz w:val="24"/>
-          <w:szCs w:val="24"/>
-          <w:lang w:val="en-ID"/>
-        </w:rPr>
-        <w:t xml:space="preserve"> adalah benar prima</w:t>
-      </w:r>
-      <w:r>
-        <w:rPr>
-          <w:color w:val="000000" w:themeColor="text1"/>
-          <w:sz w:val="24"/>
-          <w:szCs w:val="24"/>
-          <w:lang w:val="en-ID"/>
-        </w:rPr>
-        <w:t>.</w:t>
+        <w:t xml:space="preserve"> ketentuan  prosesnya terpenuhi tanpa ada </w:t>
+      </w:r>
+      <w:r>
+        <w:rPr>
+          <w:i/>
+          <w:color w:val="000000" w:themeColor="text1"/>
+          <w:sz w:val="24"/>
+          <w:szCs w:val="24"/>
+          <w:lang w:val="en-ID"/>
+        </w:rPr>
+        <w:t>NumberFormat</w:t>
+      </w:r>
+      <w:r>
+        <w:rPr>
+          <w:i/>
+          <w:color w:val="000000" w:themeColor="text1"/>
+          <w:sz w:val="24"/>
+          <w:szCs w:val="24"/>
+          <w:lang w:val="en-ID"/>
+        </w:rPr>
+        <w:t>Exception</w:t>
+      </w:r>
+      <w:r>
+        <w:rPr>
+          <w:i/>
+          <w:color w:val="000000" w:themeColor="text1"/>
+          <w:sz w:val="24"/>
+          <w:szCs w:val="24"/>
+          <w:lang w:val="en-ID"/>
+        </w:rPr>
+        <w:t xml:space="preserve"> </w:t>
+      </w:r>
+      <w:r>
+        <w:rPr>
+          <w:color w:val="000000" w:themeColor="text1"/>
+          <w:sz w:val="24"/>
+          <w:szCs w:val="24"/>
+          <w:lang w:val="en-ID"/>
+        </w:rPr>
+        <w:t>akan menghasilkan pola tersendiri terhadap Pembangkitan.</w:t>
       </w:r>
     </w:p>
     <w:p>
@@ -2423,7 +2513,6 @@
         </w:rPr>
         <w:t xml:space="preserve"> </w:t>
       </w:r>
-      <w:proofErr w:type="gramStart"/>
       <w:r>
         <w:rPr>
           <w:sz w:val="24"/>
@@ -2436,15 +2525,7 @@
           <w:sz w:val="24"/>
           <w:szCs w:val="24"/>
         </w:rPr>
-        <w:t xml:space="preserve">  maka</w:t>
-      </w:r>
-      <w:proofErr w:type="gramEnd"/>
-      <w:r>
-        <w:rPr>
-          <w:sz w:val="24"/>
-          <w:szCs w:val="24"/>
-        </w:rPr>
-        <w:t xml:space="preserve"> penelitian menggunakan informasi peranti dapat digambarkan dalam bentuk diagram alir</w:t>
+        <w:t xml:space="preserve">  maka penelitian menggunakan informasi peranti dapat digambarkan dalam bentuk diagram alir</w:t>
       </w:r>
       <w:r>
         <w:rPr>
@@ -2477,13 +2558,14 @@
         <w:spacing w:line="276" w:lineRule="auto"/>
         <w:ind w:firstLine="0"/>
         <w:contextualSpacing/>
-        <w:rPr>
-          <w:sz w:val="24"/>
-          <w:szCs w:val="24"/>
-        </w:rPr>
-      </w:pPr>
-      <w:r>
-        <w:object w:dxaOrig="10966" w:dyaOrig="10591" w14:anchorId="733B8132">
+        <w:jc w:val="center"/>
+        <w:rPr>
+          <w:sz w:val="24"/>
+          <w:szCs w:val="24"/>
+        </w:rPr>
+      </w:pPr>
+      <w:r>
+        <w:object w:dxaOrig="10966" w:dyaOrig="10591" w14:anchorId="12CD8E69">
           <v:shapetype id="_x0000_t75" coordsize="21600,21600" o:spt="75" o:preferrelative="t" path="m@4@5l@4@11@9@11@9@5xe" filled="f" stroked="f">
             <v:stroke joinstyle="miter"/>
             <v:formulas>
@@ -2503,10 +2585,10 @@
             <v:path o:extrusionok="f" gradientshapeok="t" o:connecttype="rect"/>
             <o:lock v:ext="edit" aspectratio="t"/>
           </v:shapetype>
-          <v:shape id="_x0000_i1046" type="#_x0000_t75" style="width:192.85pt;height:185.95pt" o:ole="">
+          <v:shape id="_x0000_i1039" type="#_x0000_t75" style="width:188.85pt;height:181.35pt" o:ole="">
             <v:imagedata r:id="rId11" o:title=""/>
           </v:shape>
-          <o:OLEObject Type="Embed" ProgID="Visio.Drawing.15" ShapeID="_x0000_i1046" DrawAspect="Content" ObjectID="_1656422477" r:id="rId12"/>
+          <o:OLEObject Type="Embed" ProgID="Visio.Drawing.15" ShapeID="_x0000_i1039" DrawAspect="Content" ObjectID="_1656640149" r:id="rId12"/>
         </w:object>
       </w:r>
     </w:p>
@@ -2685,10 +2767,10 @@
       </w:pPr>
       <w:r>
         <w:object w:dxaOrig="11625" w:dyaOrig="8941" w14:anchorId="486D3145">
-          <v:shape id="_x0000_i1049" type="#_x0000_t75" style="width:201.6pt;height:155.25pt" o:ole="">
+          <v:shape id="_x0000_i1026" type="#_x0000_t75" style="width:201.75pt;height:154.85pt" o:ole="">
             <v:imagedata r:id="rId13" o:title=""/>
           </v:shape>
-          <o:OLEObject Type="Embed" ProgID="Visio.Drawing.15" ShapeID="_x0000_i1049" DrawAspect="Content" ObjectID="_1656422478" r:id="rId14"/>
+          <o:OLEObject Type="Embed" ProgID="Visio.Drawing.15" ShapeID="_x0000_i1026" DrawAspect="Content" ObjectID="_1656640150" r:id="rId14"/>
         </w:object>
       </w:r>
       <w:r>
@@ -2710,7 +2792,7 @@
           <w:sz w:val="22"/>
           <w:szCs w:val="22"/>
         </w:rPr>
-        <w:t>3</w:t>
+        <w:t>2</w:t>
       </w:r>
       <w:r>
         <w:rPr>
@@ -2776,19 +2858,7 @@
         <w:rPr>
           <w:sz w:val="24"/>
         </w:rPr>
-        <w:t>P</w:t>
-      </w:r>
-      <w:r>
-        <w:rPr>
-          <w:sz w:val="24"/>
-        </w:rPr>
-        <w:t>rima</w:t>
-      </w:r>
-      <w:r>
-        <w:rPr>
-          <w:sz w:val="24"/>
-        </w:rPr>
-        <w:t xml:space="preserve"> merupakan </w:t>
+        <w:t xml:space="preserve">Prima merupakan </w:t>
       </w:r>
       <w:r>
         <w:rPr>
@@ -2830,7 +2900,7 @@
         <w:rPr>
           <w:sz w:val="24"/>
         </w:rPr>
-        <w:instrText>ADDIN CSL_CITATION {"citationItems":[{"id":"ITEM-1","itemData":{"author":[{"dropping-particle":"","family":"Firmansyah","given":"F. F","non-dropping-particle":"","parse-names":false,"suffix":""}],"id":"ITEM-1","issued":{"date-parts":[["2015"]]},"publisher-place":"Malang (ID): Universitas Islam Negeri Maulana Malik Ibrahuim Malang","title":"Kajian matematis dan penggunaan bilangan prima pada algoritma kriptografi RSA (Rivest, Shamir, dan Adleman) dan algoritma kriptografi Elgamal [skripsi]","type":"report"},"uris":["http://www.mendeley.com/documents/?uuid=c4a1280f-888f-4564-b6ec-5fd79ed6f926"]}],"mendeley":{"formattedCitation":"[2]","plainTextFormattedCitation":"[2]"},"properties":{"noteIndex":0},"schema":"https://github.com/citation-style-language/schema/raw/master/csl-citation.json"}</w:instrText>
+        <w:instrText>ADDIN CSL_CITATION {"citationItems":[{"id":"ITEM-1","itemData":{"author":[{"dropping-particle":"","family":"Firmansyah","given":"F. F","non-dropping-particle":"","parse-names":false,"suffix":""}],"id":"ITEM-1","issued":{"date-parts":[["2015"]]},"publisher-place":"Malang (ID): Universitas Islam Negeri Maulana Malik Ibrahuim Malang","title":"Kajian matematis dan penggunaan bilangan prima pada algoritma kriptografi RSA (Rivest, Shamir, dan Adleman) dan algoritma kriptografi Elgamal [skripsi]","type":"report"},"uris":["http://www.mendeley.com/documents/?uuid=c4a1280f-888f-4564-b6ec-5fd79ed6f926"]}],"mendeley":{"formattedCitation":"[5]","plainTextFormattedCitation":"[5]","previouslyFormattedCitation":"[4]"},"properties":{"noteIndex":0},"schema":"https://github.com/citation-style-language/schema/raw/master/csl-citation.json"}</w:instrText>
       </w:r>
       <w:r>
         <w:rPr>
@@ -2843,7 +2913,7 @@
           <w:noProof/>
           <w:sz w:val="24"/>
         </w:rPr>
-        <w:t>[2]</w:t>
+        <w:t>[5]</w:t>
       </w:r>
       <w:r>
         <w:rPr>
@@ -2976,7 +3046,7 @@
           <w:sz w:val="24"/>
           <w:szCs w:val="24"/>
         </w:rPr>
-        <w:instrText>ADDIN CSL_CITATION {"citationItems":[{"id":"ITEM-1","itemData":{"ISBN":"9786027340329","author":[{"dropping-particle":"","family":"Sari","given":"Rospala HanisahYukti","non-dropping-particle":"","parse-names":false,"suffix":""}],"container-title":"Seminar Matematika dan Pendidikan Matematika UNY","id":"ITEM-1","issued":{"date-parts":[["2017"]]},"page":"655-662","title":"Apakah Integrasi Islam dapat Membudayakan Literasi Matematika ?","type":"article-journal"},"uris":["http://www.mendeley.com/documents/?uuid=6f539247-9a9f-4c37-9883-11e2f35677ac"]}],"mendeley":{"formattedCitation":"[3]","plainTextFormattedCitation":"[3]","previouslyFormattedCitation":"[3]"},"properties":{"noteIndex":0},"schema":"https://github.com/citation-style-language/schema/raw/master/csl-citation.json"}</w:instrText>
+        <w:instrText>ADDIN CSL_CITATION {"citationItems":[{"id":"ITEM-1","itemData":{"ISBN":"9786027340329","author":[{"dropping-particle":"","family":"Sari","given":"Rospala HanisahYukti","non-dropping-particle":"","parse-names":false,"suffix":""}],"container-title":"Seminar Matematika dan Pendidikan Matematika UNY","id":"ITEM-1","issued":{"date-parts":[["2017"]]},"page":"655-662","title":"Apakah Integrasi Islam dapat Membudayakan Literasi Matematika ?","type":"article-journal"},"uris":["http://www.mendeley.com/documents/?uuid=6f539247-9a9f-4c37-9883-11e2f35677ac"]}],"mendeley":{"formattedCitation":"[6]","plainTextFormattedCitation":"[6]","previouslyFormattedCitation":"[5]"},"properties":{"noteIndex":0},"schema":"https://github.com/citation-style-language/schema/raw/master/csl-citation.json"}</w:instrText>
       </w:r>
       <w:r>
         <w:rPr>
@@ -2992,7 +3062,7 @@
           <w:sz w:val="24"/>
           <w:szCs w:val="24"/>
         </w:rPr>
-        <w:t>[3]</w:t>
+        <w:t>[6]</w:t>
       </w:r>
       <w:r>
         <w:rPr>
@@ -3505,7 +3575,16 @@
           <w:sz w:val="24"/>
           <w:szCs w:val="24"/>
         </w:rPr>
-        <w:t xml:space="preserve">Misalnya dari kalimat “Politeknik Negeri Samarinda Tahun 2020” Diuraikan menjadi kode </w:t>
+        <w:t>Misalnya dari kalimat “Politeknik Negeri Sam</w:t>
+      </w:r>
+      <w:bookmarkStart w:id="1" w:name="_GoBack"/>
+      <w:bookmarkEnd w:id="1"/>
+      <w:r>
+        <w:rPr>
+          <w:sz w:val="24"/>
+          <w:szCs w:val="24"/>
+        </w:rPr>
+        <w:t xml:space="preserve">arinda Tahun 2020” Diuraikan menjadi kode </w:t>
       </w:r>
       <w:r>
         <w:rPr>
@@ -4102,21 +4181,12 @@
         </w:rPr>
         <w:t>.</w:t>
       </w:r>
-      <w:proofErr w:type="gramStart"/>
-      <w:r>
-        <w:rPr>
-          <w:sz w:val="24"/>
-          <w:szCs w:val="24"/>
-        </w:rPr>
-        <w:t>…(</w:t>
-      </w:r>
-      <w:proofErr w:type="gramEnd"/>
-      <w:r>
-        <w:rPr>
-          <w:sz w:val="24"/>
-          <w:szCs w:val="24"/>
-        </w:rPr>
-        <w:t>1.1)</w:t>
+      <w:r>
+        <w:rPr>
+          <w:sz w:val="24"/>
+          <w:szCs w:val="24"/>
+        </w:rPr>
+        <w:t>…(1.1)</w:t>
       </w:r>
     </w:p>
     <w:p>
@@ -4140,7 +4210,6 @@
           <w:szCs w:val="24"/>
         </w:rPr>
       </w:pPr>
-      <w:proofErr w:type="gramStart"/>
       <w:r>
         <w:rPr>
           <w:sz w:val="24"/>
@@ -4148,7 +4217,6 @@
         </w:rPr>
         <w:t>dimana :</w:t>
       </w:r>
-      <w:proofErr w:type="gramEnd"/>
     </w:p>
     <w:p>
       <w:pPr>
@@ -4160,7 +4228,6 @@
           <w:szCs w:val="24"/>
         </w:rPr>
       </w:pPr>
-      <w:proofErr w:type="gramStart"/>
       <w:r>
         <w:rPr>
           <w:sz w:val="24"/>
@@ -4180,15 +4247,7 @@
           <w:sz w:val="24"/>
           <w:szCs w:val="24"/>
         </w:rPr>
-        <w:t>=</w:t>
-      </w:r>
-      <w:proofErr w:type="gramEnd"/>
-      <w:r>
-        <w:rPr>
-          <w:sz w:val="24"/>
-          <w:szCs w:val="24"/>
-        </w:rPr>
-        <w:t xml:space="preserve"> </w:t>
+        <w:t xml:space="preserve">= </w:t>
       </w:r>
       <w:r>
         <w:rPr>
@@ -4296,15 +4355,74 @@
           <w:sz w:val="24"/>
           <w:szCs w:val="24"/>
         </w:rPr>
-        <w:t>P</w:t>
-      </w:r>
-      <w:r>
-        <w:rPr>
-          <w:sz w:val="24"/>
-          <w:szCs w:val="24"/>
-        </w:rPr>
-        <w:t>ada Juli 2018</w:t>
-      </w:r>
+        <w:t xml:space="preserve">Pada Juli 2018 </w:t>
+      </w:r>
+      <w:r>
+        <w:rPr>
+          <w:sz w:val="24"/>
+          <w:szCs w:val="24"/>
+        </w:rPr>
+        <w:t>bilangan prima ‘terbesar’</w:t>
+      </w:r>
+      <w:r>
+        <w:rPr>
+          <w:sz w:val="24"/>
+          <w:szCs w:val="24"/>
+        </w:rPr>
+        <w:t xml:space="preserve"> ditemukan</w:t>
+      </w:r>
+      <w:r>
+        <w:rPr>
+          <w:sz w:val="24"/>
+          <w:szCs w:val="24"/>
+        </w:rPr>
+        <w:t xml:space="preserve">, yaitu </w:t>
+      </w:r>
+      <m:oMath>
+        <m:sSup>
+          <m:sSupPr>
+            <m:ctrlPr>
+              <w:rPr>
+                <w:rFonts w:ascii="Cambria Math" w:hAnsi="Cambria Math"/>
+                <w:i/>
+                <w:sz w:val="24"/>
+                <w:szCs w:val="24"/>
+              </w:rPr>
+            </m:ctrlPr>
+          </m:sSupPr>
+          <m:e>
+            <m:r>
+              <w:rPr>
+                <w:rFonts w:ascii="Cambria Math" w:hAnsi="Cambria Math"/>
+                <w:sz w:val="24"/>
+                <w:szCs w:val="24"/>
+              </w:rPr>
+              <m:t>2</m:t>
+            </m:r>
+          </m:e>
+          <m:sup>
+            <m:r>
+              <m:rPr>
+                <m:sty m:val="p"/>
+              </m:rPr>
+              <w:rPr>
+                <w:rFonts w:ascii="Cambria Math" w:hAnsi="Cambria Math"/>
+                <w:sz w:val="24"/>
+                <w:szCs w:val="24"/>
+              </w:rPr>
+              <m:t>277.232.917</m:t>
+            </m:r>
+          </m:sup>
+        </m:sSup>
+        <m:r>
+          <w:rPr>
+            <w:rFonts w:ascii="Cambria Math" w:hAnsi="Cambria Math"/>
+            <w:sz w:val="24"/>
+            <w:szCs w:val="24"/>
+          </w:rPr>
+          <m:t>-1</m:t>
+        </m:r>
+      </m:oMath>
       <w:r>
         <w:rPr>
           <w:sz w:val="24"/>
@@ -4317,34 +4435,6 @@
           <w:sz w:val="24"/>
           <w:szCs w:val="24"/>
         </w:rPr>
-        <w:t>bilangan prima ‘terbesar’</w:t>
-      </w:r>
-      <w:r>
-        <w:rPr>
-          <w:sz w:val="24"/>
-          <w:szCs w:val="24"/>
-        </w:rPr>
-        <w:t xml:space="preserve"> ditemukan</w:t>
-      </w:r>
-      <w:r>
-        <w:rPr>
-          <w:sz w:val="24"/>
-          <w:szCs w:val="24"/>
-        </w:rPr>
-        <w:t>, yaitu 277.232.917 – 1</w:t>
-      </w:r>
-      <w:r>
-        <w:rPr>
-          <w:sz w:val="24"/>
-          <w:szCs w:val="24"/>
-        </w:rPr>
-        <w:t xml:space="preserve"> </w:t>
-      </w:r>
-      <w:r>
-        <w:rPr>
-          <w:sz w:val="24"/>
-          <w:szCs w:val="24"/>
-        </w:rPr>
         <w:t xml:space="preserve">yang diketahui </w:t>
       </w:r>
       <w:r>
@@ -4360,7 +4450,7 @@
           <w:sz w:val="24"/>
           <w:szCs w:val="24"/>
         </w:rPr>
-        <w:instrText>ADDIN CSL_CITATION {"citationItems":[{"id":"ITEM-1","itemData":{"URL":"https://anakbertanya.com/untuk-apa-mencari-bilangan-prima-terbesar/","accessed":{"date-parts":[["2020","6","18"]]},"id":"ITEM-1","issued":{"date-parts":[["0"]]},"title":"Untuk Apa Mencari Bilangan Prima Terbesar? - Anak Bertanya","type":"webpage"},"uris":["http://www.mendeley.com/documents/?uuid=aafa5992-68d6-3963-a48f-a8f6a14b0609"]}],"mendeley":{"formattedCitation":"[4]","plainTextFormattedCitation":"[4]","previouslyFormattedCitation":"[4]"},"properties":{"noteIndex":0},"schema":"https://github.com/citation-style-language/schema/raw/master/csl-citation.json"}</w:instrText>
+        <w:instrText>ADDIN CSL_CITATION {"citationItems":[{"id":"ITEM-1","itemData":{"URL":"https://anakbertanya.com/untuk-apa-mencari-bilangan-prima-terbesar/","accessed":{"date-parts":[["2020","6","18"]]},"id":"ITEM-1","issued":{"date-parts":[["0"]]},"title":"Untuk Apa Mencari Bilangan Prima Terbesar? - Anak Bertanya","type":"webpage"},"uris":["http://www.mendeley.com/documents/?uuid=aafa5992-68d6-3963-a48f-a8f6a14b0609"]}],"mendeley":{"formattedCitation":"[7]","plainTextFormattedCitation":"[7]","previouslyFormattedCitation":"[6]"},"properties":{"noteIndex":0},"schema":"https://github.com/citation-style-language/schema/raw/master/csl-citation.json"}</w:instrText>
       </w:r>
       <w:r>
         <w:rPr>
@@ -4376,7 +4466,7 @@
           <w:sz w:val="24"/>
           <w:szCs w:val="24"/>
         </w:rPr>
-        <w:t>[4]</w:t>
+        <w:t>[7]</w:t>
       </w:r>
       <w:r>
         <w:rPr>
@@ -4530,7 +4620,7 @@
           <w:sz w:val="24"/>
           <w:szCs w:val="24"/>
         </w:rPr>
-        <w:instrText>ADDIN CSL_CITATION {"citationItems":[{"id":"ITEM-1","itemData":{"DOI":"10.4172/2168-9679.1000368","author":[{"dropping-particle":"","family":"TH","given":"Alabed","non-dropping-particle":"","parse-names":false,"suffix":""},{"dropping-particle":"","family":"MB","given":"Bashir","non-dropping-particle":"","parse-names":false,"suffix":""}],"container-title":"Journal of Applied &amp; Computational Mathematics","id":"ITEM-1","issue":"04","issued":{"date-parts":[["2017"]]},"title":"The Unique Natural Number Set and Distributed Prime Numbers","type":"article-journal","volume":"06"},"uris":["http://www.mendeley.com/documents/?uuid=e2036e7a-66ee-4ed0-a07b-0db5a86f5e3a"]}],"mendeley":{"formattedCitation":"[5]","plainTextFormattedCitation":"[5]","previouslyFormattedCitation":"[5]"},"properties":{"noteIndex":0},"schema":"https://github.com/citation-style-language/schema/raw/master/csl-citation.json"}</w:instrText>
+        <w:instrText>ADDIN CSL_CITATION {"citationItems":[{"id":"ITEM-1","itemData":{"DOI":"10.4172/2168-9679.1000368","author":[{"dropping-particle":"","family":"TH","given":"Alabed","non-dropping-particle":"","parse-names":false,"suffix":""},{"dropping-particle":"","family":"MB","given":"Bashir","non-dropping-particle":"","parse-names":false,"suffix":""}],"container-title":"Journal of Applied &amp; Computational Mathematics","id":"ITEM-1","issue":"04","issued":{"date-parts":[["2017"]]},"title":"The Unique Natural Number Set and Distributed Prime Numbers","type":"article-journal","volume":"06"},"uris":["http://www.mendeley.com/documents/?uuid=e2036e7a-66ee-4ed0-a07b-0db5a86f5e3a"]}],"mendeley":{"formattedCitation":"[8]","plainTextFormattedCitation":"[8]","previouslyFormattedCitation":"[7]"},"properties":{"noteIndex":0},"schema":"https://github.com/citation-style-language/schema/raw/master/csl-citation.json"}</w:instrText>
       </w:r>
       <w:r>
         <w:rPr>
@@ -4547,7 +4637,7 @@
           <w:sz w:val="24"/>
           <w:szCs w:val="24"/>
         </w:rPr>
-        <w:t>[5]</w:t>
+        <w:t>[8]</w:t>
       </w:r>
       <w:r>
         <w:rPr>
@@ -4571,28 +4661,163 @@
         </w:rPr>
         <w:t xml:space="preserve"> </w:t>
       </w:r>
-      <w:proofErr w:type="gramStart"/>
-      <w:r>
-        <w:rPr>
-          <w:sz w:val="24"/>
-          <w:szCs w:val="24"/>
-        </w:rPr>
-        <w:t>misalnya</w:t>
-      </w:r>
-      <w:proofErr w:type="gramEnd"/>
-      <w:r>
-        <w:rPr>
-          <w:sz w:val="24"/>
-          <w:szCs w:val="24"/>
-        </w:rPr>
-        <w:t xml:space="preserve">, jika A = 3 dan nilai pembaginya (sisa bagi) B </w:t>
-      </w:r>
-      <w:r>
-        <w:rPr>
-          <w:sz w:val="24"/>
-          <w:szCs w:val="24"/>
-        </w:rPr>
-        <w:t>= 2, maka ditandai sebagai prima sebaliknya bukan prima</w:t>
+      <w:r>
+        <w:rPr>
+          <w:sz w:val="24"/>
+          <w:szCs w:val="24"/>
+        </w:rPr>
+        <w:t>Penerapanya</w:t>
+      </w:r>
+      <w:r>
+        <w:rPr>
+          <w:sz w:val="24"/>
+          <w:szCs w:val="24"/>
+        </w:rPr>
+        <w:t xml:space="preserve"> sederhana</w:t>
+      </w:r>
+      <w:r>
+        <w:rPr>
+          <w:sz w:val="24"/>
+          <w:szCs w:val="24"/>
+        </w:rPr>
+        <w:t xml:space="preserve"> </w:t>
+      </w:r>
+      <w:r>
+        <w:rPr>
+          <w:sz w:val="24"/>
+          <w:szCs w:val="24"/>
+        </w:rPr>
+        <w:t>dilakukan dengan</w:t>
+      </w:r>
+      <w:r>
+        <w:rPr>
+          <w:i/>
+          <w:sz w:val="24"/>
+          <w:szCs w:val="24"/>
+        </w:rPr>
+        <w:t xml:space="preserve"> naive solution</w:t>
+      </w:r>
+      <w:r>
+        <w:rPr>
+          <w:i/>
+          <w:sz w:val="24"/>
+          <w:szCs w:val="24"/>
+        </w:rPr>
+        <w:t xml:space="preserve"> </w:t>
+      </w:r>
+      <w:r>
+        <w:rPr>
+          <w:sz w:val="24"/>
+          <w:szCs w:val="24"/>
+        </w:rPr>
+        <w:t>sebagai berikut</w:t>
+      </w:r>
+      <w:r>
+        <w:rPr>
+          <w:sz w:val="24"/>
+          <w:szCs w:val="24"/>
+        </w:rPr>
+        <w:t xml:space="preserve">: </w:t>
+      </w:r>
+    </w:p>
+    <w:p>
+      <w:pPr>
+        <w:pStyle w:val="ListParagraph"/>
+        <w:spacing w:line="276" w:lineRule="auto"/>
+        <w:ind w:left="567" w:firstLine="0"/>
+        <w:rPr>
+          <w:sz w:val="24"/>
+          <w:szCs w:val="24"/>
+        </w:rPr>
+      </w:pPr>
+    </w:p>
+    <w:p>
+      <w:pPr>
+        <w:spacing w:line="276" w:lineRule="auto"/>
+        <w:ind w:left="567" w:firstLine="0"/>
+        <w:rPr>
+          <w:sz w:val="24"/>
+          <w:szCs w:val="24"/>
+        </w:rPr>
+      </w:pPr>
+      <w:r>
+        <w:rPr>
+          <w:sz w:val="24"/>
+          <w:szCs w:val="24"/>
+        </w:rPr>
+        <w:t xml:space="preserve">1. </w:t>
+      </w:r>
+      <w:r>
+        <w:rPr>
+          <w:sz w:val="24"/>
+          <w:szCs w:val="24"/>
+        </w:rPr>
+        <w:t xml:space="preserve">Ketika </w:t>
+      </w:r>
+      <w:r>
+        <w:rPr>
+          <w:sz w:val="24"/>
+          <w:szCs w:val="24"/>
+        </w:rPr>
+        <w:t>M</w:t>
+      </w:r>
+      <w:r>
+        <w:rPr>
+          <w:sz w:val="24"/>
+          <w:szCs w:val="24"/>
+        </w:rPr>
+        <w:t xml:space="preserve">elalui semua angka dari 2 ke </w:t>
+      </w:r>
+      <w:r>
+        <w:rPr>
+          <w:i/>
+          <w:sz w:val="24"/>
+          <w:szCs w:val="24"/>
+        </w:rPr>
+        <w:t>n</w:t>
+      </w:r>
+      <w:r>
+        <w:rPr>
+          <w:sz w:val="24"/>
+          <w:szCs w:val="24"/>
+        </w:rPr>
+        <w:t>-1</w:t>
+      </w:r>
+      <w:r>
+        <w:rPr>
+          <w:sz w:val="24"/>
+          <w:szCs w:val="24"/>
+        </w:rPr>
+        <w:t>,</w:t>
+      </w:r>
+      <w:r>
+        <w:rPr>
+          <w:sz w:val="24"/>
+          <w:szCs w:val="24"/>
+        </w:rPr>
+        <w:t xml:space="preserve"> </w:t>
+      </w:r>
+      <w:r>
+        <w:rPr>
+          <w:sz w:val="24"/>
+          <w:szCs w:val="24"/>
+        </w:rPr>
+        <w:t>maka</w:t>
+      </w:r>
+      <w:r>
+        <w:rPr>
+          <w:sz w:val="24"/>
+          <w:szCs w:val="24"/>
+        </w:rPr>
+        <w:t xml:space="preserve"> setiap nomor periksa apakah ia membagi </w:t>
+      </w:r>
+      <w:r>
+        <w:rPr>
+          <w:i/>
+          <w:sz w:val="24"/>
+          <w:szCs w:val="24"/>
+        </w:rPr>
+        <w:t>n</w:t>
       </w:r>
       <w:r>
         <w:rPr>
@@ -4601,26 +4826,152 @@
         </w:rPr>
         <w:t xml:space="preserve">. </w:t>
       </w:r>
-      <w:r>
-        <w:rPr>
-          <w:sz w:val="24"/>
-          <w:szCs w:val="24"/>
-        </w:rPr>
-        <w:t xml:space="preserve">Hasil </w:t>
-      </w:r>
-      <w:r>
-        <w:rPr>
-          <w:sz w:val="24"/>
-          <w:szCs w:val="24"/>
-        </w:rPr>
-        <w:t>rentang</w:t>
-      </w:r>
-      <w:r>
-        <w:rPr>
-          <w:sz w:val="24"/>
-          <w:szCs w:val="24"/>
-        </w:rPr>
-        <w:t xml:space="preserve"> 1 sampai 3400</w:t>
+    </w:p>
+    <w:p>
+      <w:pPr>
+        <w:ind w:left="567" w:firstLine="0"/>
+        <w:rPr>
+          <w:i/>
+          <w:sz w:val="24"/>
+        </w:rPr>
+      </w:pPr>
+      <w:r>
+        <w:rPr>
+          <w:sz w:val="24"/>
+        </w:rPr>
+        <w:t xml:space="preserve">2. Jika ditemukan angka yang dibagi, akan mengembalikan tanda </w:t>
+      </w:r>
+      <w:r>
+        <w:rPr>
+          <w:i/>
+          <w:sz w:val="24"/>
+        </w:rPr>
+        <w:t>false</w:t>
+      </w:r>
+    </w:p>
+    <w:p>
+      <w:pPr>
+        <w:ind w:left="567" w:firstLine="0"/>
+        <w:rPr>
+          <w:sz w:val="24"/>
+        </w:rPr>
+      </w:pPr>
+      <w:r>
+        <w:rPr>
+          <w:sz w:val="24"/>
+        </w:rPr>
+        <w:t xml:space="preserve">3.  Sebaliknya </w:t>
+      </w:r>
+      <w:r>
+        <w:rPr>
+          <w:i/>
+          <w:sz w:val="24"/>
+        </w:rPr>
+        <w:t>true</w:t>
+      </w:r>
+      <w:r>
+        <w:rPr>
+          <w:sz w:val="24"/>
+        </w:rPr>
+        <w:t xml:space="preserve"> dan simpan nilai </w:t>
+      </w:r>
+      <w:r>
+        <w:rPr>
+          <w:i/>
+          <w:sz w:val="24"/>
+        </w:rPr>
+        <w:t>n</w:t>
+      </w:r>
+      <w:r>
+        <w:rPr>
+          <w:sz w:val="24"/>
+        </w:rPr>
+        <w:t xml:space="preserve"> ke dalam </w:t>
+      </w:r>
+      <w:r>
+        <w:rPr>
+          <w:i/>
+          <w:sz w:val="24"/>
+          <w:szCs w:val="24"/>
+        </w:rPr>
+        <w:t>arrayListPrimeNumber</w:t>
+      </w:r>
+      <w:r>
+        <w:rPr>
+          <w:sz w:val="24"/>
+          <w:szCs w:val="24"/>
+        </w:rPr>
+        <w:t>.</w:t>
+      </w:r>
+    </w:p>
+    <w:p>
+      <w:pPr>
+        <w:ind w:left="567" w:firstLine="0"/>
+        <w:rPr>
+          <w:sz w:val="24"/>
+        </w:rPr>
+      </w:pPr>
+    </w:p>
+    <w:p>
+      <w:pPr>
+        <w:spacing w:line="276" w:lineRule="auto"/>
+        <w:ind w:left="567" w:firstLine="0"/>
+        <w:rPr>
+          <w:sz w:val="24"/>
+          <w:szCs w:val="24"/>
+        </w:rPr>
+      </w:pPr>
+      <w:r>
+        <w:rPr>
+          <w:sz w:val="24"/>
+          <w:szCs w:val="24"/>
+        </w:rPr>
+        <w:t xml:space="preserve">Nilai </w:t>
+      </w:r>
+      <w:r>
+        <w:rPr>
+          <w:i/>
+          <w:sz w:val="24"/>
+          <w:szCs w:val="24"/>
+        </w:rPr>
+        <w:t>n</w:t>
+      </w:r>
+      <w:r>
+        <w:rPr>
+          <w:sz w:val="24"/>
+          <w:szCs w:val="24"/>
+        </w:rPr>
+        <w:t xml:space="preserve"> telah ditentukan pada tahap sebelumnya yaitu </w:t>
+      </w:r>
+      <w:r>
+        <w:rPr>
+          <w:i/>
+          <w:sz w:val="24"/>
+          <w:szCs w:val="24"/>
+        </w:rPr>
+        <w:t>n</w:t>
+      </w:r>
+      <w:r>
+        <w:rPr>
+          <w:sz w:val="24"/>
+          <w:szCs w:val="24"/>
+        </w:rPr>
+        <w:t xml:space="preserve"> = batas atas prima. </w:t>
+      </w:r>
+      <w:r>
+        <w:rPr>
+          <w:sz w:val="24"/>
+          <w:szCs w:val="24"/>
+        </w:rPr>
+        <w:t xml:space="preserve">Hasil rentang 1 sampai </w:t>
+      </w:r>
+      <w:r>
+        <w:rPr>
+          <w:i/>
+          <w:sz w:val="24"/>
+          <w:szCs w:val="24"/>
+        </w:rPr>
+        <w:t>n</w:t>
       </w:r>
       <w:r>
         <w:rPr>
@@ -4634,123 +4985,7 @@
           <w:sz w:val="24"/>
           <w:szCs w:val="24"/>
         </w:rPr>
-        <w:t xml:space="preserve"> (jumlah angka yang prima)</w:t>
-      </w:r>
-      <w:r>
-        <w:rPr>
-          <w:sz w:val="24"/>
-          <w:szCs w:val="24"/>
-        </w:rPr>
-        <w:t xml:space="preserve"> didefinisikan </w:t>
-      </w:r>
-      <w:r>
-        <w:rPr>
-          <w:i/>
-          <w:sz w:val="24"/>
-          <w:szCs w:val="24"/>
-        </w:rPr>
-        <w:t>array</w:t>
-      </w:r>
-      <w:r>
-        <w:rPr>
-          <w:i/>
-          <w:sz w:val="24"/>
-          <w:szCs w:val="24"/>
-        </w:rPr>
-        <w:t>List</w:t>
-      </w:r>
-      <w:r>
-        <w:rPr>
-          <w:i/>
-          <w:sz w:val="24"/>
-          <w:szCs w:val="24"/>
-        </w:rPr>
-        <w:t>Prime</w:t>
-      </w:r>
-      <w:r>
-        <w:rPr>
-          <w:i/>
-          <w:sz w:val="24"/>
-          <w:szCs w:val="24"/>
-        </w:rPr>
-        <w:t>Number</w:t>
-      </w:r>
-      <w:r>
-        <w:rPr>
-          <w:sz w:val="24"/>
-          <w:szCs w:val="24"/>
-        </w:rPr>
-        <w:t>.</w:t>
-      </w:r>
-    </w:p>
-    <w:p>
-      <w:pPr>
-        <w:pStyle w:val="ListParagraph"/>
-        <w:spacing w:line="276" w:lineRule="auto"/>
-        <w:ind w:left="567" w:firstLine="0"/>
-        <w:rPr>
-          <w:sz w:val="24"/>
-          <w:szCs w:val="24"/>
-        </w:rPr>
-      </w:pPr>
-    </w:p>
-    <w:p>
-      <w:pPr>
-        <w:pStyle w:val="ListParagraph"/>
-        <w:spacing w:line="276" w:lineRule="auto"/>
-        <w:ind w:left="567" w:firstLine="0"/>
-        <w:rPr>
-          <w:sz w:val="24"/>
-          <w:szCs w:val="24"/>
-        </w:rPr>
-      </w:pPr>
-      <w:r>
-        <w:rPr>
-          <w:noProof/>
-          <w:sz w:val="24"/>
-          <w:szCs w:val="24"/>
-        </w:rPr>
-        <w:drawing>
-          <wp:inline distT="0" distB="0" distL="0" distR="0" wp14:anchorId="7537CEDC" wp14:editId="2DFAD0EE">
-            <wp:extent cx="2697480" cy="1526650"/>
-            <wp:effectExtent l="0" t="0" r="7620" b="0"/>
-            <wp:docPr id="1" name="Picture 1"/>
-            <wp:cNvGraphicFramePr>
-              <a:graphicFrameLocks xmlns:a="http://schemas.openxmlformats.org/drawingml/2006/main" noChangeAspect="1"/>
-            </wp:cNvGraphicFramePr>
-            <a:graphic xmlns:a="http://schemas.openxmlformats.org/drawingml/2006/main">
-              <a:graphicData uri="http://schemas.openxmlformats.org/drawingml/2006/picture">
-                <pic:pic xmlns:pic="http://schemas.openxmlformats.org/drawingml/2006/picture">
-                  <pic:nvPicPr>
-                    <pic:cNvPr id="1" name="prima_eliminasi.png"/>
-                    <pic:cNvPicPr/>
-                  </pic:nvPicPr>
-                  <pic:blipFill>
-                    <a:blip r:embed="rId15" cstate="print">
-                      <a:extLst>
-                        <a:ext uri="{28A0092B-C50C-407E-A947-70E740481C1C}">
-                          <a14:useLocalDpi xmlns:a14="http://schemas.microsoft.com/office/drawing/2010/main" val="0"/>
-                        </a:ext>
-                      </a:extLst>
-                    </a:blip>
-                    <a:stretch>
-                      <a:fillRect/>
-                    </a:stretch>
-                  </pic:blipFill>
-                  <pic:spPr>
-                    <a:xfrm>
-                      <a:off x="0" y="0"/>
-                      <a:ext cx="2699017" cy="1527520"/>
-                    </a:xfrm>
-                    <a:prstGeom prst="rect">
-                      <a:avLst/>
-                    </a:prstGeom>
-                  </pic:spPr>
-                </pic:pic>
-              </a:graphicData>
-            </a:graphic>
-          </wp:inline>
-        </w:drawing>
+        <w:t xml:space="preserve"> (jumlah angka prima)</w:t>
       </w:r>
     </w:p>
     <w:p>
@@ -4760,62 +4995,6 @@
         <w:ind w:left="567" w:firstLine="0"/>
         <w:jc w:val="center"/>
         <w:rPr>
-          <w:i/>
-          <w:sz w:val="24"/>
-          <w:szCs w:val="24"/>
-        </w:rPr>
-      </w:pPr>
-      <w:r>
-        <w:rPr>
-          <w:sz w:val="24"/>
-          <w:szCs w:val="24"/>
-        </w:rPr>
-        <w:t>Gambar 3. Potongan Kode</w:t>
-      </w:r>
-      <w:r>
-        <w:rPr>
-          <w:sz w:val="24"/>
-          <w:szCs w:val="24"/>
-        </w:rPr>
-        <w:t xml:space="preserve"> </w:t>
-      </w:r>
-      <w:r>
-        <w:rPr>
-          <w:sz w:val="24"/>
-          <w:szCs w:val="24"/>
-        </w:rPr>
-        <w:t>Membangkitkan Bilangan Prima</w:t>
-      </w:r>
-      <w:r>
-        <w:rPr>
-          <w:sz w:val="24"/>
-          <w:szCs w:val="24"/>
-        </w:rPr>
-        <w:t xml:space="preserve"> dengan</w:t>
-      </w:r>
-      <w:r>
-        <w:rPr>
-          <w:sz w:val="24"/>
-          <w:szCs w:val="24"/>
-        </w:rPr>
-        <w:t xml:space="preserve"> </w:t>
-      </w:r>
-      <w:r>
-        <w:rPr>
-          <w:i/>
-          <w:sz w:val="24"/>
-          <w:szCs w:val="24"/>
-        </w:rPr>
-        <w:t>Naive Solution</w:t>
-      </w:r>
-    </w:p>
-    <w:p>
-      <w:pPr>
-        <w:pStyle w:val="ListParagraph"/>
-        <w:spacing w:line="276" w:lineRule="auto"/>
-        <w:ind w:left="567" w:firstLine="0"/>
-        <w:jc w:val="center"/>
-        <w:rPr>
           <w:sz w:val="24"/>
           <w:szCs w:val="24"/>
         </w:rPr>
@@ -4931,8 +5110,26 @@
           <w:sz w:val="24"/>
           <w:szCs w:val="24"/>
         </w:rPr>
-        <w:t>4.</w:t>
-      </w:r>
+        <w:t>3</w:t>
+      </w:r>
+      <w:r>
+        <w:rPr>
+          <w:sz w:val="24"/>
+          <w:szCs w:val="24"/>
+        </w:rPr>
+        <w:t>.</w:t>
+      </w:r>
+    </w:p>
+    <w:p>
+      <w:pPr>
+        <w:spacing w:line="276" w:lineRule="auto"/>
+        <w:ind w:firstLine="720"/>
+        <w:contextualSpacing/>
+        <w:rPr>
+          <w:sz w:val="24"/>
+          <w:szCs w:val="24"/>
+        </w:rPr>
+      </w:pPr>
     </w:p>
     <w:p>
       <w:pPr>
@@ -4966,7 +5163,7 @@
                     <pic:cNvPicPr/>
                   </pic:nvPicPr>
                   <pic:blipFill>
-                    <a:blip r:embed="rId16" cstate="print">
+                    <a:blip r:embed="rId15" cstate="print">
                       <a:extLst>
                         <a:ext uri="{28A0092B-C50C-407E-A947-70E740481C1C}">
                           <a14:useLocalDpi xmlns:a14="http://schemas.microsoft.com/office/drawing/2010/main" val="0"/>
@@ -5009,14 +5206,28 @@
           <w:sz w:val="24"/>
           <w:szCs w:val="24"/>
         </w:rPr>
-        <w:t xml:space="preserve">Gambar 4. </w:t>
-      </w:r>
-      <w:r>
-        <w:rPr>
-          <w:sz w:val="24"/>
-          <w:szCs w:val="24"/>
-        </w:rPr>
-        <w:t xml:space="preserve">Potongan Kode </w:t>
+        <w:t xml:space="preserve">Gambar </w:t>
+      </w:r>
+      <w:r>
+        <w:rPr>
+          <w:sz w:val="24"/>
+          <w:szCs w:val="24"/>
+        </w:rPr>
+        <w:t>3</w:t>
+      </w:r>
+      <w:r>
+        <w:rPr>
+          <w:sz w:val="24"/>
+          <w:szCs w:val="24"/>
+        </w:rPr>
+        <w:t xml:space="preserve">. </w:t>
+      </w:r>
+      <w:r>
+        <w:rPr>
+          <w:sz w:val="24"/>
+          <w:szCs w:val="24"/>
+        </w:rPr>
+        <w:t xml:space="preserve">Kode </w:t>
       </w:r>
       <w:r>
         <w:rPr>
@@ -5046,6 +5257,18 @@
         </w:rPr>
         <w:t xml:space="preserve"> Sekarang</w:t>
       </w:r>
+    </w:p>
+    <w:p>
+      <w:pPr>
+        <w:spacing w:line="276" w:lineRule="auto"/>
+        <w:ind w:firstLine="0"/>
+        <w:contextualSpacing/>
+        <w:jc w:val="center"/>
+        <w:rPr>
+          <w:sz w:val="24"/>
+          <w:szCs w:val="24"/>
+        </w:rPr>
+      </w:pPr>
     </w:p>
     <w:p>
       <w:pPr>
@@ -5183,17 +5406,8 @@
           <w:sz w:val="24"/>
           <w:szCs w:val="24"/>
         </w:rPr>
-        <w:t xml:space="preserve"> sebagai </w:t>
-      </w:r>
-      <w:proofErr w:type="gramStart"/>
-      <w:r>
-        <w:rPr>
-          <w:sz w:val="24"/>
-          <w:szCs w:val="24"/>
-        </w:rPr>
-        <w:t>berikut :</w:t>
-      </w:r>
-      <w:proofErr w:type="gramEnd"/>
+        <w:t xml:space="preserve"> sebagai berikut :</w:t>
+      </w:r>
     </w:p>
     <w:p>
       <w:pPr>
@@ -5348,14 +5562,49 @@
           <w:sz w:val="24"/>
           <w:szCs w:val="24"/>
         </w:rPr>
-        <w:t xml:space="preserve"> dengan zona awal GMT +8</w:t>
-      </w:r>
-      <w:r>
-        <w:rPr>
-          <w:sz w:val="24"/>
-          <w:szCs w:val="24"/>
-        </w:rPr>
-        <w:t xml:space="preserve"> sebagai Informasi Peranti.</w:t>
+        <w:t xml:space="preserve"> </w:t>
+      </w:r>
+      <w:r>
+        <w:rPr>
+          <w:sz w:val="24"/>
+          <w:szCs w:val="24"/>
+        </w:rPr>
+        <w:t>sebagai Informasi Peranti</w:t>
+      </w:r>
+      <w:r>
+        <w:rPr>
+          <w:sz w:val="24"/>
+          <w:szCs w:val="24"/>
+        </w:rPr>
+        <w:t xml:space="preserve"> </w:t>
+      </w:r>
+      <w:r>
+        <w:rPr>
+          <w:sz w:val="24"/>
+          <w:szCs w:val="24"/>
+        </w:rPr>
+        <w:t xml:space="preserve">dengan zona awal </w:t>
+      </w:r>
+      <w:r>
+        <w:rPr>
+          <w:sz w:val="24"/>
+          <w:szCs w:val="24"/>
+        </w:rPr>
+        <w:t xml:space="preserve">yang didapat </w:t>
+      </w:r>
+      <w:r>
+        <w:rPr>
+          <w:sz w:val="24"/>
+          <w:szCs w:val="24"/>
+        </w:rPr>
+        <w:t>GMT +8</w:t>
+      </w:r>
+      <w:r>
+        <w:rPr>
+          <w:sz w:val="24"/>
+          <w:szCs w:val="24"/>
+        </w:rPr>
+        <w:t>.</w:t>
       </w:r>
     </w:p>
     <w:p>
@@ -5407,7 +5656,7 @@
           <w:sz w:val="24"/>
           <w:szCs w:val="24"/>
         </w:rPr>
-        <w:t>Informasi Peranti diolah kembali untuk menghasilkan informasi peranti yang probabilstik berdasarkan waktu jam, menit dan detik</w:t>
+        <w:t>Informasi Peranti diolah kembali untuk menghasilkan informasi yang probabilstik berdasarkan waktu jam, menit dan detik</w:t>
       </w:r>
       <w:r>
         <w:rPr>
@@ -5538,7 +5787,7 @@
     <w:p>
       <w:pPr>
         <w:spacing w:line="276" w:lineRule="auto"/>
-        <w:ind w:left="207" w:firstLine="0"/>
+        <w:ind w:firstLine="720"/>
         <w:contextualSpacing/>
         <w:rPr>
           <w:sz w:val="24"/>
@@ -5553,18 +5802,58 @@
         <w:contextualSpacing/>
         <w:jc w:val="center"/>
         <w:rPr>
+          <w:sz w:val="24"/>
+          <w:szCs w:val="24"/>
+        </w:rPr>
+      </w:pPr>
+      <w:r>
+        <w:rPr>
           <w:sz w:val="22"/>
           <w:szCs w:val="24"/>
         </w:rPr>
+        <w:t>Tabel</w:t>
+      </w:r>
+      <w:r>
+        <w:rPr>
+          <w:sz w:val="22"/>
+          <w:szCs w:val="24"/>
+        </w:rPr>
+        <w:t xml:space="preserve"> </w:t>
+      </w:r>
+      <w:r>
+        <w:rPr>
+          <w:sz w:val="22"/>
+          <w:szCs w:val="24"/>
+        </w:rPr>
+        <w:t>2</w:t>
+      </w:r>
+      <w:r>
+        <w:rPr>
+          <w:sz w:val="22"/>
+          <w:szCs w:val="24"/>
+        </w:rPr>
+        <w:t xml:space="preserve"> Daftar Waktu Indonesia Tengah </w:t>
+      </w:r>
+    </w:p>
+    <w:p>
+      <w:pPr>
+        <w:spacing w:line="276" w:lineRule="auto"/>
+        <w:ind w:firstLine="567"/>
+        <w:contextualSpacing/>
+        <w:jc w:val="center"/>
+        <w:rPr>
+          <w:sz w:val="22"/>
+          <w:szCs w:val="24"/>
+        </w:rPr>
       </w:pPr>
       <w:r>
         <w:rPr>
           <w:noProof/>
         </w:rPr>
         <w:drawing>
-          <wp:inline distT="0" distB="0" distL="0" distR="0" wp14:anchorId="5B96A4D8" wp14:editId="78F54549">
-            <wp:extent cx="2407338" cy="724619"/>
-            <wp:effectExtent l="0" t="0" r="0" b="0"/>
+          <wp:inline distT="0" distB="0" distL="0" distR="0" wp14:anchorId="5B96A4D8" wp14:editId="4B03E220">
+            <wp:extent cx="2541905" cy="1307804"/>
+            <wp:effectExtent l="0" t="0" r="0" b="6985"/>
             <wp:docPr id="4" name="Picture 4"/>
             <wp:cNvGraphicFramePr>
               <a:graphicFrameLocks xmlns:a="http://schemas.openxmlformats.org/drawingml/2006/main" noChangeAspect="1"/>
@@ -5579,7 +5868,7 @@
                     </pic:cNvPicPr>
                   </pic:nvPicPr>
                   <pic:blipFill>
-                    <a:blip r:embed="rId17">
+                    <a:blip r:embed="rId16">
                       <a:extLst>
                         <a:ext uri="{28A0092B-C50C-407E-A947-70E740481C1C}">
                           <a14:useLocalDpi xmlns:a14="http://schemas.microsoft.com/office/drawing/2010/main" val="0"/>
@@ -5594,7 +5883,7 @@
                   <pic:spPr bwMode="auto">
                     <a:xfrm>
                       <a:off x="0" y="0"/>
-                      <a:ext cx="2419578" cy="728303"/>
+                      <a:ext cx="2665261" cy="1371270"/>
                     </a:xfrm>
                     <a:prstGeom prst="rect">
                       <a:avLst/>
@@ -5614,34 +5903,132 @@
     <w:p>
       <w:pPr>
         <w:spacing w:line="276" w:lineRule="auto"/>
+        <w:ind w:firstLine="0"/>
+        <w:contextualSpacing/>
+        <w:rPr>
+          <w:sz w:val="24"/>
+          <w:szCs w:val="24"/>
+        </w:rPr>
+      </w:pPr>
+    </w:p>
+    <w:p>
+      <w:pPr>
+        <w:spacing w:line="276" w:lineRule="auto"/>
         <w:ind w:firstLine="567"/>
         <w:contextualSpacing/>
-        <w:jc w:val="center"/>
-        <w:rPr>
-          <w:sz w:val="24"/>
-          <w:szCs w:val="24"/>
-        </w:rPr>
-      </w:pPr>
-      <w:r>
-        <w:rPr>
-          <w:sz w:val="22"/>
-          <w:szCs w:val="24"/>
-        </w:rPr>
-        <w:t>Gambar 4</w:t>
-      </w:r>
-      <w:r>
-        <w:rPr>
-          <w:sz w:val="22"/>
-          <w:szCs w:val="24"/>
-        </w:rPr>
-        <w:t xml:space="preserve"> Daftar Waktu Indonesia Tengah</w:t>
-      </w:r>
-      <w:r>
-        <w:rPr>
-          <w:sz w:val="22"/>
+        <w:rPr>
+          <w:sz w:val="24"/>
+          <w:szCs w:val="24"/>
+        </w:rPr>
+      </w:pPr>
+      <w:r>
+        <w:rPr>
+          <w:sz w:val="24"/>
+          <w:szCs w:val="24"/>
+        </w:rPr>
+        <w:t>Pemilihan posisi</w:t>
+      </w:r>
+      <w:r>
+        <w:rPr>
+          <w:sz w:val="24"/>
           <w:szCs w:val="24"/>
         </w:rPr>
         <w:t xml:space="preserve"> </w:t>
+      </w:r>
+      <w:r>
+        <w:rPr>
+          <w:sz w:val="24"/>
+          <w:szCs w:val="24"/>
+        </w:rPr>
+        <w:t xml:space="preserve">atau </w:t>
+      </w:r>
+      <w:r>
+        <w:rPr>
+          <w:i/>
+          <w:sz w:val="24"/>
+          <w:szCs w:val="24"/>
+        </w:rPr>
+        <w:t>index</w:t>
+      </w:r>
+      <w:r>
+        <w:rPr>
+          <w:sz w:val="24"/>
+          <w:szCs w:val="24"/>
+        </w:rPr>
+        <w:t xml:space="preserve"> </w:t>
+      </w:r>
+      <w:r>
+        <w:rPr>
+          <w:sz w:val="24"/>
+          <w:szCs w:val="24"/>
+        </w:rPr>
+        <w:t xml:space="preserve">untuk </w:t>
+      </w:r>
+      <w:r>
+        <w:rPr>
+          <w:i/>
+          <w:sz w:val="24"/>
+          <w:szCs w:val="24"/>
+        </w:rPr>
+        <w:t>arrayTime</w:t>
+      </w:r>
+      <w:r>
+        <w:rPr>
+          <w:sz w:val="24"/>
+          <w:szCs w:val="24"/>
+        </w:rPr>
+        <w:t xml:space="preserve"> berdasarkan keluaran dari nilai </w:t>
+      </w:r>
+      <w:r>
+        <w:rPr>
+          <w:i/>
+          <w:sz w:val="24"/>
+          <w:szCs w:val="24"/>
+        </w:rPr>
+        <w:t>integer</w:t>
+      </w:r>
+      <w:r>
+        <w:rPr>
+          <w:sz w:val="24"/>
+          <w:szCs w:val="24"/>
+        </w:rPr>
+        <w:t xml:space="preserve"> </w:t>
+      </w:r>
+      <w:r>
+        <w:rPr>
+          <w:sz w:val="24"/>
+          <w:szCs w:val="24"/>
+        </w:rPr>
+        <w:t xml:space="preserve">oleh </w:t>
+      </w:r>
+      <w:r>
+        <w:rPr>
+          <w:i/>
+          <w:sz w:val="24"/>
+          <w:szCs w:val="24"/>
+        </w:rPr>
+        <w:t>sudorandom</w:t>
+      </w:r>
+      <w:r>
+        <w:rPr>
+          <w:sz w:val="24"/>
+          <w:szCs w:val="24"/>
+        </w:rPr>
+        <w:t>,</w:t>
+      </w:r>
+      <w:r>
+        <w:rPr>
+          <w:sz w:val="24"/>
+          <w:szCs w:val="24"/>
+        </w:rPr>
+        <w:t xml:space="preserve"> sebagai zona lain</w:t>
+      </w:r>
+      <w:r>
+        <w:rPr>
+          <w:sz w:val="24"/>
+          <w:szCs w:val="24"/>
+        </w:rPr>
+        <w:t>.</w:t>
       </w:r>
     </w:p>
     <w:p>
@@ -5654,148 +6041,6 @@
           <w:szCs w:val="24"/>
         </w:rPr>
       </w:pPr>
-    </w:p>
-    <w:p>
-      <w:pPr>
-        <w:spacing w:line="276" w:lineRule="auto"/>
-        <w:ind w:firstLine="567"/>
-        <w:contextualSpacing/>
-        <w:rPr>
-          <w:sz w:val="24"/>
-          <w:szCs w:val="24"/>
-        </w:rPr>
-      </w:pPr>
-      <w:r>
-        <w:rPr>
-          <w:sz w:val="24"/>
-          <w:szCs w:val="24"/>
-        </w:rPr>
-        <w:t>Pemilihan posisi</w:t>
-      </w:r>
-      <w:r>
-        <w:rPr>
-          <w:sz w:val="24"/>
-          <w:szCs w:val="24"/>
-        </w:rPr>
-        <w:t xml:space="preserve"> </w:t>
-      </w:r>
-      <w:r>
-        <w:rPr>
-          <w:sz w:val="24"/>
-          <w:szCs w:val="24"/>
-        </w:rPr>
-        <w:t xml:space="preserve">atau </w:t>
-      </w:r>
-      <w:r>
-        <w:rPr>
-          <w:i/>
-          <w:sz w:val="24"/>
-          <w:szCs w:val="24"/>
-        </w:rPr>
-        <w:t>index</w:t>
-      </w:r>
-      <w:r>
-        <w:rPr>
-          <w:sz w:val="24"/>
-          <w:szCs w:val="24"/>
-        </w:rPr>
-        <w:t xml:space="preserve"> </w:t>
-      </w:r>
-      <w:r>
-        <w:rPr>
-          <w:sz w:val="24"/>
-          <w:szCs w:val="24"/>
-        </w:rPr>
-        <w:t xml:space="preserve">untuk </w:t>
-      </w:r>
-      <w:r>
-        <w:rPr>
-          <w:i/>
-          <w:sz w:val="24"/>
-          <w:szCs w:val="24"/>
-        </w:rPr>
-        <w:t>arrayTime</w:t>
-      </w:r>
-      <w:r>
-        <w:rPr>
-          <w:sz w:val="24"/>
-          <w:szCs w:val="24"/>
-        </w:rPr>
-        <w:t xml:space="preserve"> berdasarkan keluaran dari nilai </w:t>
-      </w:r>
-      <w:r>
-        <w:rPr>
-          <w:i/>
-          <w:sz w:val="24"/>
-          <w:szCs w:val="24"/>
-        </w:rPr>
-        <w:t>integer</w:t>
-      </w:r>
-      <w:r>
-        <w:rPr>
-          <w:sz w:val="24"/>
-          <w:szCs w:val="24"/>
-        </w:rPr>
-        <w:t xml:space="preserve"> </w:t>
-      </w:r>
-      <w:r>
-        <w:rPr>
-          <w:sz w:val="24"/>
-          <w:szCs w:val="24"/>
-        </w:rPr>
-        <w:t xml:space="preserve">oleh </w:t>
-      </w:r>
-      <w:r>
-        <w:rPr>
-          <w:i/>
-          <w:sz w:val="24"/>
-          <w:szCs w:val="24"/>
-        </w:rPr>
-        <w:t>sudorandom</w:t>
-      </w:r>
-      <w:r>
-        <w:rPr>
-          <w:sz w:val="24"/>
-          <w:szCs w:val="24"/>
-        </w:rPr>
-        <w:t>,</w:t>
-      </w:r>
-      <w:r>
-        <w:rPr>
-          <w:sz w:val="24"/>
-          <w:szCs w:val="24"/>
-        </w:rPr>
-        <w:t xml:space="preserve"> sebagai zona lain</w:t>
-      </w:r>
-      <w:r>
-        <w:rPr>
-          <w:sz w:val="24"/>
-          <w:szCs w:val="24"/>
-        </w:rPr>
-        <w:t>.</w:t>
-      </w:r>
-    </w:p>
-    <w:p>
-      <w:pPr>
-        <w:spacing w:line="276" w:lineRule="auto"/>
-        <w:ind w:left="567" w:firstLine="0"/>
-        <w:contextualSpacing/>
-        <w:rPr>
-          <w:sz w:val="24"/>
-          <w:szCs w:val="24"/>
-        </w:rPr>
-      </w:pPr>
-    </w:p>
-    <w:p>
-      <w:pPr>
-        <w:spacing w:line="276" w:lineRule="auto"/>
-        <w:ind w:firstLine="0"/>
-        <w:contextualSpacing/>
-        <w:rPr>
-          <w:sz w:val="24"/>
-          <w:szCs w:val="24"/>
-        </w:rPr>
-      </w:pPr>
       <w:r>
         <w:rPr>
           <w:sz w:val="24"/>
@@ -5815,17 +6060,8 @@
           <w:sz w:val="24"/>
           <w:szCs w:val="24"/>
         </w:rPr>
-        <w:t xml:space="preserve">dapat digunakan syntax sebagai </w:t>
-      </w:r>
-      <w:proofErr w:type="gramStart"/>
-      <w:r>
-        <w:rPr>
-          <w:sz w:val="24"/>
-          <w:szCs w:val="24"/>
-        </w:rPr>
-        <w:t>berikut :</w:t>
-      </w:r>
-      <w:proofErr w:type="gramEnd"/>
+        <w:t>dapat digunakan syntax sebagai berikut :</w:t>
+      </w:r>
     </w:p>
     <w:p>
       <w:pPr>
@@ -6128,7 +6364,35 @@
           <w:sz w:val="24"/>
           <w:szCs w:val="24"/>
         </w:rPr>
-        <w:t xml:space="preserve"> yang diperlihatkan pada Gambar 5 dan Gambar 6.</w:t>
+        <w:t xml:space="preserve"> yang diperlihatkan pada Gambar </w:t>
+      </w:r>
+      <w:r>
+        <w:rPr>
+          <w:sz w:val="24"/>
+          <w:szCs w:val="24"/>
+        </w:rPr>
+        <w:t>4</w:t>
+      </w:r>
+      <w:r>
+        <w:rPr>
+          <w:sz w:val="24"/>
+          <w:szCs w:val="24"/>
+        </w:rPr>
+        <w:t xml:space="preserve"> dan Gambar </w:t>
+      </w:r>
+      <w:r>
+        <w:rPr>
+          <w:sz w:val="24"/>
+          <w:szCs w:val="24"/>
+        </w:rPr>
+        <w:t>5</w:t>
+      </w:r>
+      <w:r>
+        <w:rPr>
+          <w:sz w:val="24"/>
+          <w:szCs w:val="24"/>
+        </w:rPr>
+        <w:t>.</w:t>
       </w:r>
     </w:p>
     <w:p>
@@ -6179,7 +6443,7 @@
                     <pic:cNvPicPr/>
                   </pic:nvPicPr>
                   <pic:blipFill>
-                    <a:blip r:embed="rId18" cstate="print">
+                    <a:blip r:embed="rId17" cstate="print">
                       <a:extLst>
                         <a:ext uri="{28A0092B-C50C-407E-A947-70E740481C1C}">
                           <a14:useLocalDpi xmlns:a14="http://schemas.microsoft.com/office/drawing/2010/main" val="0"/>
@@ -6222,7 +6486,21 @@
           <w:sz w:val="24"/>
           <w:szCs w:val="24"/>
         </w:rPr>
-        <w:t>Gambar 5. Potongan Kode Konversi Zona Waktu</w:t>
+        <w:t xml:space="preserve">Gambar </w:t>
+      </w:r>
+      <w:r>
+        <w:rPr>
+          <w:sz w:val="24"/>
+          <w:szCs w:val="24"/>
+        </w:rPr>
+        <w:t>4</w:t>
+      </w:r>
+      <w:r>
+        <w:rPr>
+          <w:sz w:val="24"/>
+          <w:szCs w:val="24"/>
+        </w:rPr>
+        <w:t>. Kode Konversi Zona Waktu</w:t>
       </w:r>
     </w:p>
     <w:p>
@@ -6341,7 +6619,7 @@
                     <pic:cNvPicPr/>
                   </pic:nvPicPr>
                   <pic:blipFill>
-                    <a:blip r:embed="rId19" cstate="print">
+                    <a:blip r:embed="rId18" cstate="print">
                       <a:extLst>
                         <a:ext uri="{28A0092B-C50C-407E-A947-70E740481C1C}">
                           <a14:useLocalDpi xmlns:a14="http://schemas.microsoft.com/office/drawing/2010/main" val="0"/>
@@ -6446,6 +6724,16 @@
           <w:sz w:val="24"/>
           <w:szCs w:val="24"/>
         </w:rPr>
+        <w:t xml:space="preserve">Tahapan </w:t>
+      </w:r>
+      <w:r>
+        <w:rPr>
+          <w:b/>
+          <w:i/>
+          <w:iCs/>
+          <w:sz w:val="24"/>
+          <w:szCs w:val="24"/>
+        </w:rPr>
         <w:t>Penentuan Konstanta P dan Q Berdasarkan Informasi Peranti</w:t>
       </w:r>
     </w:p>
@@ -6521,15 +6809,7 @@
           <w:sz w:val="24"/>
           <w:szCs w:val="24"/>
         </w:rPr>
-        <w:t xml:space="preserve">   Bilangan yang prima telah </w:t>
-      </w:r>
-      <w:proofErr w:type="gramStart"/>
-      <w:r>
-        <w:rPr>
-          <w:sz w:val="24"/>
-          <w:szCs w:val="24"/>
-        </w:rPr>
-        <w:t xml:space="preserve">didapatkan </w:t>
+        <w:t xml:space="preserve">   Bilangan yang prima telah didapatkan </w:t>
       </w:r>
       <w:r>
         <w:rPr>
@@ -6543,15 +6823,7 @@
           <w:sz w:val="24"/>
           <w:szCs w:val="24"/>
         </w:rPr>
-        <w:t>dalam</w:t>
-      </w:r>
-      <w:proofErr w:type="gramEnd"/>
-      <w:r>
-        <w:rPr>
-          <w:sz w:val="24"/>
-          <w:szCs w:val="24"/>
-        </w:rPr>
-        <w:t xml:space="preserve"> bentuk </w:t>
+        <w:t xml:space="preserve">dalam bentuk </w:t>
       </w:r>
       <w:r>
         <w:rPr>
@@ -6573,7 +6845,56 @@
           <w:sz w:val="24"/>
           <w:szCs w:val="24"/>
         </w:rPr>
-        <w:t xml:space="preserve">hasilnya diperlihatkan pada Gambar 3. </w:t>
+        <w:t xml:space="preserve">hasilnya </w:t>
+      </w:r>
+      <w:r>
+        <w:rPr>
+          <w:sz w:val="24"/>
+          <w:szCs w:val="24"/>
+        </w:rPr>
+        <w:t>berdasarkan pada Tahapan</w:t>
+      </w:r>
+      <w:r>
+        <w:rPr>
+          <w:sz w:val="24"/>
+          <w:szCs w:val="24"/>
+        </w:rPr>
+        <w:t xml:space="preserve"> </w:t>
+      </w:r>
+      <w:r>
+        <w:rPr>
+          <w:sz w:val="24"/>
+          <w:szCs w:val="24"/>
+        </w:rPr>
+        <w:t>Membangkitkan</w:t>
+      </w:r>
+      <w:r>
+        <w:rPr>
+          <w:sz w:val="24"/>
+          <w:szCs w:val="24"/>
+        </w:rPr>
+        <w:t xml:space="preserve"> </w:t>
+      </w:r>
+      <w:r>
+        <w:rPr>
+          <w:sz w:val="24"/>
+          <w:szCs w:val="24"/>
+        </w:rPr>
+        <w:t>Bilangan</w:t>
+      </w:r>
+      <w:r>
+        <w:rPr>
+          <w:sz w:val="24"/>
+          <w:szCs w:val="24"/>
+        </w:rPr>
+        <w:t xml:space="preserve"> </w:t>
+      </w:r>
+      <w:r>
+        <w:rPr>
+          <w:sz w:val="24"/>
+          <w:szCs w:val="24"/>
+        </w:rPr>
+        <w:t>.</w:t>
       </w:r>
     </w:p>
     <w:p>
@@ -6775,7 +7096,7 @@
           <w:sz w:val="24"/>
           <w:szCs w:val="24"/>
         </w:rPr>
-        <w:t>:</w:t>
+        <w:t>.</w:t>
       </w:r>
     </w:p>
     <w:p>
@@ -6832,7 +7153,21 @@
           <w:sz w:val="24"/>
           <w:szCs w:val="24"/>
         </w:rPr>
-        <w:t xml:space="preserve"> penentuan ini sederhana,</w:t>
+        <w:t xml:space="preserve"> </w:t>
+      </w:r>
+      <w:r>
+        <w:rPr>
+          <w:sz w:val="24"/>
+          <w:szCs w:val="24"/>
+        </w:rPr>
+        <w:t>, P</w:t>
+      </w:r>
+      <w:r>
+        <w:rPr>
+          <w:sz w:val="24"/>
+          <w:szCs w:val="24"/>
+        </w:rPr>
+        <w:t>enentuan ini sederhana,</w:t>
       </w:r>
       <w:r>
         <w:rPr>
@@ -6972,23 +7307,7 @@
           <w:sz w:val="24"/>
           <w:szCs w:val="24"/>
         </w:rPr>
-        <w:t>….…………</w:t>
-      </w:r>
-      <w:proofErr w:type="gramStart"/>
-      <w:r>
-        <w:rPr>
-          <w:sz w:val="24"/>
-          <w:szCs w:val="24"/>
-        </w:rPr>
-        <w:t>…(</w:t>
-      </w:r>
-      <w:proofErr w:type="gramEnd"/>
-      <w:r>
-        <w:rPr>
-          <w:sz w:val="24"/>
-          <w:szCs w:val="24"/>
-        </w:rPr>
-        <w:t>1.1)</w:t>
+        <w:t>….……………(1.1)</w:t>
       </w:r>
     </w:p>
     <w:p>
@@ -7024,7 +7343,6 @@
           <w:szCs w:val="24"/>
         </w:rPr>
       </w:pPr>
-      <w:proofErr w:type="gramStart"/>
       <w:r>
         <w:rPr>
           <w:sz w:val="24"/>
@@ -7032,7 +7350,6 @@
         </w:rPr>
         <w:t>Dimana :</w:t>
       </w:r>
-      <w:proofErr w:type="gramEnd"/>
     </w:p>
     <w:p>
       <w:pPr>
@@ -7043,21 +7360,12 @@
           <w:szCs w:val="24"/>
         </w:rPr>
       </w:pPr>
-      <w:proofErr w:type="gramStart"/>
-      <w:r>
-        <w:rPr>
-          <w:sz w:val="24"/>
-          <w:szCs w:val="24"/>
-        </w:rPr>
-        <w:t>hh</w:t>
-      </w:r>
-      <w:proofErr w:type="gramEnd"/>
-      <w:r>
-        <w:rPr>
-          <w:sz w:val="24"/>
-          <w:szCs w:val="24"/>
-        </w:rPr>
-        <w:t xml:space="preserve"> = informasi peranti waktu jam</w:t>
+      <w:r>
+        <w:rPr>
+          <w:sz w:val="24"/>
+          <w:szCs w:val="24"/>
+        </w:rPr>
+        <w:t>hh = informasi peranti waktu jam</w:t>
       </w:r>
     </w:p>
     <w:p>
@@ -7131,7 +7439,6 @@
         </w:rPr>
         <w:t xml:space="preserve">nilai </w:t>
       </w:r>
-      <w:proofErr w:type="gramStart"/>
       <w:r>
         <w:rPr>
           <w:i/>
@@ -7147,7 +7454,6 @@
         </w:rPr>
         <w:t>[</w:t>
       </w:r>
-      <w:proofErr w:type="gramEnd"/>
       <w:r>
         <w:rPr>
           <w:i/>
@@ -7216,15 +7522,103 @@
           <w:sz w:val="24"/>
           <w:szCs w:val="24"/>
         </w:rPr>
-        <w:t xml:space="preserve">Jika n memiliki nilai yang lebih besar dari </w:t>
-      </w:r>
-      <w:proofErr w:type="gramStart"/>
-      <w:r>
-        <w:rPr>
-          <w:sz w:val="24"/>
-          <w:szCs w:val="24"/>
-        </w:rPr>
-        <w:t xml:space="preserve">2 </w:t>
+        <w:t xml:space="preserve">Jika </w:t>
+      </w:r>
+      <w:r>
+        <w:rPr>
+          <w:i/>
+          <w:sz w:val="24"/>
+          <w:szCs w:val="24"/>
+        </w:rPr>
+        <w:t>n</w:t>
+      </w:r>
+      <w:r>
+        <w:rPr>
+          <w:sz w:val="24"/>
+          <w:szCs w:val="24"/>
+        </w:rPr>
+        <w:t xml:space="preserve"> memiliki nilai yang lebih besar dari 2 </w:t>
+      </w:r>
+      <w:r>
+        <w:rPr>
+          <w:sz w:val="24"/>
+          <w:szCs w:val="24"/>
+        </w:rPr>
+        <w:t xml:space="preserve">, misal 3 </w:t>
+      </w:r>
+      <w:r>
+        <w:rPr>
+          <w:sz w:val="24"/>
+          <w:szCs w:val="24"/>
+        </w:rPr>
+        <w:t xml:space="preserve">maka memiliki tujuan terbentuknya </w:t>
+      </w:r>
+      <w:r>
+        <w:rPr>
+          <w:i/>
+          <w:sz w:val="24"/>
+          <w:szCs w:val="24"/>
+        </w:rPr>
+        <w:t>p</w:t>
+      </w:r>
+      <w:r>
+        <w:rPr>
+          <w:sz w:val="24"/>
+          <w:szCs w:val="24"/>
+        </w:rPr>
+        <w:t xml:space="preserve"> </w:t>
+      </w:r>
+      <w:r>
+        <w:rPr>
+          <w:sz w:val="24"/>
+          <w:szCs w:val="24"/>
+        </w:rPr>
+        <w:t xml:space="preserve">yang </w:t>
+      </w:r>
+      <w:r>
+        <w:rPr>
+          <w:sz w:val="24"/>
+          <w:szCs w:val="24"/>
+        </w:rPr>
+        <w:t>prima</w:t>
+      </w:r>
+      <w:r>
+        <w:rPr>
+          <w:sz w:val="24"/>
+          <w:szCs w:val="24"/>
+        </w:rPr>
+        <w:t xml:space="preserve"> cukup besar. </w:t>
+      </w:r>
+    </w:p>
+    <w:p>
+      <w:pPr>
+        <w:spacing w:line="276" w:lineRule="auto"/>
+        <w:rPr>
+          <w:sz w:val="24"/>
+          <w:szCs w:val="24"/>
+        </w:rPr>
+      </w:pPr>
+      <w:r>
+        <w:rPr>
+          <w:sz w:val="24"/>
+          <w:szCs w:val="24"/>
+        </w:rPr>
+        <w:t xml:space="preserve">Dengan </w:t>
+      </w:r>
+      <w:r>
+        <w:rPr>
+          <w:i/>
+          <w:sz w:val="24"/>
+          <w:szCs w:val="24"/>
+        </w:rPr>
+        <w:t>p</w:t>
+      </w:r>
+      <w:r>
+        <w:rPr>
+          <w:sz w:val="24"/>
+          <w:szCs w:val="24"/>
+        </w:rPr>
+        <w:t xml:space="preserve"> yang besar</w:t>
       </w:r>
       <w:r>
         <w:rPr>
@@ -7233,20 +7627,70 @@
         </w:rPr>
         <w:t>,</w:t>
       </w:r>
-      <w:proofErr w:type="gramEnd"/>
-      <w:r>
-        <w:rPr>
-          <w:sz w:val="24"/>
-          <w:szCs w:val="24"/>
-        </w:rPr>
-        <w:t xml:space="preserve"> misal 3 </w:t>
-      </w:r>
-      <w:r>
-        <w:rPr>
-          <w:sz w:val="24"/>
-          <w:szCs w:val="24"/>
-        </w:rPr>
-        <w:t xml:space="preserve">maka memiliki tujuan terbentuknya </w:t>
+      <w:r>
+        <w:rPr>
+          <w:sz w:val="24"/>
+          <w:szCs w:val="24"/>
+        </w:rPr>
+        <w:t xml:space="preserve"> memiliki kesempatan </w:t>
+      </w:r>
+      <w:r>
+        <w:rPr>
+          <w:i/>
+          <w:color w:val="000000" w:themeColor="text1"/>
+          <w:sz w:val="24"/>
+          <w:szCs w:val="24"/>
+        </w:rPr>
+        <w:t>Greatest</w:t>
+      </w:r>
+      <w:r>
+        <w:rPr>
+          <w:color w:val="000000" w:themeColor="text1"/>
+          <w:sz w:val="24"/>
+          <w:szCs w:val="24"/>
+        </w:rPr>
+        <w:t xml:space="preserve"> </w:t>
+      </w:r>
+      <w:r>
+        <w:rPr>
+          <w:i/>
+          <w:color w:val="000000" w:themeColor="text1"/>
+          <w:sz w:val="24"/>
+          <w:szCs w:val="24"/>
+        </w:rPr>
+        <w:t>Common</w:t>
+      </w:r>
+      <w:r>
+        <w:rPr>
+          <w:color w:val="000000" w:themeColor="text1"/>
+          <w:sz w:val="24"/>
+          <w:szCs w:val="24"/>
+        </w:rPr>
+        <w:t xml:space="preserve"> </w:t>
+      </w:r>
+      <w:r>
+        <w:rPr>
+          <w:i/>
+          <w:color w:val="000000" w:themeColor="text1"/>
+          <w:sz w:val="24"/>
+          <w:szCs w:val="24"/>
+        </w:rPr>
+        <w:t>Divisor</w:t>
+      </w:r>
+      <w:r>
+        <w:rPr>
+          <w:color w:val="000000" w:themeColor="text1"/>
+          <w:sz w:val="24"/>
+          <w:szCs w:val="24"/>
+        </w:rPr>
+        <w:t xml:space="preserve"> </w:t>
+      </w:r>
+      <w:r>
+        <w:rPr>
+          <w:sz w:val="24"/>
+          <w:szCs w:val="24"/>
+        </w:rPr>
+        <w:t>GCD(</w:t>
       </w:r>
       <w:r>
         <w:rPr>
@@ -7261,154 +7705,36 @@
           <w:sz w:val="24"/>
           <w:szCs w:val="24"/>
         </w:rPr>
-        <w:t xml:space="preserve"> </w:t>
-      </w:r>
-      <w:r>
-        <w:rPr>
-          <w:sz w:val="24"/>
-          <w:szCs w:val="24"/>
-        </w:rPr>
-        <w:t xml:space="preserve">yang </w:t>
-      </w:r>
-      <w:r>
-        <w:rPr>
-          <w:sz w:val="24"/>
-          <w:szCs w:val="24"/>
-        </w:rPr>
-        <w:t>prima</w:t>
-      </w:r>
-      <w:r>
-        <w:rPr>
-          <w:sz w:val="24"/>
-          <w:szCs w:val="24"/>
-        </w:rPr>
-        <w:t xml:space="preserve"> cukup besar. </w:t>
-      </w:r>
-    </w:p>
-    <w:p>
-      <w:pPr>
-        <w:spacing w:line="276" w:lineRule="auto"/>
-        <w:rPr>
-          <w:sz w:val="24"/>
-          <w:szCs w:val="24"/>
-        </w:rPr>
-      </w:pPr>
-      <w:r>
-        <w:rPr>
-          <w:sz w:val="24"/>
-          <w:szCs w:val="24"/>
-        </w:rPr>
-        <w:t xml:space="preserve">Dengan </w:t>
-      </w:r>
-      <w:r>
-        <w:rPr>
-          <w:i/>
-          <w:sz w:val="24"/>
-          <w:szCs w:val="24"/>
-        </w:rPr>
-        <w:t>p</w:t>
-      </w:r>
-      <w:r>
-        <w:rPr>
-          <w:sz w:val="24"/>
-          <w:szCs w:val="24"/>
-        </w:rPr>
-        <w:t xml:space="preserve"> yang besar</w:t>
-      </w:r>
-      <w:r>
-        <w:rPr>
-          <w:sz w:val="24"/>
-          <w:szCs w:val="24"/>
-        </w:rPr>
-        <w:t>,</w:t>
-      </w:r>
-      <w:r>
-        <w:rPr>
-          <w:sz w:val="24"/>
-          <w:szCs w:val="24"/>
-        </w:rPr>
-        <w:t xml:space="preserve"> memiliki kesempatan </w:t>
-      </w:r>
-      <w:r>
-        <w:rPr>
-          <w:i/>
-          <w:color w:val="000000" w:themeColor="text1"/>
-          <w:sz w:val="24"/>
-          <w:szCs w:val="24"/>
-        </w:rPr>
-        <w:t>Greatest</w:t>
-      </w:r>
-      <w:r>
-        <w:rPr>
-          <w:color w:val="000000" w:themeColor="text1"/>
-          <w:sz w:val="24"/>
-          <w:szCs w:val="24"/>
-        </w:rPr>
-        <w:t xml:space="preserve"> </w:t>
-      </w:r>
-      <w:r>
-        <w:rPr>
-          <w:i/>
-          <w:color w:val="000000" w:themeColor="text1"/>
-          <w:sz w:val="24"/>
-          <w:szCs w:val="24"/>
-        </w:rPr>
-        <w:t>Common</w:t>
-      </w:r>
-      <w:r>
-        <w:rPr>
-          <w:color w:val="000000" w:themeColor="text1"/>
-          <w:sz w:val="24"/>
-          <w:szCs w:val="24"/>
-        </w:rPr>
-        <w:t xml:space="preserve"> </w:t>
-      </w:r>
-      <w:r>
-        <w:rPr>
-          <w:i/>
-          <w:color w:val="000000" w:themeColor="text1"/>
-          <w:sz w:val="24"/>
-          <w:szCs w:val="24"/>
-        </w:rPr>
-        <w:t>Divisor</w:t>
-      </w:r>
-      <w:r>
-        <w:rPr>
-          <w:color w:val="000000" w:themeColor="text1"/>
-          <w:sz w:val="24"/>
-          <w:szCs w:val="24"/>
-        </w:rPr>
-        <w:t xml:space="preserve"> </w:t>
-      </w:r>
-      <w:proofErr w:type="gramStart"/>
-      <w:r>
-        <w:rPr>
-          <w:sz w:val="24"/>
-          <w:szCs w:val="24"/>
-        </w:rPr>
-        <w:t>GCD(</w:t>
-      </w:r>
-      <w:proofErr w:type="gramEnd"/>
-      <w:r>
-        <w:rPr>
-          <w:sz w:val="24"/>
-          <w:szCs w:val="24"/>
-        </w:rPr>
-        <w:t>p, q) atau proses pemfaktoran yang memakan waktu</w:t>
-      </w:r>
-      <w:r>
-        <w:rPr>
-          <w:sz w:val="24"/>
-          <w:szCs w:val="24"/>
-        </w:rPr>
-        <w:t xml:space="preserve"> lebih lama</w:t>
-      </w:r>
-      <w:r>
-        <w:rPr>
-          <w:sz w:val="24"/>
-          <w:szCs w:val="24"/>
-        </w:rPr>
-        <w:t>.</w:t>
+        <w:t xml:space="preserve">, </w:t>
+      </w:r>
+      <w:r>
+        <w:rPr>
+          <w:i/>
+          <w:sz w:val="24"/>
+          <w:szCs w:val="24"/>
+        </w:rPr>
+        <w:t>q</w:t>
+      </w:r>
+      <w:r>
+        <w:rPr>
+          <w:sz w:val="24"/>
+          <w:szCs w:val="24"/>
+        </w:rPr>
+        <w:t xml:space="preserve">) </w:t>
+      </w:r>
+      <w:r>
+        <w:rPr>
+          <w:sz w:val="24"/>
+          <w:szCs w:val="24"/>
+        </w:rPr>
+        <w:t xml:space="preserve">yang hasilnya kecil </w:t>
+      </w:r>
+      <w:r>
+        <w:rPr>
+          <w:sz w:val="24"/>
+          <w:szCs w:val="24"/>
+        </w:rPr>
+        <w:t>atau proses pemfaktoran yang memakan waktu.</w:t>
       </w:r>
     </w:p>
     <w:p>
@@ -7657,23 +7983,7 @@
           <w:sz w:val="24"/>
           <w:szCs w:val="24"/>
         </w:rPr>
-        <w:t>…………………..</w:t>
-      </w:r>
-      <w:proofErr w:type="gramStart"/>
-      <w:r>
-        <w:rPr>
-          <w:sz w:val="24"/>
-          <w:szCs w:val="24"/>
-        </w:rPr>
-        <w:t>…(</w:t>
-      </w:r>
-      <w:proofErr w:type="gramEnd"/>
-      <w:r>
-        <w:rPr>
-          <w:sz w:val="24"/>
-          <w:szCs w:val="24"/>
-        </w:rPr>
-        <w:t>2.1)</w:t>
+        <w:t>…………………..…(2.1)</w:t>
       </w:r>
     </w:p>
     <w:p>
@@ -7962,30 +8272,14 @@
           <w:sz w:val="24"/>
           <w:szCs w:val="24"/>
         </w:rPr>
-        <w:t>…</w:t>
-      </w:r>
-      <w:proofErr w:type="gramStart"/>
-      <w:r>
-        <w:rPr>
-          <w:sz w:val="24"/>
-          <w:szCs w:val="24"/>
-        </w:rPr>
-        <w:t>.</w:t>
-      </w:r>
-      <w:r>
-        <w:rPr>
-          <w:sz w:val="24"/>
-          <w:szCs w:val="24"/>
-        </w:rPr>
-        <w:t>(</w:t>
-      </w:r>
-      <w:proofErr w:type="gramEnd"/>
-      <w:r>
-        <w:rPr>
-          <w:sz w:val="24"/>
-          <w:szCs w:val="24"/>
-        </w:rPr>
-        <w:t>2.</w:t>
+        <w:t>….</w:t>
+      </w:r>
+      <w:r>
+        <w:rPr>
+          <w:sz w:val="24"/>
+          <w:szCs w:val="24"/>
+        </w:rPr>
+        <w:t>(2.</w:t>
       </w:r>
       <w:r>
         <w:rPr>
@@ -8056,23 +8350,7 @@
                       <w:sz w:val="14"/>
                       <w:szCs w:val="24"/>
                     </w:rPr>
-                    <m:t>n=0,  &amp;</m:t>
-                  </m:r>
-                  <m:r>
-                    <w:rPr>
-                      <w:rFonts w:ascii="Cambria Math" w:hAnsi="Cambria Math"/>
-                      <w:sz w:val="14"/>
-                      <w:szCs w:val="24"/>
-                    </w:rPr>
-                    <m:t>K</m:t>
-                  </m:r>
-                  <m:r>
-                    <w:rPr>
-                      <w:rFonts w:ascii="Cambria Math" w:hAnsi="Cambria Math"/>
-                      <w:sz w:val="14"/>
-                      <w:szCs w:val="24"/>
-                    </w:rPr>
-                    <m:t>[</m:t>
+                    <m:t>n=0,  &amp;K[</m:t>
                   </m:r>
                   <m:d>
                     <m:dPr>
@@ -8112,63 +8390,7 @@
                       <w:sz w:val="14"/>
                       <w:szCs w:val="24"/>
                     </w:rPr>
-                    <m:t>K</m:t>
-                  </m:r>
-                  <m:r>
-                    <w:rPr>
-                      <w:rFonts w:ascii="Cambria Math" w:hAnsi="Cambria Math"/>
-                      <w:sz w:val="14"/>
-                      <w:szCs w:val="24"/>
-                    </w:rPr>
-                    <m:t>1&lt;</m:t>
-                  </m:r>
-                  <m:r>
-                    <w:rPr>
-                      <w:rFonts w:ascii="Cambria Math" w:hAnsi="Cambria Math"/>
-                      <w:sz w:val="14"/>
-                      <w:szCs w:val="24"/>
-                    </w:rPr>
-                    <m:t>K</m:t>
-                  </m:r>
-                  <m:r>
-                    <w:rPr>
-                      <w:rFonts w:ascii="Cambria Math" w:hAnsi="Cambria Math"/>
-                      <w:sz w:val="14"/>
-                      <w:szCs w:val="24"/>
-                    </w:rPr>
-                    <m:t>n</m:t>
-                  </m:r>
-                  <m:r>
-                    <w:rPr>
-                      <w:rFonts w:ascii="Cambria Math" w:hAnsi="Cambria Math"/>
-                      <w:sz w:val="14"/>
-                      <w:szCs w:val="24"/>
-                    </w:rPr>
-                    <m:t xml:space="preserve"> dan K1 !=Kn</m:t>
-                  </m:r>
-                  <m:r>
-                    <w:rPr>
-                      <w:rFonts w:ascii="Cambria Math" w:hAnsi="Cambria Math"/>
-                      <w:sz w:val="14"/>
-                      <w:szCs w:val="24"/>
-                    </w:rPr>
-                    <m:t>,  &amp;</m:t>
-                  </m:r>
-                  <m:r>
-                    <w:rPr>
-                      <w:rFonts w:ascii="Cambria Math" w:hAnsi="Cambria Math"/>
-                      <w:sz w:val="14"/>
-                      <w:szCs w:val="24"/>
-                    </w:rPr>
-                    <m:t>K</m:t>
-                  </m:r>
-                  <m:r>
-                    <w:rPr>
-                      <w:rFonts w:ascii="Cambria Math" w:hAnsi="Cambria Math"/>
-                      <w:sz w:val="14"/>
-                      <w:szCs w:val="24"/>
-                    </w:rPr>
-                    <m:t>[n]</m:t>
+                    <m:t>K1&lt;Kn dan K1 !=Kn,  &amp;K[n]</m:t>
                   </m:r>
                 </m:e>
               </m:eqArr>
@@ -8198,7 +8420,6 @@
           <w:szCs w:val="24"/>
         </w:rPr>
       </w:pPr>
-      <w:proofErr w:type="gramStart"/>
       <w:r>
         <w:rPr>
           <w:sz w:val="24"/>
@@ -8206,7 +8427,6 @@
         </w:rPr>
         <w:t>Dimana :</w:t>
       </w:r>
-      <w:proofErr w:type="gramEnd"/>
     </w:p>
     <w:p>
       <w:pPr>
@@ -8259,21 +8479,12 @@
           <w:szCs w:val="24"/>
         </w:rPr>
       </w:pPr>
-      <w:proofErr w:type="gramStart"/>
-      <w:r>
-        <w:rPr>
-          <w:sz w:val="24"/>
-          <w:szCs w:val="24"/>
-        </w:rPr>
-        <w:t>jml</w:t>
-      </w:r>
-      <w:proofErr w:type="gramEnd"/>
-      <w:r>
-        <w:rPr>
-          <w:sz w:val="24"/>
-          <w:szCs w:val="24"/>
-        </w:rPr>
-        <w:t xml:space="preserve"> prima =</w:t>
+      <w:r>
+        <w:rPr>
+          <w:sz w:val="24"/>
+          <w:szCs w:val="24"/>
+        </w:rPr>
+        <w:t>jml prima =</w:t>
       </w:r>
       <w:r>
         <w:rPr>
@@ -8321,8 +8532,6 @@
           <w:szCs w:val="24"/>
         </w:rPr>
       </w:pPr>
-      <w:bookmarkStart w:id="1" w:name="_GoBack"/>
-      <w:bookmarkEnd w:id="1"/>
       <w:r>
         <w:rPr>
           <w:sz w:val="24"/>
@@ -8405,7 +8614,7 @@
           <w:sz w:val="24"/>
           <w:szCs w:val="24"/>
         </w:rPr>
-        <w:t>2</w:t>
+        <w:t>3</w:t>
       </w:r>
       <w:r>
         <w:rPr>
@@ -8431,7 +8640,21 @@
           <w:sz w:val="24"/>
           <w:szCs w:val="24"/>
         </w:rPr>
-        <w:t xml:space="preserve">Tabel 2 Hasil </w:t>
+        <w:t xml:space="preserve">Tabel </w:t>
+      </w:r>
+      <w:r>
+        <w:rPr>
+          <w:sz w:val="24"/>
+          <w:szCs w:val="24"/>
+        </w:rPr>
+        <w:t>3</w:t>
+      </w:r>
+      <w:r>
+        <w:rPr>
+          <w:sz w:val="24"/>
+          <w:szCs w:val="24"/>
+        </w:rPr>
+        <w:t xml:space="preserve"> Hasil </w:t>
       </w:r>
       <w:r>
         <w:rPr>
@@ -8542,10 +8765,10 @@
       </w:pPr>
       <w:r>
         <w:drawing>
-          <wp:inline distT="0" distB="0" distL="0" distR="0" wp14:anchorId="51FEB49E" wp14:editId="148335B4">
-            <wp:extent cx="2518672" cy="1250899"/>
-            <wp:effectExtent l="0" t="0" r="0" b="6985"/>
-            <wp:docPr id="10" name="Picture 10"/>
+          <wp:inline distT="0" distB="0" distL="0" distR="0" wp14:anchorId="0D48808C" wp14:editId="587C4AF9">
+            <wp:extent cx="2535555" cy="1318260"/>
+            <wp:effectExtent l="0" t="0" r="0" b="0"/>
+            <wp:docPr id="6" name="Picture 6"/>
             <wp:cNvGraphicFramePr>
               <a:graphicFrameLocks xmlns:a="http://schemas.openxmlformats.org/drawingml/2006/main" noChangeAspect="1"/>
             </wp:cNvGraphicFramePr>
@@ -8553,13 +8776,13 @@
               <a:graphicData uri="http://schemas.openxmlformats.org/drawingml/2006/picture">
                 <pic:pic xmlns:pic="http://schemas.openxmlformats.org/drawingml/2006/picture">
                   <pic:nvPicPr>
-                    <pic:cNvPr id="0" name="Picture 35"/>
+                    <pic:cNvPr id="0" name="Picture 9"/>
                     <pic:cNvPicPr>
                       <a:picLocks noChangeAspect="1" noChangeArrowheads="1"/>
                     </pic:cNvPicPr>
                   </pic:nvPicPr>
                   <pic:blipFill>
-                    <a:blip r:embed="rId20">
+                    <a:blip r:embed="rId19">
                       <a:extLst>
                         <a:ext uri="{28A0092B-C50C-407E-A947-70E740481C1C}">
                           <a14:useLocalDpi xmlns:a14="http://schemas.microsoft.com/office/drawing/2010/main" val="0"/>
@@ -8574,7 +8797,7 @@
                   <pic:spPr bwMode="auto">
                     <a:xfrm>
                       <a:off x="0" y="0"/>
-                      <a:ext cx="2542263" cy="1262615"/>
+                      <a:ext cx="2536228" cy="1318610"/>
                     </a:xfrm>
                     <a:prstGeom prst="rect">
                       <a:avLst/>
@@ -8667,17 +8890,8 @@
           <w:sz w:val="24"/>
           <w:szCs w:val="24"/>
         </w:rPr>
-        <w:t xml:space="preserve">K[n] = </w:t>
-      </w:r>
-      <w:proofErr w:type="gramStart"/>
-      <w:r>
-        <w:rPr>
-          <w:sz w:val="24"/>
-          <w:szCs w:val="24"/>
-        </w:rPr>
-        <w:t>K[</w:t>
-      </w:r>
-      <w:proofErr w:type="gramEnd"/>
+        <w:t>K[n] = K[</w:t>
+      </w:r>
       <w:r>
         <w:rPr>
           <w:sz w:val="24"/>
@@ -8853,7 +9067,6 @@
         </w:rPr>
         <w:t xml:space="preserve"> sesuai ketentuan yang ditetapkan dan telah diuji </w:t>
       </w:r>
-      <w:proofErr w:type="gramStart"/>
       <w:r>
         <w:rPr>
           <w:sz w:val="24"/>
@@ -8866,29 +9079,73 @@
           <w:sz w:val="24"/>
           <w:szCs w:val="24"/>
         </w:rPr>
-        <w:t xml:space="preserve"> pengujian</w:t>
-      </w:r>
-      <w:proofErr w:type="gramEnd"/>
-      <w:r>
-        <w:rPr>
-          <w:sz w:val="24"/>
-          <w:szCs w:val="24"/>
-        </w:rPr>
-        <w:t xml:space="preserve"> primalitas</w:t>
-      </w:r>
-      <w:r>
-        <w:rPr>
-          <w:sz w:val="24"/>
-          <w:szCs w:val="24"/>
-        </w:rPr>
-        <w:t xml:space="preserve"> dengan naive solution</w:t>
-      </w:r>
-      <w:r>
-        <w:rPr>
-          <w:sz w:val="24"/>
-          <w:szCs w:val="24"/>
-        </w:rPr>
-        <w:t xml:space="preserve"> dan pembuktian kombinasi dengan informasi peranti dengan metode pemilihan.</w:t>
+        <w:t xml:space="preserve"> pengujian primalitas</w:t>
+      </w:r>
+      <w:r>
+        <w:rPr>
+          <w:sz w:val="24"/>
+          <w:szCs w:val="24"/>
+        </w:rPr>
+        <w:t xml:space="preserve"> dengan </w:t>
+      </w:r>
+      <w:r>
+        <w:rPr>
+          <w:i/>
+          <w:sz w:val="24"/>
+          <w:szCs w:val="24"/>
+        </w:rPr>
+        <w:t>naive solution</w:t>
+      </w:r>
+      <w:r>
+        <w:rPr>
+          <w:sz w:val="24"/>
+          <w:szCs w:val="24"/>
+        </w:rPr>
+        <w:t xml:space="preserve"> dan pembuktian</w:t>
+      </w:r>
+      <w:r>
+        <w:rPr>
+          <w:sz w:val="24"/>
+          <w:szCs w:val="24"/>
+        </w:rPr>
+        <w:t xml:space="preserve"> terhadap </w:t>
+      </w:r>
+      <w:r>
+        <w:rPr>
+          <w:sz w:val="24"/>
+          <w:szCs w:val="24"/>
+        </w:rPr>
+        <w:t>Tahapan Penentuan Konstanta P dan Q Berdasarkan Informasi Peranti</w:t>
+      </w:r>
+      <w:r>
+        <w:rPr>
+          <w:sz w:val="24"/>
+          <w:szCs w:val="24"/>
+        </w:rPr>
+        <w:t xml:space="preserve"> </w:t>
+      </w:r>
+      <w:r>
+        <w:rPr>
+          <w:color w:val="FF0000"/>
+          <w:sz w:val="24"/>
+          <w:szCs w:val="24"/>
+        </w:rPr>
+        <w:t xml:space="preserve">dengan </w:t>
+      </w:r>
+      <w:r>
+        <w:rPr>
+          <w:color w:val="FF0000"/>
+          <w:sz w:val="24"/>
+          <w:szCs w:val="24"/>
+        </w:rPr>
+        <w:t>metode pemilihan</w:t>
+      </w:r>
+      <w:r>
+        <w:rPr>
+          <w:sz w:val="24"/>
+          <w:szCs w:val="24"/>
+        </w:rPr>
+        <w:t>.</w:t>
       </w:r>
     </w:p>
     <w:p>
@@ -8971,7 +9228,7 @@
           <w:szCs w:val="24"/>
         </w:rPr>
         <w:tab/>
-        <w:t>Pengujian telah dilakukan</w:t>
+        <w:t>Pengujian dilakukan</w:t>
       </w:r>
       <w:r>
         <w:rPr>
@@ -8998,7 +9255,6 @@
         </w:rPr>
         <w:t xml:space="preserve"> dan </w:t>
       </w:r>
-      <w:proofErr w:type="gramStart"/>
       <w:r>
         <w:rPr>
           <w:i/>
@@ -9024,7 +9280,6 @@
         </w:rPr>
         <w:t xml:space="preserve"> dengan</w:t>
       </w:r>
-      <w:proofErr w:type="gramEnd"/>
       <w:r>
         <w:rPr>
           <w:color w:val="000000" w:themeColor="text1"/>
@@ -9124,6 +9379,14 @@
           <w:szCs w:val="24"/>
         </w:rPr>
         <w:t>.</w:t>
+      </w:r>
+      <w:r>
+        <w:rPr>
+          <w:color w:val="000000" w:themeColor="text1"/>
+          <w:sz w:val="24"/>
+          <w:szCs w:val="24"/>
+        </w:rPr>
+        <w:t xml:space="preserve"> </w:t>
       </w:r>
     </w:p>
     <w:p>
@@ -9141,6 +9404,162 @@
           <w:szCs w:val="24"/>
         </w:rPr>
       </w:pPr>
+      <w:r>
+        <w:rPr>
+          <w:color w:val="000000" w:themeColor="text1"/>
+          <w:sz w:val="24"/>
+          <w:szCs w:val="24"/>
+        </w:rPr>
+        <w:tab/>
+        <w:t xml:space="preserve">Berdasarkan pada tahapan  Menentukan Bilangan Prima yaitu pada </w:t>
+      </w:r>
+      <w:r>
+        <w:rPr>
+          <w:sz w:val="24"/>
+          <w:szCs w:val="24"/>
+        </w:rPr>
+        <w:t>Membangkitkan</w:t>
+      </w:r>
+      <w:r>
+        <w:rPr>
+          <w:sz w:val="24"/>
+          <w:szCs w:val="24"/>
+        </w:rPr>
+        <w:t xml:space="preserve"> </w:t>
+      </w:r>
+      <w:r>
+        <w:rPr>
+          <w:sz w:val="24"/>
+          <w:szCs w:val="24"/>
+        </w:rPr>
+        <w:t>Bilangan</w:t>
+      </w:r>
+      <w:r>
+        <w:rPr>
+          <w:sz w:val="24"/>
+          <w:szCs w:val="24"/>
+        </w:rPr>
+        <w:t xml:space="preserve"> Prima</w:t>
+      </w:r>
+      <w:r>
+        <w:rPr>
+          <w:sz w:val="24"/>
+          <w:szCs w:val="24"/>
+        </w:rPr>
+        <w:t xml:space="preserve"> diprogramkan seperti yang diperlihatkan Gambar 6 dan untuk cek primalitasnya diperlihatkan pada Gambar 7.</w:t>
+      </w:r>
+    </w:p>
+    <w:p>
+      <w:pPr>
+        <w:pStyle w:val="ListParagraph"/>
+        <w:spacing w:line="276" w:lineRule="auto"/>
+        <w:ind w:left="567" w:firstLine="0"/>
+        <w:rPr>
+          <w:sz w:val="24"/>
+          <w:szCs w:val="24"/>
+        </w:rPr>
+      </w:pPr>
+    </w:p>
+    <w:p>
+      <w:pPr>
+        <w:pStyle w:val="ListParagraph"/>
+        <w:spacing w:line="276" w:lineRule="auto"/>
+        <w:ind w:left="567" w:firstLine="0"/>
+        <w:rPr>
+          <w:sz w:val="24"/>
+          <w:szCs w:val="24"/>
+        </w:rPr>
+      </w:pPr>
+      <w:r>
+        <w:rPr>
+          <w:noProof/>
+          <w:sz w:val="24"/>
+          <w:szCs w:val="24"/>
+        </w:rPr>
+        <w:drawing>
+          <wp:inline distT="0" distB="0" distL="0" distR="0" wp14:anchorId="4C56492F" wp14:editId="7EDD549B">
+            <wp:extent cx="2697480" cy="1577975"/>
+            <wp:effectExtent l="0" t="0" r="7620" b="3175"/>
+            <wp:docPr id="7" name="Picture 7"/>
+            <wp:cNvGraphicFramePr>
+              <a:graphicFrameLocks xmlns:a="http://schemas.openxmlformats.org/drawingml/2006/main" noChangeAspect="1"/>
+            </wp:cNvGraphicFramePr>
+            <a:graphic xmlns:a="http://schemas.openxmlformats.org/drawingml/2006/main">
+              <a:graphicData uri="http://schemas.openxmlformats.org/drawingml/2006/picture">
+                <pic:pic xmlns:pic="http://schemas.openxmlformats.org/drawingml/2006/picture">
+                  <pic:nvPicPr>
+                    <pic:cNvPr id="7" name="prima_eliminasi.png"/>
+                    <pic:cNvPicPr/>
+                  </pic:nvPicPr>
+                  <pic:blipFill>
+                    <a:blip r:embed="rId20" cstate="print">
+                      <a:extLst>
+                        <a:ext uri="{28A0092B-C50C-407E-A947-70E740481C1C}">
+                          <a14:useLocalDpi xmlns:a14="http://schemas.microsoft.com/office/drawing/2010/main" val="0"/>
+                        </a:ext>
+                      </a:extLst>
+                    </a:blip>
+                    <a:stretch>
+                      <a:fillRect/>
+                    </a:stretch>
+                  </pic:blipFill>
+                  <pic:spPr>
+                    <a:xfrm>
+                      <a:off x="0" y="0"/>
+                      <a:ext cx="2697480" cy="1577975"/>
+                    </a:xfrm>
+                    <a:prstGeom prst="rect">
+                      <a:avLst/>
+                    </a:prstGeom>
+                  </pic:spPr>
+                </pic:pic>
+              </a:graphicData>
+            </a:graphic>
+          </wp:inline>
+        </w:drawing>
+      </w:r>
+    </w:p>
+    <w:p>
+      <w:pPr>
+        <w:pStyle w:val="ListParagraph"/>
+        <w:spacing w:line="276" w:lineRule="auto"/>
+        <w:ind w:left="567" w:firstLine="0"/>
+        <w:jc w:val="center"/>
+        <w:rPr>
+          <w:i/>
+          <w:sz w:val="24"/>
+          <w:szCs w:val="24"/>
+        </w:rPr>
+      </w:pPr>
+      <w:r>
+        <w:rPr>
+          <w:sz w:val="24"/>
+          <w:szCs w:val="24"/>
+        </w:rPr>
+        <w:t xml:space="preserve">Gambar </w:t>
+      </w:r>
+      <w:r>
+        <w:rPr>
+          <w:sz w:val="24"/>
+          <w:szCs w:val="24"/>
+        </w:rPr>
+        <w:t>6</w:t>
+      </w:r>
+      <w:r>
+        <w:rPr>
+          <w:sz w:val="24"/>
+          <w:szCs w:val="24"/>
+        </w:rPr>
+        <w:t xml:space="preserve">. Potongan Kode Membangkitkan Bilangan Prima dengan </w:t>
+      </w:r>
+      <w:r>
+        <w:rPr>
+          <w:i/>
+          <w:sz w:val="24"/>
+          <w:szCs w:val="24"/>
+        </w:rPr>
+        <w:t>Naive Solution</w:t>
+      </w:r>
     </w:p>
     <w:p>
       <w:pPr>
@@ -9157,14 +9576,6 @@
           <w:szCs w:val="24"/>
         </w:rPr>
       </w:pPr>
-      <w:r>
-        <w:rPr>
-          <w:color w:val="000000" w:themeColor="text1"/>
-          <w:sz w:val="24"/>
-          <w:szCs w:val="24"/>
-        </w:rPr>
-        <w:t>Diketahui:</w:t>
-      </w:r>
     </w:p>
     <w:p>
       <w:pPr>
@@ -9187,32 +9598,7 @@
           <w:sz w:val="24"/>
           <w:szCs w:val="24"/>
         </w:rPr>
-        <w:tab/>
-      </w:r>
-      <w:r>
-        <w:rPr>
-          <w:i/>
-          <w:color w:val="000000" w:themeColor="text1"/>
-          <w:sz w:val="24"/>
-          <w:szCs w:val="24"/>
-        </w:rPr>
-        <w:t>p</w:t>
-      </w:r>
-      <w:r>
-        <w:rPr>
-          <w:color w:val="000000" w:themeColor="text1"/>
-          <w:sz w:val="24"/>
-          <w:szCs w:val="24"/>
-        </w:rPr>
-        <w:t xml:space="preserve"> = </w:t>
-      </w:r>
-      <w:r>
-        <w:rPr>
-          <w:color w:val="000000" w:themeColor="text1"/>
-          <w:sz w:val="24"/>
-          <w:szCs w:val="24"/>
-        </w:rPr>
-        <w:t>157</w:t>
+        <w:t>Diketahui:</w:t>
       </w:r>
     </w:p>
     <w:p>
@@ -9245,7 +9631,7 @@
           <w:sz w:val="24"/>
           <w:szCs w:val="24"/>
         </w:rPr>
-        <w:t>q</w:t>
+        <w:t>p</w:t>
       </w:r>
       <w:r>
         <w:rPr>
@@ -9261,7 +9647,7 @@
           <w:sz w:val="24"/>
           <w:szCs w:val="24"/>
         </w:rPr>
-        <w:t>263</w:t>
+        <w:t>157</w:t>
       </w:r>
     </w:p>
     <w:p>
@@ -9279,6 +9665,39 @@
           <w:szCs w:val="24"/>
         </w:rPr>
       </w:pPr>
+      <w:r>
+        <w:rPr>
+          <w:color w:val="000000" w:themeColor="text1"/>
+          <w:sz w:val="24"/>
+          <w:szCs w:val="24"/>
+        </w:rPr>
+        <w:tab/>
+      </w:r>
+      <w:r>
+        <w:rPr>
+          <w:i/>
+          <w:color w:val="000000" w:themeColor="text1"/>
+          <w:sz w:val="24"/>
+          <w:szCs w:val="24"/>
+        </w:rPr>
+        <w:t>q</w:t>
+      </w:r>
+      <w:r>
+        <w:rPr>
+          <w:color w:val="000000" w:themeColor="text1"/>
+          <w:sz w:val="24"/>
+          <w:szCs w:val="24"/>
+        </w:rPr>
+        <w:t xml:space="preserve"> = </w:t>
+      </w:r>
+      <w:r>
+        <w:rPr>
+          <w:color w:val="000000" w:themeColor="text1"/>
+          <w:sz w:val="24"/>
+          <w:szCs w:val="24"/>
+        </w:rPr>
+        <w:t>263</w:t>
+      </w:r>
     </w:p>
     <w:p>
       <w:pPr>
@@ -9290,6 +9709,22 @@
         <w:spacing w:line="276" w:lineRule="auto"/>
         <w:ind w:firstLine="0"/>
         <w:rPr>
+          <w:color w:val="000000" w:themeColor="text1"/>
+          <w:sz w:val="24"/>
+          <w:szCs w:val="24"/>
+        </w:rPr>
+      </w:pPr>
+    </w:p>
+    <w:p>
+      <w:pPr>
+        <w:tabs>
+          <w:tab w:val="left" w:pos="720"/>
+          <w:tab w:val="left" w:pos="6015"/>
+          <w:tab w:val="left" w:pos="7200"/>
+        </w:tabs>
+        <w:spacing w:line="276" w:lineRule="auto"/>
+        <w:ind w:firstLine="0"/>
+        <w:rPr>
           <w:color w:val="FF0000"/>
           <w:sz w:val="24"/>
           <w:szCs w:val="24"/>
@@ -9335,25 +9770,7 @@
           <w:sz w:val="24"/>
           <w:szCs w:val="24"/>
         </w:rPr>
-        <w:t>)………………………</w:t>
-      </w:r>
-      <w:proofErr w:type="gramStart"/>
-      <w:r>
-        <w:rPr>
-          <w:color w:val="FF0000"/>
-          <w:sz w:val="24"/>
-          <w:szCs w:val="24"/>
-        </w:rPr>
-        <w:t>......(</w:t>
-      </w:r>
-      <w:proofErr w:type="gramEnd"/>
-      <w:r>
-        <w:rPr>
-          <w:color w:val="FF0000"/>
-          <w:sz w:val="24"/>
-          <w:szCs w:val="24"/>
-        </w:rPr>
-        <w:t>3.1)</w:t>
+        <w:t>)………………………......(3.1)</w:t>
       </w:r>
     </w:p>
     <w:p>
@@ -9407,15 +9824,7 @@
               <w:color w:val="FF0000"/>
               <w:szCs w:val="24"/>
             </w:rPr>
-            <m:t>prime</m:t>
-          </m:r>
-          <m:r>
-            <w:rPr>
-              <w:rFonts w:ascii="Cambria Math" w:hAnsi="Cambria Math"/>
-              <w:color w:val="FF0000"/>
-              <w:szCs w:val="24"/>
-            </w:rPr>
-            <m:t>=</m:t>
+            <m:t>prime=</m:t>
           </m:r>
           <m:d>
             <m:dPr>
@@ -9449,23 +9858,7 @@
                       <w:color w:val="FF0000"/>
                       <w:szCs w:val="24"/>
                     </w:rPr>
-                    <m:t>n=</m:t>
-                  </m:r>
-                  <m:r>
-                    <w:rPr>
-                      <w:rFonts w:ascii="Cambria Math" w:hAnsi="Cambria Math"/>
-                      <w:color w:val="FF0000"/>
-                      <w:szCs w:val="24"/>
-                    </w:rPr>
-                    <m:t>p</m:t>
-                  </m:r>
-                  <m:r>
-                    <w:rPr>
-                      <w:rFonts w:ascii="Cambria Math" w:hAnsi="Cambria Math"/>
-                      <w:color w:val="FF0000"/>
-                      <w:szCs w:val="24"/>
-                    </w:rPr>
-                    <m:t>,  &amp;k[</m:t>
+                    <m:t>n=p,  &amp;k[</m:t>
                   </m:r>
                   <m:d>
                     <m:dPr>
@@ -9505,15 +9898,7 @@
                       <w:color w:val="FF0000"/>
                       <w:szCs w:val="24"/>
                     </w:rPr>
-                    <m:t>n=q</m:t>
-                  </m:r>
-                  <m:r>
-                    <w:rPr>
-                      <w:rFonts w:ascii="Cambria Math" w:hAnsi="Cambria Math"/>
-                      <w:color w:val="FF0000"/>
-                      <w:szCs w:val="24"/>
-                    </w:rPr>
-                    <m:t>,  &amp;k[n]</m:t>
+                    <m:t>n=q,  &amp;k[n]</m:t>
                   </m:r>
                 </m:e>
               </m:eqArr>
@@ -9549,7 +9934,6 @@
           <w:szCs w:val="24"/>
         </w:rPr>
       </w:pPr>
-      <w:proofErr w:type="gramStart"/>
       <w:r>
         <w:rPr>
           <w:color w:val="FF0000"/>
@@ -9558,7 +9942,6 @@
         </w:rPr>
         <w:t>Dimana :</w:t>
       </w:r>
-      <w:proofErr w:type="gramEnd"/>
     </w:p>
     <w:p>
       <w:pPr>
@@ -9586,19 +9969,8 @@
           <w:sz w:val="24"/>
           <w:szCs w:val="24"/>
         </w:rPr>
-        <w:t xml:space="preserve">p </w:t>
-      </w:r>
-      <w:proofErr w:type="gramStart"/>
-      <w:r>
-        <w:rPr>
-          <w:i/>
-          <w:color w:val="FF0000"/>
-          <w:sz w:val="24"/>
-          <w:szCs w:val="24"/>
-        </w:rPr>
-        <w:t>atau  q</w:t>
-      </w:r>
-      <w:proofErr w:type="gramEnd"/>
+        <w:t>p atau  q</w:t>
+      </w:r>
     </w:p>
     <w:p>
       <w:pPr>
@@ -9736,25 +10108,7 @@
           <w:sz w:val="24"/>
           <w:szCs w:val="24"/>
         </w:rPr>
-        <w:t xml:space="preserve"> </w:t>
-      </w:r>
-      <w:proofErr w:type="gramStart"/>
-      <w:r>
-        <w:rPr>
-          <w:color w:val="000000" w:themeColor="text1"/>
-          <w:sz w:val="24"/>
-          <w:szCs w:val="24"/>
-        </w:rPr>
-        <w:t>sama</w:t>
-      </w:r>
-      <w:proofErr w:type="gramEnd"/>
-      <w:r>
-        <w:rPr>
-          <w:color w:val="000000" w:themeColor="text1"/>
-          <w:sz w:val="24"/>
-          <w:szCs w:val="24"/>
-        </w:rPr>
-        <w:t xml:space="preserve"> dengan yang diperlihat</w:t>
+        <w:t xml:space="preserve"> sama dengan yang diperlihat</w:t>
       </w:r>
       <w:r>
         <w:rPr>
@@ -9818,14 +10172,7 @@
           <w:sz w:val="24"/>
           <w:szCs w:val="24"/>
         </w:rPr>
-        <w:t>2.1 dan 2.2</w:t>
-      </w:r>
-      <w:r>
-        <w:rPr>
-          <w:sz w:val="24"/>
-          <w:szCs w:val="24"/>
-        </w:rPr>
-        <w:t xml:space="preserve"> telah dilakukan dengan </w:t>
+        <w:t xml:space="preserve">2.1 dan 2.2 telah dilakukan dengan </w:t>
       </w:r>
     </w:p>
     <w:p>
@@ -9931,23 +10278,13 @@
         </w:rPr>
         <w:tab/>
       </w:r>
-      <w:proofErr w:type="gramStart"/>
-      <w:r>
-        <w:rPr>
-          <w:color w:val="000000" w:themeColor="text1"/>
-          <w:sz w:val="24"/>
-          <w:szCs w:val="24"/>
-        </w:rPr>
-        <w:t>berbagai</w:t>
-      </w:r>
-      <w:proofErr w:type="gramEnd"/>
-      <w:r>
-        <w:rPr>
-          <w:color w:val="000000" w:themeColor="text1"/>
-          <w:sz w:val="24"/>
-          <w:szCs w:val="24"/>
-        </w:rPr>
-        <w:t xml:space="preserve"> tahapan</w:t>
+      <w:r>
+        <w:rPr>
+          <w:color w:val="000000" w:themeColor="text1"/>
+          <w:sz w:val="24"/>
+          <w:szCs w:val="24"/>
+        </w:rPr>
+        <w:t>berbagai tahapan</w:t>
       </w:r>
       <w:r>
         <w:rPr>
@@ -10136,25 +10473,7 @@
           <w:sz w:val="24"/>
           <w:szCs w:val="24"/>
         </w:rPr>
-        <w:t xml:space="preserve">pul dan melihat hal menarik </w:t>
-      </w:r>
-      <w:proofErr w:type="gramStart"/>
-      <w:r>
-        <w:rPr>
-          <w:color w:val="000000" w:themeColor="text1"/>
-          <w:sz w:val="24"/>
-          <w:szCs w:val="24"/>
-        </w:rPr>
-        <w:t>apa</w:t>
-      </w:r>
-      <w:proofErr w:type="gramEnd"/>
-      <w:r>
-        <w:rPr>
-          <w:color w:val="000000" w:themeColor="text1"/>
-          <w:sz w:val="24"/>
-          <w:szCs w:val="24"/>
-        </w:rPr>
-        <w:t xml:space="preserve"> </w:t>
+        <w:t xml:space="preserve">pul dan melihat hal menarik apa </w:t>
       </w:r>
       <w:r>
         <w:rPr>
@@ -10214,25 +10533,7 @@
           <w:sz w:val="24"/>
           <w:szCs w:val="24"/>
         </w:rPr>
-        <w:t xml:space="preserve">tukan tujuan. Tentukan </w:t>
-      </w:r>
-      <w:proofErr w:type="gramStart"/>
-      <w:r>
-        <w:rPr>
-          <w:color w:val="000000" w:themeColor="text1"/>
-          <w:sz w:val="24"/>
-          <w:szCs w:val="24"/>
-        </w:rPr>
-        <w:t>apa</w:t>
-      </w:r>
-      <w:proofErr w:type="gramEnd"/>
-      <w:r>
-        <w:rPr>
-          <w:color w:val="000000" w:themeColor="text1"/>
-          <w:sz w:val="24"/>
-          <w:szCs w:val="24"/>
-        </w:rPr>
-        <w:t xml:space="preserve"> </w:t>
+        <w:t xml:space="preserve">tukan tujuan. Tentukan apa </w:t>
       </w:r>
       <w:r>
         <w:rPr>
@@ -10254,23 +10555,13 @@
           <w:szCs w:val="24"/>
         </w:rPr>
       </w:pPr>
-      <w:proofErr w:type="gramStart"/>
-      <w:r>
-        <w:rPr>
-          <w:color w:val="000000" w:themeColor="text1"/>
-          <w:sz w:val="24"/>
-          <w:szCs w:val="24"/>
-        </w:rPr>
-        <w:t>harus</w:t>
-      </w:r>
-      <w:proofErr w:type="gramEnd"/>
-      <w:r>
-        <w:rPr>
-          <w:color w:val="000000" w:themeColor="text1"/>
-          <w:sz w:val="24"/>
-          <w:szCs w:val="24"/>
-        </w:rPr>
-        <w:t xml:space="preserve"> dicapai(syarat cukup untuk</w:t>
+      <w:r>
+        <w:rPr>
+          <w:color w:val="000000" w:themeColor="text1"/>
+          <w:sz w:val="24"/>
+          <w:szCs w:val="24"/>
+        </w:rPr>
+        <w:t>harus dicapai(syarat cukup untuk</w:t>
       </w:r>
       <w:r>
         <w:rPr>
@@ -10340,23 +10631,13 @@
           <w:szCs w:val="24"/>
         </w:rPr>
       </w:pPr>
-      <w:proofErr w:type="gramStart"/>
-      <w:r>
-        <w:rPr>
-          <w:color w:val="000000" w:themeColor="text1"/>
-          <w:sz w:val="24"/>
-          <w:szCs w:val="24"/>
-        </w:rPr>
-        <w:t>6.Penarikan</w:t>
-      </w:r>
-      <w:proofErr w:type="gramEnd"/>
-      <w:r>
-        <w:rPr>
-          <w:color w:val="000000" w:themeColor="text1"/>
-          <w:sz w:val="24"/>
-          <w:szCs w:val="24"/>
-        </w:rPr>
-        <w:t xml:space="preserve"> kesimpulan</w:t>
+      <w:r>
+        <w:rPr>
+          <w:color w:val="000000" w:themeColor="text1"/>
+          <w:sz w:val="24"/>
+          <w:szCs w:val="24"/>
+        </w:rPr>
+        <w:t>6.Penarikan kesimpulan</w:t>
       </w:r>
       <w:r>
         <w:rPr>
@@ -10386,23 +10667,13 @@
         </w:rPr>
         <w:t xml:space="preserve"> </w:t>
       </w:r>
-      <w:proofErr w:type="gramStart"/>
-      <w:r>
-        <w:rPr>
-          <w:color w:val="FF0000"/>
-          <w:sz w:val="24"/>
-          <w:szCs w:val="24"/>
-        </w:rPr>
-        <w:t>signifikan</w:t>
-      </w:r>
-      <w:proofErr w:type="gramEnd"/>
-      <w:r>
-        <w:rPr>
-          <w:color w:val="FF0000"/>
-          <w:sz w:val="24"/>
-          <w:szCs w:val="24"/>
-        </w:rPr>
-        <w:t xml:space="preserve"> kemungkinan terjadi ketika terjadi proses yang berlebihan atau kondisi baca peranti itu sendiri. Pada tahapan selanjutnya dua variabel ini menghasilkan sesuatu yang berbeda. // analisah hasil later will move</w:t>
+      <w:r>
+        <w:rPr>
+          <w:color w:val="FF0000"/>
+          <w:sz w:val="24"/>
+          <w:szCs w:val="24"/>
+        </w:rPr>
+        <w:t>signifikan kemungkinan terjadi ketika terjadi proses yang berlebihan atau kondisi baca peranti itu sendiri. Pada tahapan selanjutnya dua variabel ini menghasilkan sesuatu yang berbeda. // analisah hasil later will move</w:t>
       </w:r>
     </w:p>
     <w:p>
@@ -10456,7 +10727,7 @@
           <w:sz w:val="24"/>
           <w:szCs w:val="24"/>
         </w:rPr>
-        <w:instrText>ADDIN CSL_CITATION {"citationItems":[{"id":"ITEM-1","itemData":{"ISSN":"2541-2019","abstract":"Abstrak—Penelitian ini bertujuan memecahkan kunci privat algoritma RSA dengan memfaktorkan kunci publik n menggunakan metode Kraitchik dan melihat efisiensi waktu pemfaktorannya. Kriptanalisis dengan pemfaktoran (factoring) menggunakan kunci publik n yaitu n = p . q yang tidak dirahasiakan untuk memecahkan kunci privat RSA. Jika kunci publik n berhasil difaktorkan menjadi p dan q maka ɸ(n) = (p – 1)(q – 1) dapat dihitung dan dengan menggunakan kunci publik e, kunci privat d pun akan dapat terpecahkan. Metode Kraitchik yang mengawali munculnya algoritma pemfaktoran yang paling modern menyatakan bahwa untuk menemukan faktor x dan y dari bilangan bulat n sedemikian rupa sehingga x2 ≡ y2 (mod n). Hasil penelitian memperlihatkan bahwa efisiensi waktu pemfaktoran kunci publik n metode Kraitchik sangat dipengaruhi oleh selisih faktor kunci (p – q) yaitu semakin besar selisih antara p dan q maka semakin lama waktu pemfaktorannya. Pemfaktoran panjang kunci publik n sebesar 19 digit atau 152 bit dengan selisih faktor kunci (p – q) = 22641980 membutuhkan waktu selama 93,6002 ms lebih cepat jika dibandingkan dengan panjang kunci sebesar 15 digit atau 120 bit dengan selisih faktor kunci (p – q) = 23396206 yang membutuhkan waktu selama 5850,0103 ms. Faktor lainnya yang mempengaruhi efisiensi waktu pemfaktoran metode Kraitchik adalah Gcd (p – 1, q – 1), panjang kunci dan faktor prima (p – 1), (q – 1).Kata kunci—RSA, Kriptanalisis, Pemfaktoran (Factoring), Metode Kraitchik.","author":[{"dropping-particle":"","family":"Muchlis","given":"Budi Satria","non-dropping-particle":"","parse-names":false,"suffix":""},{"dropping-particle":"","family":"Budiman","given":"Mohammad Andri","non-dropping-particle":"","parse-names":false,"suffix":""},{"dropping-particle":"","family":"Rachmawati","given":"Dian","non-dropping-particle":"","parse-names":false,"suffix":""}],"container-title":"SinkrOn","id":"ITEM-1","issue":"2","issued":{"date-parts":[["2017"]]},"page":"49-64","title":"Teknik Pemecahan Kunci Algoritma Rivest Shamir Adleman (RSA) dengan Metode Kraitchik","type":"article-journal","volume":"2"},"uris":["http://www.mendeley.com/documents/?uuid=5b1d7f32-4484-4bb2-aec2-55f7d5a136b1"]}],"mendeley":{"formattedCitation":"[6]","plainTextFormattedCitation":"[6]","previouslyFormattedCitation":"[6]"},"properties":{"noteIndex":0},"schema":"https://github.com/citation-style-language/schema/raw/master/csl-citation.json"}</w:instrText>
+        <w:instrText>ADDIN CSL_CITATION {"citationItems":[{"id":"ITEM-1","itemData":{"ISSN":"2541-2019","abstract":"Abstrak—Penelitian ini bertujuan memecahkan kunci privat algoritma RSA dengan memfaktorkan kunci publik n menggunakan metode Kraitchik dan melihat efisiensi waktu pemfaktorannya. Kriptanalisis dengan pemfaktoran (factoring) menggunakan kunci publik n yaitu n = p . q yang tidak dirahasiakan untuk memecahkan kunci privat RSA. Jika kunci publik n berhasil difaktorkan menjadi p dan q maka ɸ(n) = (p – 1)(q – 1) dapat dihitung dan dengan menggunakan kunci publik e, kunci privat d pun akan dapat terpecahkan. Metode Kraitchik yang mengawali munculnya algoritma pemfaktoran yang paling modern menyatakan bahwa untuk menemukan faktor x dan y dari bilangan bulat n sedemikian rupa sehingga x2 ≡ y2 (mod n). Hasil penelitian memperlihatkan bahwa efisiensi waktu pemfaktoran kunci publik n metode Kraitchik sangat dipengaruhi oleh selisih faktor kunci (p – q) yaitu semakin besar selisih antara p dan q maka semakin lama waktu pemfaktorannya. Pemfaktoran panjang kunci publik n sebesar 19 digit atau 152 bit dengan selisih faktor kunci (p – q) = 22641980 membutuhkan waktu selama 93,6002 ms lebih cepat jika dibandingkan dengan panjang kunci sebesar 15 digit atau 120 bit dengan selisih faktor kunci (p – q) = 23396206 yang membutuhkan waktu selama 5850,0103 ms. Faktor lainnya yang mempengaruhi efisiensi waktu pemfaktoran metode Kraitchik adalah Gcd (p – 1, q – 1), panjang kunci dan faktor prima (p – 1), (q – 1).Kata kunci—RSA, Kriptanalisis, Pemfaktoran (Factoring), Metode Kraitchik.","author":[{"dropping-particle":"","family":"Muchlis","given":"Budi Satria","non-dropping-particle":"","parse-names":false,"suffix":""},{"dropping-particle":"","family":"Budiman","given":"Mohammad Andri","non-dropping-particle":"","parse-names":false,"suffix":""},{"dropping-particle":"","family":"Rachmawati","given":"Dian","non-dropping-particle":"","parse-names":false,"suffix":""}],"container-title":"SinkrOn","id":"ITEM-1","issue":"2","issued":{"date-parts":[["2017"]]},"page":"49-64","title":"Teknik Pemecahan Kunci Algoritma Rivest Shamir Adleman (RSA) dengan Metode Kraitchik","type":"article-journal","volume":"2"},"uris":["http://www.mendeley.com/documents/?uuid=5b1d7f32-4484-4bb2-aec2-55f7d5a136b1"]}],"mendeley":{"formattedCitation":"[9]","plainTextFormattedCitation":"[9]","previouslyFormattedCitation":"[8]"},"properties":{"noteIndex":0},"schema":"https://github.com/citation-style-language/schema/raw/master/csl-citation.json"}</w:instrText>
       </w:r>
       <w:r>
         <w:rPr>
@@ -10475,7 +10746,7 @@
           <w:sz w:val="24"/>
           <w:szCs w:val="24"/>
         </w:rPr>
-        <w:t>[6]</w:t>
+        <w:t>[9]</w:t>
       </w:r>
       <w:r>
         <w:rPr>
@@ -10511,7 +10782,6 @@
           <w:szCs w:val="24"/>
         </w:rPr>
       </w:pPr>
-      <w:proofErr w:type="gramStart"/>
       <w:r>
         <w:rPr>
           <w:i/>
@@ -10520,7 +10790,6 @@
         </w:rPr>
         <w:t>array</w:t>
       </w:r>
-      <w:proofErr w:type="gramEnd"/>
       <w:r>
         <w:rPr>
           <w:color w:val="FF0000"/>
@@ -10899,23 +11168,7 @@
           <w:color w:val="000000" w:themeColor="text1"/>
           <w:sz w:val="24"/>
         </w:rPr>
-        <w:t xml:space="preserve"> selama uji pembangkitan sebanyak 12 kali dalam tempo waktu setiap 5 menit dalam 1 jam dan benar p dan q </w:t>
-      </w:r>
-      <w:proofErr w:type="gramStart"/>
-      <w:r>
-        <w:rPr>
-          <w:color w:val="000000" w:themeColor="text1"/>
-          <w:sz w:val="24"/>
-        </w:rPr>
-        <w:t>adalah  bagian</w:t>
-      </w:r>
-      <w:proofErr w:type="gramEnd"/>
-      <w:r>
-        <w:rPr>
-          <w:color w:val="000000" w:themeColor="text1"/>
-          <w:sz w:val="24"/>
-        </w:rPr>
-        <w:t xml:space="preserve"> dari bilangan prima berdasarkan uji primalitas sederhana dengan naive solution</w:t>
+        <w:t xml:space="preserve"> selama uji pembangkitan sebanyak 12 kali dalam tempo waktu setiap 5 menit dalam 1 jam dan benar p dan q adalah  bagian dari bilangan prima berdasarkan uji primalitas sederhana dengan naive solution</w:t>
       </w:r>
       <w:r>
         <w:rPr>
@@ -11244,23 +11497,13 @@
         </w:rPr>
         <w:t xml:space="preserve"> </w:t>
       </w:r>
-      <w:proofErr w:type="gramStart"/>
-      <w:r>
-        <w:rPr>
-          <w:color w:val="FF0000"/>
-          <w:sz w:val="24"/>
-          <w:szCs w:val="24"/>
-        </w:rPr>
-        <w:t>melakukan</w:t>
-      </w:r>
-      <w:proofErr w:type="gramEnd"/>
-      <w:r>
-        <w:rPr>
-          <w:color w:val="FF0000"/>
-          <w:sz w:val="24"/>
-          <w:szCs w:val="24"/>
-        </w:rPr>
-        <w:t xml:space="preserve"> perhitungan dan proses lebih cepat (berbeda). Sehingga data waktu dan perhitungan membuat hasil </w:t>
+      <w:r>
+        <w:rPr>
+          <w:color w:val="FF0000"/>
+          <w:sz w:val="24"/>
+          <w:szCs w:val="24"/>
+        </w:rPr>
+        <w:t xml:space="preserve">melakukan perhitungan dan proses lebih cepat (berbeda). Sehingga data waktu dan perhitungan membuat hasil </w:t>
       </w:r>
       <w:r>
         <w:rPr>
@@ -11480,7 +11723,7 @@
           <w:szCs w:val="24"/>
         </w:rPr>
         <w:tab/>
-        <w:t>F. F. Firmansyah, “Kajian matematis dan penggunaan bilangan prima pada algoritma kriptografi RSA (Rivest, Shamir, dan Adleman) dan algoritma kriptografi Elgamal [skripsi],” Malang (ID): Universitas Islam Negeri Maulana Malik Ibrahuim Malang, 2015.</w:t>
+        <w:t>M. K. Harahap, “Membangkitkan Bilangan Prima Marsenne dengan metode Bilangan Prima Probabilistik Solovay – Strassen,” vol. 1, no. Oktober, 2019.</w:t>
       </w:r>
     </w:p>
     <w:p>
@@ -11507,7 +11750,7 @@
           <w:szCs w:val="24"/>
         </w:rPr>
         <w:tab/>
-        <w:t xml:space="preserve">R. H. Sari, “Apakah Integrasi Islam dapat Membudayakan Literasi Matematika ?,” </w:t>
+        <w:t xml:space="preserve">K. Chiewchanchairat, P. Bumroongsri, dan S. Kheawhom, “Improving fermat factorization algorithm by dividing modulus into three forms,” </w:t>
       </w:r>
       <w:r>
         <w:rPr>
@@ -11516,14 +11759,14 @@
           <w:noProof/>
           <w:szCs w:val="24"/>
         </w:rPr>
-        <w:t>Semin. Mat. dan Pendidik. Mat. UNY</w:t>
+        <w:t>KKU Eng. J.</w:t>
       </w:r>
       <w:r>
         <w:rPr>
           <w:noProof/>
           <w:szCs w:val="24"/>
         </w:rPr>
-        <w:t>, hal. 655–662, 2017.</w:t>
+        <w:t>, vol. 40, no. March, hal. 131–138, 2016, doi: 10.14456/kkuenj.2015.1.</w:t>
       </w:r>
     </w:p>
     <w:p>
@@ -11550,7 +11793,7 @@
           <w:szCs w:val="24"/>
         </w:rPr>
         <w:tab/>
-        <w:t>“Untuk Apa Mencari Bilangan Prima Terbesar? - Anak Bertanya.” [Daring]. Tersedia pada: https://anakbertanya.com/untuk-apa-mencari-bilangan-prima-terbesar/. [Diakses: 18-Jun-2020].</w:t>
+        <w:t>T. Sciences, “Dirichlet ’ s Theorem Related Prime Gap,” vol. 10, hal. 305–310, 2016.</w:t>
       </w:r>
     </w:p>
     <w:p>
@@ -11577,23 +11820,7 @@
           <w:szCs w:val="24"/>
         </w:rPr>
         <w:tab/>
-        <w:t xml:space="preserve">A. TH dan B. MB, “The Unique Natural Number Set and Distributed Prime Numbers,” </w:t>
-      </w:r>
-      <w:r>
-        <w:rPr>
-          <w:i/>
-          <w:iCs/>
-          <w:noProof/>
-          <w:szCs w:val="24"/>
-        </w:rPr>
-        <w:t>J. Appl. Comput. Math.</w:t>
-      </w:r>
-      <w:r>
-        <w:rPr>
-          <w:noProof/>
-          <w:szCs w:val="24"/>
-        </w:rPr>
-        <w:t>, vol. 06, no. 04, 2017, doi: 10.4172/2168-9679.1000368.</w:t>
+        <w:t>F. F. Firmansyah, “Kajian matematis dan penggunaan bilangan prima pada algoritma kriptografi RSA (Rivest, Shamir, dan Adleman) dan algoritma kriptografi Elgamal [skripsi],” Malang (ID): Universitas Islam Negeri Maulana Malik Ibrahuim Malang, 2015.</w:t>
       </w:r>
     </w:p>
     <w:p>
@@ -11604,6 +11831,7 @@
         <w:ind w:left="640" w:hanging="640"/>
         <w:rPr>
           <w:noProof/>
+          <w:szCs w:val="24"/>
         </w:rPr>
       </w:pPr>
       <w:r>
@@ -11612,6 +11840,118 @@
           <w:szCs w:val="24"/>
         </w:rPr>
         <w:t>[6]</w:t>
+      </w:r>
+      <w:r>
+        <w:rPr>
+          <w:noProof/>
+          <w:szCs w:val="24"/>
+        </w:rPr>
+        <w:tab/>
+        <w:t xml:space="preserve">R. H. Sari, “Apakah Integrasi Islam dapat Membudayakan Literasi Matematika ?,” </w:t>
+      </w:r>
+      <w:r>
+        <w:rPr>
+          <w:i/>
+          <w:iCs/>
+          <w:noProof/>
+          <w:szCs w:val="24"/>
+        </w:rPr>
+        <w:t>Semin. Mat. dan Pendidik. Mat. UNY</w:t>
+      </w:r>
+      <w:r>
+        <w:rPr>
+          <w:noProof/>
+          <w:szCs w:val="24"/>
+        </w:rPr>
+        <w:t>, hal. 655–662, 2017.</w:t>
+      </w:r>
+    </w:p>
+    <w:p>
+      <w:pPr>
+        <w:autoSpaceDE w:val="0"/>
+        <w:autoSpaceDN w:val="0"/>
+        <w:adjustRightInd w:val="0"/>
+        <w:ind w:left="640" w:hanging="640"/>
+        <w:rPr>
+          <w:noProof/>
+          <w:szCs w:val="24"/>
+        </w:rPr>
+      </w:pPr>
+      <w:r>
+        <w:rPr>
+          <w:noProof/>
+          <w:szCs w:val="24"/>
+        </w:rPr>
+        <w:t>[7]</w:t>
+      </w:r>
+      <w:r>
+        <w:rPr>
+          <w:noProof/>
+          <w:szCs w:val="24"/>
+        </w:rPr>
+        <w:tab/>
+        <w:t>“Untuk Apa Mencari Bilangan Prima Terbesar? - Anak Bertanya.” [Daring]. Tersedia pada: https://anakbertanya.com/untuk-apa-mencari-bilangan-prima-terbesar/. [Diakses: 18-Jun-2020].</w:t>
+      </w:r>
+    </w:p>
+    <w:p>
+      <w:pPr>
+        <w:autoSpaceDE w:val="0"/>
+        <w:autoSpaceDN w:val="0"/>
+        <w:adjustRightInd w:val="0"/>
+        <w:ind w:left="640" w:hanging="640"/>
+        <w:rPr>
+          <w:noProof/>
+          <w:szCs w:val="24"/>
+        </w:rPr>
+      </w:pPr>
+      <w:r>
+        <w:rPr>
+          <w:noProof/>
+          <w:szCs w:val="24"/>
+        </w:rPr>
+        <w:t>[8]</w:t>
+      </w:r>
+      <w:r>
+        <w:rPr>
+          <w:noProof/>
+          <w:szCs w:val="24"/>
+        </w:rPr>
+        <w:tab/>
+        <w:t xml:space="preserve">A. TH dan B. MB, “The Unique Natural Number Set and Distributed Prime Numbers,” </w:t>
+      </w:r>
+      <w:r>
+        <w:rPr>
+          <w:i/>
+          <w:iCs/>
+          <w:noProof/>
+          <w:szCs w:val="24"/>
+        </w:rPr>
+        <w:t>J. Appl. Comput. Math.</w:t>
+      </w:r>
+      <w:r>
+        <w:rPr>
+          <w:noProof/>
+          <w:szCs w:val="24"/>
+        </w:rPr>
+        <w:t>, vol. 06, no. 04, 2017, doi: 10.4172/2168-9679.1000368.</w:t>
+      </w:r>
+    </w:p>
+    <w:p>
+      <w:pPr>
+        <w:autoSpaceDE w:val="0"/>
+        <w:autoSpaceDN w:val="0"/>
+        <w:adjustRightInd w:val="0"/>
+        <w:ind w:left="640" w:hanging="640"/>
+        <w:rPr>
+          <w:noProof/>
+        </w:rPr>
+      </w:pPr>
+      <w:r>
+        <w:rPr>
+          <w:noProof/>
+          <w:szCs w:val="24"/>
+        </w:rPr>
+        <w:t>[9]</w:t>
       </w:r>
       <w:r>
         <w:rPr>
@@ -12035,7 +12375,7 @@
             <w:rStyle w:val="PageNumber"/>
             <w:noProof/>
           </w:rPr>
-          <w:t>5</w:t>
+          <w:t>3</w:t>
         </w:r>
         <w:r>
           <w:rPr>
@@ -14720,6 +15060,7 @@
     <w:rsid w:val="00132640"/>
     <w:rsid w:val="00470EEA"/>
     <w:rsid w:val="008845E1"/>
+    <w:rsid w:val="00894A13"/>
   </w:rsids>
   <m:mathPr>
     <m:mathFont m:val="Cambria Math"/>
@@ -15168,7 +15509,7 @@
     <w:basedOn w:val="DefaultParagraphFont"/>
     <w:uiPriority w:val="99"/>
     <w:semiHidden/>
-    <w:rsid w:val="008845E1"/>
+    <w:rsid w:val="00894A13"/>
     <w:rPr>
       <w:color w:val="808080"/>
     </w:rPr>
@@ -15483,7 +15824,7 @@
 </file>
 
 <file path=customXml/itemProps1.xml><?xml version="1.0" encoding="utf-8"?>
-<ds:datastoreItem xmlns:ds="http://schemas.openxmlformats.org/officeDocument/2006/customXml" ds:itemID="{4705B316-DAE1-44DF-81C8-254FE253BE85}">
+<ds:datastoreItem xmlns:ds="http://schemas.openxmlformats.org/officeDocument/2006/customXml" ds:itemID="{46A34DB3-35C4-4DB5-B4BE-C337C9983908}">
   <ds:schemaRefs>
     <ds:schemaRef ds:uri="http://schemas.openxmlformats.org/officeDocument/2006/bibliography"/>
   </ds:schemaRefs>

</xml_diff>

<commit_message>
done journal lets upload
</commit_message>
<xml_diff>
--- a/journal_create/[0] update_template_univrab_17 615 006_YOGI ARIF WIDODO.docx
+++ b/journal_create/[0] update_template_univrab_17 615 006_YOGI ARIF WIDODO.docx
@@ -102,25 +102,7 @@
           <w:sz w:val="22"/>
           <w:szCs w:val="22"/>
         </w:rPr>
-        <w:t xml:space="preserve">Mulyanto, </w:t>
-      </w:r>
-      <w:proofErr w:type="gramStart"/>
-      <w:r>
-        <w:rPr>
-          <w:b/>
-          <w:sz w:val="22"/>
-          <w:szCs w:val="22"/>
-        </w:rPr>
-        <w:t>S.Kom.,</w:t>
-      </w:r>
-      <w:proofErr w:type="gramEnd"/>
-      <w:r>
-        <w:rPr>
-          <w:b/>
-          <w:sz w:val="22"/>
-          <w:szCs w:val="22"/>
-        </w:rPr>
-        <w:t xml:space="preserve"> M.Cs.</w:t>
+        <w:t>Mulyanto, S.Kom., M.Cs.</w:t>
       </w:r>
       <w:r>
         <w:rPr>
@@ -166,21 +148,7 @@
         <w:rPr>
           <w:vertAlign w:val="superscript"/>
         </w:rPr>
-        <w:t>1</w:t>
-      </w:r>
-      <w:proofErr w:type="gramStart"/>
-      <w:r>
-        <w:rPr>
-          <w:vertAlign w:val="superscript"/>
-        </w:rPr>
-        <w:t>,2,3</w:t>
-      </w:r>
-      <w:proofErr w:type="gramEnd"/>
-      <w:r>
-        <w:rPr>
-          <w:vertAlign w:val="superscript"/>
-        </w:rPr>
-        <w:t>)</w:t>
+        <w:t>1,2,3)</w:t>
       </w:r>
       <w:r>
         <w:t xml:space="preserve">Program Studi, </w:t>
@@ -204,21 +172,7 @@
         <w:rPr>
           <w:vertAlign w:val="superscript"/>
         </w:rPr>
-        <w:t>1</w:t>
-      </w:r>
-      <w:proofErr w:type="gramStart"/>
-      <w:r>
-        <w:rPr>
-          <w:vertAlign w:val="superscript"/>
-        </w:rPr>
-        <w:t>,2,3</w:t>
-      </w:r>
-      <w:proofErr w:type="gramEnd"/>
-      <w:r>
-        <w:rPr>
-          <w:vertAlign w:val="superscript"/>
-        </w:rPr>
-        <w:t>)</w:t>
+        <w:t>1,2,3)</w:t>
       </w:r>
       <w:r>
         <w:t xml:space="preserve">Jl. </w:t>
@@ -246,15 +200,7 @@
         <w:jc w:val="center"/>
       </w:pPr>
       <w:r>
-        <w:t>E-</w:t>
-      </w:r>
-      <w:proofErr w:type="gramStart"/>
-      <w:r>
-        <w:t>mail :</w:t>
-      </w:r>
-      <w:proofErr w:type="gramEnd"/>
-      <w:r>
-        <w:t xml:space="preserve"> </w:t>
+        <w:t xml:space="preserve">E-mail : </w:t>
       </w:r>
       <w:r>
         <w:rPr>
@@ -298,7 +244,21 @@
           <w:i/>
           <w:iCs/>
         </w:rPr>
-        <w:t>Penulis dua, dst…</w:t>
+        <w:t>yanto1294@gmal.com</w:t>
+      </w:r>
+      <w:r>
+        <w:rPr>
+          <w:i/>
+          <w:iCs/>
+        </w:rPr>
+        <w:t xml:space="preserve">, </w:t>
+      </w:r>
+      <w:r>
+        <w:rPr>
+          <w:i/>
+          <w:iCs/>
+        </w:rPr>
+        <w:t>dan bedirheody@gmail.com</w:t>
       </w:r>
     </w:p>
     <w:p>
@@ -440,7 +400,6 @@
         </w:rPr>
         <w:t xml:space="preserve"> </w:t>
       </w:r>
-      <w:proofErr w:type="gramStart"/>
       <w:r>
         <w:rPr>
           <w:color w:val="auto"/>
@@ -455,7 +414,6 @@
         </w:rPr>
         <w:t>ya</w:t>
       </w:r>
-      <w:proofErr w:type="gramEnd"/>
       <w:r>
         <w:rPr>
           <w:color w:val="auto"/>
@@ -819,17 +777,8 @@
           <w:color w:val="auto"/>
           <w:lang w:val="en-ID"/>
         </w:rPr>
-        <w:t xml:space="preserve">angka prima sebanyak 478 </w:t>
-      </w:r>
-      <w:proofErr w:type="gramStart"/>
-      <w:r>
-        <w:rPr>
-          <w:color w:val="auto"/>
-          <w:lang w:val="en-ID"/>
-        </w:rPr>
-        <w:t xml:space="preserve">atau </w:t>
-      </w:r>
-      <w:proofErr w:type="gramEnd"/>
+        <w:t xml:space="preserve">angka prima sebanyak 478 atau </w:t>
+      </w:r>
       <m:oMath>
         <m:r>
           <w:rPr>
@@ -882,88 +831,87 @@
           <w:color w:val="auto"/>
           <w:lang w:val="en-ID"/>
         </w:rPr>
-        <w:t xml:space="preserve"> dipengaruhi oleh </w:t>
-      </w:r>
-      <w:proofErr w:type="gramStart"/>
+        <w:t xml:space="preserve"> dipengaruhi oleh jam , menit dan detik dengan ketentuan yang sedemikian rupa</w:t>
+      </w:r>
       <w:r>
         <w:rPr>
           <w:color w:val="auto"/>
           <w:lang w:val="en-ID"/>
         </w:rPr>
-        <w:t>jam ,</w:t>
-      </w:r>
-      <w:proofErr w:type="gramEnd"/>
-      <w:r>
-        <w:rPr>
+        <w:t xml:space="preserve"> menjadi posisi atau </w:t>
+      </w:r>
+      <w:r>
+        <w:rPr>
+          <w:i/>
           <w:color w:val="auto"/>
           <w:lang w:val="en-ID"/>
         </w:rPr>
-        <w:t xml:space="preserve"> menit dan detik dengan ketentuan yang sedemikian rupa</w:t>
+        <w:t>index</w:t>
       </w:r>
       <w:r>
         <w:rPr>
           <w:color w:val="auto"/>
           <w:lang w:val="en-ID"/>
         </w:rPr>
-        <w:t xml:space="preserve"> menjadi posisi atau </w:t>
-      </w:r>
-      <w:r>
-        <w:rPr>
-          <w:i/>
+        <w:t>. Waktu yang digunakan adalah ketika terjadi aritmatika yaitu 15:05:</w:t>
+      </w:r>
+      <w:r>
+        <w:rPr>
           <w:color w:val="auto"/>
           <w:lang w:val="en-ID"/>
         </w:rPr>
-        <w:t>index</w:t>
+        <w:t>48</w:t>
       </w:r>
       <w:r>
         <w:rPr>
           <w:color w:val="auto"/>
           <w:lang w:val="en-ID"/>
         </w:rPr>
-        <w:t>. Waktu yang digunakan adalah ketika terjadi aritmatika yaitu 15:05:</w:t>
-      </w:r>
-      <w:r>
-        <w:rPr>
+        <w:t xml:space="preserve"> GMT + 8. Zona waktu kemudian ditentukan berdasarkan probabilistik oleh </w:t>
+      </w:r>
+      <w:r>
+        <w:rPr>
+          <w:i/>
           <w:color w:val="auto"/>
           <w:lang w:val="en-ID"/>
         </w:rPr>
-        <w:t>48</w:t>
+        <w:t>pseudorandom</w:t>
       </w:r>
       <w:r>
         <w:rPr>
           <w:color w:val="auto"/>
           <w:lang w:val="en-ID"/>
         </w:rPr>
-        <w:t xml:space="preserve"> GMT + 8. Zona waktu kemudian ditentukan berdasarkan probabilistik oleh </w:t>
-      </w:r>
-      <w:r>
-        <w:rPr>
-          <w:i/>
+        <w:t xml:space="preserve"> untuk mengubah zona awal ke zona lain</w:t>
+      </w:r>
+      <w:r>
+        <w:rPr>
           <w:color w:val="auto"/>
           <w:lang w:val="en-ID"/>
         </w:rPr>
-        <w:t>pseudorandom</w:t>
+        <w:t xml:space="preserve"> menjadi 09:05:49 GMT - 10</w:t>
       </w:r>
       <w:r>
         <w:rPr>
           <w:color w:val="auto"/>
           <w:lang w:val="en-ID"/>
         </w:rPr>
-        <w:t xml:space="preserve"> untuk mengubah zona awal ke zona lain</w:t>
-      </w:r>
-      <w:r>
-        <w:rPr>
+        <w:t xml:space="preserve"> berdasarkan 24 jenis zona waktu. </w:t>
+      </w:r>
+      <w:r>
+        <w:rPr>
+          <w:i/>
           <w:color w:val="auto"/>
           <w:lang w:val="en-ID"/>
         </w:rPr>
-        <w:t xml:space="preserve"> menjadi 09:05:49 GMT - 10</w:t>
+        <w:t>Exception Handling</w:t>
       </w:r>
       <w:r>
         <w:rPr>
           <w:color w:val="auto"/>
           <w:lang w:val="en-ID"/>
         </w:rPr>
-        <w:t xml:space="preserve"> berdasarkan 24 jenis zona waktu. </w:t>
+        <w:t xml:space="preserve"> diterapkan sebagai </w:t>
       </w:r>
       <w:r>
         <w:rPr>
@@ -971,50 +919,50 @@
           <w:color w:val="auto"/>
           <w:lang w:val="en-ID"/>
         </w:rPr>
-        <w:t>Exception Handling</w:t>
+        <w:t>monitoring</w:t>
       </w:r>
       <w:r>
         <w:rPr>
           <w:color w:val="auto"/>
           <w:lang w:val="en-ID"/>
         </w:rPr>
-        <w:t xml:space="preserve"> diterapkan sebagai </w:t>
-      </w:r>
-      <w:r>
-        <w:rPr>
-          <w:i/>
+        <w:t xml:space="preserve"> konsep kombinasi informasi peranti</w:t>
+      </w:r>
+      <w:r>
+        <w:rPr>
           <w:color w:val="auto"/>
           <w:lang w:val="en-ID"/>
         </w:rPr>
-        <w:t>monitoring</w:t>
+        <w:t xml:space="preserve"> waktu</w:t>
       </w:r>
       <w:r>
         <w:rPr>
           <w:color w:val="auto"/>
           <w:lang w:val="en-ID"/>
         </w:rPr>
-        <w:t xml:space="preserve"> konsep kombinasi informasi peranti</w:t>
+        <w:t xml:space="preserve">, sehingga didapat hasilnya </w:t>
       </w:r>
       <w:r>
         <w:rPr>
           <w:color w:val="auto"/>
           <w:lang w:val="en-ID"/>
         </w:rPr>
-        <w:t xml:space="preserve"> waktu</w:t>
-      </w:r>
-      <w:r>
-        <w:rPr>
+        <w:t xml:space="preserve">tidak ada pengecualian tangkapan menandakan aritmatika berhasil dalam menentukan </w:t>
+      </w:r>
+      <w:r>
+        <w:rPr>
+          <w:i/>
           <w:color w:val="auto"/>
           <w:lang w:val="en-ID"/>
         </w:rPr>
-        <w:t xml:space="preserve">, sehingga didapat hasilnya </w:t>
+        <w:t>p = 157</w:t>
       </w:r>
       <w:r>
         <w:rPr>
           <w:color w:val="auto"/>
           <w:lang w:val="en-ID"/>
         </w:rPr>
-        <w:t xml:space="preserve">tidak ada pengecualian tangkapan menandakan aritmatika berhasil dalam menentukan </w:t>
+        <w:t xml:space="preserve"> dan </w:t>
       </w:r>
       <w:r>
         <w:rPr>
@@ -1022,37 +970,67 @@
           <w:color w:val="auto"/>
           <w:lang w:val="en-ID"/>
         </w:rPr>
-        <w:t>p = 157</w:t>
-      </w:r>
-      <w:r>
-        <w:rPr>
+        <w:t>q = 263</w:t>
+      </w:r>
+      <w:r>
+        <w:rPr>
+          <w:i/>
           <w:color w:val="auto"/>
           <w:lang w:val="en-ID"/>
         </w:rPr>
-        <w:t xml:space="preserve"> dan </w:t>
-      </w:r>
-      <w:r>
-        <w:rPr>
-          <w:i/>
+        <w:t xml:space="preserve"> </w:t>
+      </w:r>
+      <w:r>
+        <w:rPr>
           <w:color w:val="auto"/>
           <w:lang w:val="en-ID"/>
         </w:rPr>
-        <w:t>q = 263</w:t>
-      </w:r>
-      <w:r>
-        <w:rPr>
-          <w:i/>
-          <w:color w:val="auto"/>
-          <w:lang w:val="en-ID"/>
+        <w:t xml:space="preserve">dan hasil GCD = 1. </w:t>
+      </w:r>
+    </w:p>
+    <w:p>
+      <w:pPr>
+        <w:ind w:firstLine="0"/>
+      </w:pPr>
+    </w:p>
+    <w:p>
+      <w:pPr>
+        <w:ind w:firstLine="0"/>
+        <w:rPr>
+          <w:color w:val="FF0000"/>
+        </w:rPr>
+      </w:pPr>
+      <w:r>
+        <w:rPr>
+          <w:b/>
+        </w:rPr>
+        <w:t>Kata Kunci:</w:t>
+      </w:r>
+      <w:r>
+        <w:rPr>
+          <w:b/>
+        </w:rPr>
+        <w:t xml:space="preserve"> Bilangan Prima, Informasi Peranti Waktu, P dan Q , </w:t>
+      </w:r>
+      <w:r>
+        <w:rPr>
+          <w:b/>
+          <w:i/>
+        </w:rPr>
+        <w:t>Android</w:t>
+      </w:r>
+      <w:r>
+        <w:rPr>
+          <w:b/>
         </w:rPr>
         <w:t xml:space="preserve"> </w:t>
       </w:r>
       <w:r>
         <w:rPr>
-          <w:color w:val="auto"/>
-          <w:lang w:val="en-ID"/>
-        </w:rPr>
-        <w:t xml:space="preserve">dan hasil GCD = 1. </w:t>
+          <w:b/>
+          <w:i/>
+        </w:rPr>
+        <w:t>Mobile</w:t>
       </w:r>
     </w:p>
     <w:p>
@@ -1064,123 +1042,36 @@
       <w:pPr>
         <w:ind w:firstLine="0"/>
         <w:rPr>
-          <w:color w:val="FF0000"/>
+          <w:i/>
         </w:rPr>
       </w:pPr>
       <w:r>
         <w:rPr>
           <w:b/>
-        </w:rPr>
-        <w:t>Kata Kunci:</w:t>
+          <w:i/>
+        </w:rPr>
+        <w:t>ABSTRAC</w:t>
       </w:r>
       <w:r>
         <w:rPr>
           <w:b/>
-        </w:rPr>
-        <w:t xml:space="preserve"> Bilangan Prima, Informasi Peranti Waktu, P dan </w:t>
-      </w:r>
-      <w:proofErr w:type="gramStart"/>
-      <w:r>
-        <w:rPr>
-          <w:b/>
-        </w:rPr>
-        <w:t>Q ,</w:t>
-      </w:r>
-      <w:proofErr w:type="gramEnd"/>
-      <w:r>
-        <w:rPr>
-          <w:b/>
-        </w:rPr>
-        <w:t xml:space="preserve"> </w:t>
-      </w:r>
-      <w:r>
-        <w:rPr>
-          <w:b/>
-          <w:i/>
-        </w:rPr>
-        <w:t>Android</w:t>
-      </w:r>
-      <w:r>
-        <w:rPr>
-          <w:b/>
-        </w:rPr>
-        <w:t xml:space="preserve"> </w:t>
-      </w:r>
-      <w:r>
-        <w:rPr>
-          <w:b/>
-          <w:i/>
-        </w:rPr>
-        <w:t>Mobile</w:t>
+          <w:i/>
+        </w:rPr>
+        <w:t>T</w:t>
       </w:r>
     </w:p>
     <w:p>
       <w:pPr>
         <w:ind w:firstLine="0"/>
-      </w:pPr>
-    </w:p>
-    <w:p>
-      <w:pPr>
-        <w:ind w:firstLine="0"/>
-        <w:rPr>
-          <w:i/>
-        </w:rPr>
-      </w:pPr>
-      <w:r>
-        <w:rPr>
-          <w:b/>
-          <w:i/>
-        </w:rPr>
-        <w:t>ABSTRAC</w:t>
-      </w:r>
-      <w:r>
-        <w:rPr>
-          <w:b/>
-          <w:i/>
-        </w:rPr>
-        <w:t>T</w:t>
-      </w:r>
-    </w:p>
-    <w:p>
-      <w:pPr>
-        <w:ind w:firstLine="0"/>
-        <w:rPr>
-          <w:i/>
-        </w:rPr>
-      </w:pPr>
-      <w:r>
-        <w:rPr>
-          <w:i/>
-        </w:rPr>
-        <w:t>Prime Numbers are numbers which, when factored, are only divisible by 1 and by themselves and the opposite of Prime Numbers are Composite Numbers, i.e., those numbers are divided by other numbers more than 2. The uniqueness is always in the form of 6k-1 or 6k +1. Each number has only 6 forms: 6k - 2, 6k - 1, 6k, 6k + 1, 6k + 2, 6k +3 making it an important key in data security because GCD results of less than 10 indicate a long factoring time, especially in Cryptography . Prime numbers are generated and defined in 2 variables, p and q, the farther the range between p and q, the GCD (p - 1, q - 1) is not too large or more than 10. Constant numbers or order p and q become arithmetic experiments uses a combination of time device information in the form of hours, minutes and seconds. The initial generation is determined by limiting the upper limit of prima by a sentence or word converted to ASCII and the value is summed, resulting in n = 3400. With a simple naive solution technique where 2 to n - 1 produces a prime number of 478 or arrayListPime = 2</w:t>
-      </w:r>
-      <w:proofErr w:type="gramStart"/>
-      <w:r>
-        <w:rPr>
-          <w:i/>
-        </w:rPr>
-        <w:t>,3,5</w:t>
-      </w:r>
-      <w:proofErr w:type="gramEnd"/>
-      <w:r>
-        <w:rPr>
-          <w:i/>
-        </w:rPr>
-        <w:t xml:space="preserve">. .n </w:t>
-      </w:r>
-      <w:proofErr w:type="gramStart"/>
-      <w:r>
-        <w:rPr>
-          <w:i/>
-        </w:rPr>
-        <w:t>The</w:t>
-      </w:r>
-      <w:proofErr w:type="gramEnd"/>
-      <w:r>
-        <w:rPr>
-          <w:i/>
-        </w:rPr>
-        <w:t xml:space="preserve"> combination of the time clock device plays a role in the formation of p and q influenced by hours, minutes and seconds with such provisions being the position or index. The time used is when arithmetic takes place which is 15:05:48 GMT + 8. The time zone is then determined based on probabilistic by pseudorandom to change the initial zone to another zone to 09:05:49 GMT - 10 based on 24 types of time zones. Exception Handling is applied as a monitoring concept of the combination of time device information, so that the results obtained are no exception catches indicating that arithmetic is successful in determining p = 157 and q = 263 and the results of GCD = 1.</w:t>
+        <w:rPr>
+          <w:i/>
+        </w:rPr>
+      </w:pPr>
+      <w:r>
+        <w:rPr>
+          <w:i/>
+        </w:rPr>
+        <w:t>Prime Numbers are numbers which, when factored, are only divisible by 1 and by themselves and the opposite of Prime Numbers are Composite Numbers, i.e., those numbers are divided by other numbers more than 2. The uniqueness is always in the form of 6k-1 or 6k +1. Each number has only 6 forms: 6k - 2, 6k - 1, 6k, 6k + 1, 6k + 2, 6k +3 making it an important key in data security because GCD results of less than 10 indicate a long factoring time, especially in Cryptography . Prime numbers are generated and defined in 2 variables, p and q, the farther the range between p and q, the GCD (p - 1, q - 1) is not too large or more than 10. Constant numbers or order p and q become arithmetic experiments uses a combination of time device information in the form of hours, minutes and seconds. The initial generation is determined by limiting the upper limit of prima by a sentence or word converted to ASCII and the value is summed, resulting in n = 3400. With a simple naive solution technique where 2 to n - 1 produces a prime number of 478 or arrayListPime = 2,3,5. .n The combination of the time clock device plays a role in the formation of p and q influenced by hours, minutes and seconds with such provisions being the position or index. The time used is when arithmetic takes place which is 15:05:48 GMT + 8. The time zone is then determined based on probabilistic by pseudorandom to change the initial zone to another zone to 09:05:49 GMT - 10 based on 24 types of time zones. Exception Handling is applied as a monitoring concept of the combination of time device information, so that the results obtained are no exception catches indicating that arithmetic is successful in determining p = 157 and q = 263 and the results of GCD = 1.</w:t>
       </w:r>
     </w:p>
     <w:p>
@@ -1412,25 +1303,14 @@
         </w:rPr>
         <w:t xml:space="preserve">ah 1 bilangan prima? </w:t>
       </w:r>
-      <w:proofErr w:type="gramStart"/>
-      <w:r>
-        <w:rPr>
-          <w:color w:val="000000" w:themeColor="text1"/>
-          <w:sz w:val="24"/>
-          <w:szCs w:val="24"/>
-          <w:lang w:val="en-ID"/>
-        </w:rPr>
-        <w:t>tentu</w:t>
-      </w:r>
-      <w:proofErr w:type="gramEnd"/>
-      <w:r>
-        <w:rPr>
-          <w:color w:val="000000" w:themeColor="text1"/>
-          <w:sz w:val="24"/>
-          <w:szCs w:val="24"/>
-          <w:lang w:val="en-ID"/>
-        </w:rPr>
-        <w:t xml:space="preserve"> saja tidak. 1 hanya memiliki </w:t>
+      <w:r>
+        <w:rPr>
+          <w:color w:val="000000" w:themeColor="text1"/>
+          <w:sz w:val="24"/>
+          <w:szCs w:val="24"/>
+          <w:lang w:val="en-ID"/>
+        </w:rPr>
+        <w:t xml:space="preserve">tentu saja tidak. 1 hanya memiliki </w:t>
       </w:r>
       <w:r>
         <w:rPr>
@@ -1723,19 +1603,8 @@
           <w:szCs w:val="24"/>
           <w:lang w:val="en-ID"/>
         </w:rPr>
-        <w:t xml:space="preserve"> prima yang nilainya tidak lebih </w:t>
-      </w:r>
-      <w:proofErr w:type="gramStart"/>
-      <w:r>
-        <w:rPr>
-          <w:color w:val="000000" w:themeColor="text1"/>
-          <w:sz w:val="24"/>
-          <w:szCs w:val="24"/>
-          <w:lang w:val="en-ID"/>
-        </w:rPr>
-        <w:t xml:space="preserve">dari </w:t>
-      </w:r>
-      <w:proofErr w:type="gramEnd"/>
+        <w:t xml:space="preserve"> prima yang nilainya tidak lebih dari </w:t>
+      </w:r>
       <m:oMath>
         <m:rad>
           <m:radPr>
@@ -1901,7 +1770,71 @@
           <w:lang w:val="en-ID"/>
         </w:rPr>
         <w:lastRenderedPageBreak/>
-        <w:t>atau 6k +1. Setiap bilangan hany</w:t>
+        <w:t>atau 6k +1</w:t>
+      </w:r>
+      <w:r>
+        <w:rPr>
+          <w:color w:val="000000" w:themeColor="text1"/>
+          <w:sz w:val="24"/>
+          <w:szCs w:val="24"/>
+          <w:lang w:val="en-ID"/>
+        </w:rPr>
+        <w:t xml:space="preserve"> </w:t>
+      </w:r>
+      <w:r>
+        <w:rPr>
+          <w:color w:val="000000" w:themeColor="text1"/>
+          <w:sz w:val="24"/>
+          <w:szCs w:val="24"/>
+          <w:lang w:val="en-ID"/>
+        </w:rPr>
+        <w:fldChar w:fldCharType="begin" w:fldLock="1"/>
+      </w:r>
+      <w:r>
+        <w:rPr>
+          <w:color w:val="000000" w:themeColor="text1"/>
+          <w:sz w:val="24"/>
+          <w:szCs w:val="24"/>
+          <w:lang w:val="en-ID"/>
+        </w:rPr>
+        <w:instrText>ADDIN CSL_CITATION {"citationItems":[{"id":"ITEM-1","itemData":{"DOI":"10.4236/am.2017.82015","ISSN":"2152-7385","author":[{"dropping-particle":"","family":"Ferreira","given":"José William Porras","non-dropping-particle":"","parse-names":false,"suffix":""}],"container-title":"Applied Mathematics","id":"ITEM-1","issue":"02","issued":{"date-parts":[["2017"]]},"page":"180-192","title":"The Pattern of Prime Numbers","type":"article-journal","volume":"08"},"uris":["http://www.mendeley.com/documents/?uuid=31ac5c9b-4854-4b4a-8979-4208f49821ea"]}],"mendeley":{"formattedCitation":"[4]","plainTextFormattedCitation":"[4]","previouslyFormattedCitation":"[4]"},"properties":{"noteIndex":0},"schema":"https://github.com/citation-style-language/schema/raw/master/csl-citation.json"}</w:instrText>
+      </w:r>
+      <w:r>
+        <w:rPr>
+          <w:color w:val="000000" w:themeColor="text1"/>
+          <w:sz w:val="24"/>
+          <w:szCs w:val="24"/>
+          <w:lang w:val="en-ID"/>
+        </w:rPr>
+        <w:fldChar w:fldCharType="separate"/>
+      </w:r>
+      <w:r>
+        <w:rPr>
+          <w:noProof/>
+          <w:color w:val="000000" w:themeColor="text1"/>
+          <w:sz w:val="24"/>
+          <w:szCs w:val="24"/>
+          <w:lang w:val="en-ID"/>
+        </w:rPr>
+        <w:t>[4]</w:t>
+      </w:r>
+      <w:r>
+        <w:rPr>
+          <w:color w:val="000000" w:themeColor="text1"/>
+          <w:sz w:val="24"/>
+          <w:szCs w:val="24"/>
+          <w:lang w:val="en-ID"/>
+        </w:rPr>
+        <w:fldChar w:fldCharType="end"/>
+      </w:r>
+      <w:r>
+        <w:rPr>
+          <w:color w:val="000000" w:themeColor="text1"/>
+          <w:sz w:val="24"/>
+          <w:szCs w:val="24"/>
+          <w:lang w:val="en-ID"/>
+        </w:rPr>
+        <w:t>. Setiap bilangan hany</w:t>
       </w:r>
       <w:r>
         <w:rPr>
@@ -1937,17 +1870,7 @@
           <w:szCs w:val="24"/>
           <w:lang w:val="en-ID"/>
         </w:rPr>
-        <w:t xml:space="preserve"> 1,6k, 6k+</w:t>
-      </w:r>
-      <w:proofErr w:type="gramStart"/>
-      <w:r>
-        <w:rPr>
-          <w:color w:val="000000" w:themeColor="text1"/>
-          <w:sz w:val="24"/>
-          <w:szCs w:val="24"/>
-          <w:lang w:val="en-ID"/>
-        </w:rPr>
-        <w:t>1</w:t>
+        <w:t xml:space="preserve"> 1,6k, 6k+1</w:t>
       </w:r>
       <w:r>
         <w:rPr>
@@ -1965,17 +1888,7 @@
           <w:szCs w:val="24"/>
           <w:lang w:val="en-ID"/>
         </w:rPr>
-        <w:t>,6k</w:t>
-      </w:r>
-      <w:proofErr w:type="gramEnd"/>
-      <w:r>
-        <w:rPr>
-          <w:color w:val="000000" w:themeColor="text1"/>
-          <w:sz w:val="24"/>
-          <w:szCs w:val="24"/>
-          <w:lang w:val="en-ID"/>
-        </w:rPr>
-        <w:t xml:space="preserve"> + 2,6k +3. Tapi perhatik</w:t>
+        <w:t>,6k + 2,6k +3. Tapi perhatik</w:t>
       </w:r>
       <w:r>
         <w:rPr>
@@ -2011,27 +1924,7 @@
           <w:szCs w:val="24"/>
           <w:lang w:val="en-ID"/>
         </w:rPr>
-        <w:t xml:space="preserve">dari 3 </w:t>
-      </w:r>
-      <w:proofErr w:type="gramStart"/>
-      <w:r>
-        <w:rPr>
-          <w:color w:val="000000" w:themeColor="text1"/>
-          <w:sz w:val="24"/>
-          <w:szCs w:val="24"/>
-          <w:lang w:val="en-ID"/>
-        </w:rPr>
-        <w:t>akan</w:t>
-      </w:r>
-      <w:proofErr w:type="gramEnd"/>
-      <w:r>
-        <w:rPr>
-          <w:color w:val="000000" w:themeColor="text1"/>
-          <w:sz w:val="24"/>
-          <w:szCs w:val="24"/>
-          <w:lang w:val="en-ID"/>
-        </w:rPr>
-        <w:t xml:space="preserve"> selalu me</w:t>
+        <w:t>dari 3 akan selalu me</w:t>
       </w:r>
       <w:r>
         <w:rPr>
@@ -2094,7 +1987,7 @@
           <w:szCs w:val="24"/>
           <w:lang w:val="en-ID"/>
         </w:rPr>
-        <w:instrText>ADDIN CSL_CITATION {"citationItems":[{"id":"ITEM-1","itemData":{"author":[{"dropping-particle":"","family":"Sciences","given":"Theoretical","non-dropping-particle":"","parse-names":false,"suffix":""}],"id":"ITEM-1","issued":{"date-parts":[["2016"]]},"page":"305-310","title":"Dirichlet ’ s Theorem Related Prime Gap","type":"article-journal","volume":"10"},"uris":["http://www.mendeley.com/documents/?uuid=dbbdb9f6-17a7-407c-aca0-42b39d526330"]}],"mendeley":{"formattedCitation":"[4]","plainTextFormattedCitation":"[4]","previouslyFormattedCitation":"[4]"},"properties":{"noteIndex":0},"schema":"https://github.com/citation-style-language/schema/raw/master/csl-citation.json"}</w:instrText>
+        <w:instrText>ADDIN CSL_CITATION {"citationItems":[{"id":"ITEM-1","itemData":{"author":[{"dropping-particle":"","family":"Sciences","given":"Theoretical","non-dropping-particle":"","parse-names":false,"suffix":""}],"id":"ITEM-1","issued":{"date-parts":[["2016"]]},"page":"305-310","title":"Dirichlet ’ s Theorem Related Prime Gap","type":"article-journal","volume":"10"},"uris":["http://www.mendeley.com/documents/?uuid=dbbdb9f6-17a7-407c-aca0-42b39d526330"]}],"mendeley":{"formattedCitation":"[5]","plainTextFormattedCitation":"[5]","previouslyFormattedCitation":"[5]"},"properties":{"noteIndex":0},"schema":"https://github.com/citation-style-language/schema/raw/master/csl-citation.json"}</w:instrText>
       </w:r>
       <w:r>
         <w:rPr>
@@ -2113,7 +2006,7 @@
           <w:szCs w:val="24"/>
           <w:lang w:val="en-ID"/>
         </w:rPr>
-        <w:t>[4]</w:t>
+        <w:t>[5]</w:t>
       </w:r>
       <w:r>
         <w:rPr>
@@ -2131,6 +2024,61 @@
           <w:szCs w:val="24"/>
           <w:lang w:val="en-ID"/>
         </w:rPr>
+        <w:t xml:space="preserve"> </w:t>
+      </w:r>
+      <w:r>
+        <w:rPr>
+          <w:color w:val="000000" w:themeColor="text1"/>
+          <w:sz w:val="24"/>
+          <w:szCs w:val="24"/>
+          <w:lang w:val="en-ID"/>
+        </w:rPr>
+        <w:fldChar w:fldCharType="begin" w:fldLock="1"/>
+      </w:r>
+      <w:r>
+        <w:rPr>
+          <w:color w:val="000000" w:themeColor="text1"/>
+          <w:sz w:val="24"/>
+          <w:szCs w:val="24"/>
+          <w:lang w:val="en-ID"/>
+        </w:rPr>
+        <w:instrText>ADDIN CSL_CITATION {"citationItems":[{"id":"ITEM-1","itemData":{"ISBN":"3870918381","abstract":"In this article, we provide a comprehensive historical survey of 183 different proofs of famous Euclid's theorem on the infinitude of prime numbers. The author is trying to collect almost all the known proofs on infinitude of primes, including some proofs that can be easily obtained as consequences of some known problems or divisibility properties. Furthermore, here are listed numerous elementary proofs of the infinitude of primes in different arithmetic progressions. All the references concerning the proofs of Euclid's theorem that use similar methods and ideas are exposed subsequently. Namely, presented proofs are divided into 8 subsections of Section 2 in dependence of the methods that are used in them. {\\bf Related new 14 proofs (2012-2017) are given in the last subsection of Section 2.} In the next section, we survey mainly elementary proofs of the infinitude of primes in different arithmetic progressions. Presented proofs are special cases of Dirichlet's theorem. In Section 4, we give a new simple \"Euclidean's proof\" of the infinitude of primes.","author":[{"dropping-particle":"","family":"Meštrović","given":"Romeo","non-dropping-particle":"","parse-names":false,"suffix":""}],"id":"ITEM-1","issued":{"date-parts":[["2018"]]},"number-of-pages":"1-70","title":"Euclid's theorem on the infinitude of primes: a historical survey of its proofs (300 B.C.--2017) and another new proof","type":"book"},"uris":["http://www.mendeley.com/documents/?uuid=322fe18a-6ff3-4367-8eba-1513a46fe483"]}],"mendeley":{"formattedCitation":"[6]","plainTextFormattedCitation":"[6]"},"properties":{"noteIndex":0},"schema":"https://github.com/citation-style-language/schema/raw/master/csl-citation.json"}</w:instrText>
+      </w:r>
+      <w:r>
+        <w:rPr>
+          <w:color w:val="000000" w:themeColor="text1"/>
+          <w:sz w:val="24"/>
+          <w:szCs w:val="24"/>
+          <w:lang w:val="en-ID"/>
+        </w:rPr>
+        <w:fldChar w:fldCharType="separate"/>
+      </w:r>
+      <w:r>
+        <w:rPr>
+          <w:noProof/>
+          <w:color w:val="000000" w:themeColor="text1"/>
+          <w:sz w:val="24"/>
+          <w:szCs w:val="24"/>
+          <w:lang w:val="en-ID"/>
+        </w:rPr>
+        <w:t>[6]</w:t>
+      </w:r>
+      <w:r>
+        <w:rPr>
+          <w:color w:val="000000" w:themeColor="text1"/>
+          <w:sz w:val="24"/>
+          <w:szCs w:val="24"/>
+          <w:lang w:val="en-ID"/>
+        </w:rPr>
+        <w:fldChar w:fldCharType="end"/>
+      </w:r>
+      <w:r>
+        <w:rPr>
+          <w:color w:val="000000" w:themeColor="text1"/>
+          <w:sz w:val="24"/>
+          <w:szCs w:val="24"/>
+          <w:lang w:val="en-ID"/>
+        </w:rPr>
         <w:t xml:space="preserve">. Berdasarkan sifat </w:t>
       </w:r>
       <w:r>
@@ -2333,27 +2281,7 @@
           <w:szCs w:val="24"/>
           <w:lang w:val="en-ID"/>
         </w:rPr>
-        <w:t xml:space="preserve"> </w:t>
-      </w:r>
-      <w:proofErr w:type="gramStart"/>
-      <w:r>
-        <w:rPr>
-          <w:color w:val="000000" w:themeColor="text1"/>
-          <w:sz w:val="24"/>
-          <w:szCs w:val="24"/>
-          <w:lang w:val="en-ID"/>
-        </w:rPr>
-        <w:t>ketentuan  prosesnya</w:t>
-      </w:r>
-      <w:proofErr w:type="gramEnd"/>
-      <w:r>
-        <w:rPr>
-          <w:color w:val="000000" w:themeColor="text1"/>
-          <w:sz w:val="24"/>
-          <w:szCs w:val="24"/>
-          <w:lang w:val="en-ID"/>
-        </w:rPr>
-        <w:t xml:space="preserve"> terpenuhi</w:t>
+        <w:t xml:space="preserve"> ketentuan  prosesnya terpenuhi</w:t>
       </w:r>
       <w:r>
         <w:rPr>
@@ -2499,7 +2427,6 @@
         </w:rPr>
         <w:t xml:space="preserve"> </w:t>
       </w:r>
-      <w:proofErr w:type="gramStart"/>
       <w:r>
         <w:rPr>
           <w:sz w:val="24"/>
@@ -2512,15 +2439,7 @@
           <w:sz w:val="24"/>
           <w:szCs w:val="24"/>
         </w:rPr>
-        <w:t xml:space="preserve">  maka</w:t>
-      </w:r>
-      <w:proofErr w:type="gramEnd"/>
-      <w:r>
-        <w:rPr>
-          <w:sz w:val="24"/>
-          <w:szCs w:val="24"/>
-        </w:rPr>
-        <w:t xml:space="preserve"> penelitian menggunakan informasi peranti dapat digambarkan dalam bentuk diagram alir</w:t>
+        <w:t xml:space="preserve">  maka penelitian menggunakan informasi peranti dapat digambarkan dalam bentuk diagram alir</w:t>
       </w:r>
       <w:r>
         <w:rPr>
@@ -2580,10 +2499,10 @@
             <v:path o:extrusionok="f" gradientshapeok="t" o:connecttype="rect"/>
             <o:lock v:ext="edit" aspectratio="t"/>
           </v:shapetype>
-          <v:shape id="_x0000_i1039" type="#_x0000_t75" style="width:188.45pt;height:181.55pt" o:ole="">
+          <v:shape id="_x0000_i1039" type="#_x0000_t75" style="width:188.25pt;height:181.5pt" o:ole="">
             <v:imagedata r:id="rId11" o:title=""/>
           </v:shape>
-          <o:OLEObject Type="Embed" ProgID="Visio.Drawing.15" ShapeID="_x0000_i1039" DrawAspect="Content" ObjectID="_1656914183" r:id="rId12"/>
+          <o:OLEObject Type="Embed" ProgID="Visio.Drawing.15" ShapeID="_x0000_i1039" DrawAspect="Content" ObjectID="_1656916526" r:id="rId12"/>
         </w:object>
       </w:r>
     </w:p>
@@ -2761,11 +2680,11 @@
         </w:rPr>
       </w:pPr>
       <w:r>
-        <w:object w:dxaOrig="11625" w:dyaOrig="8941" w14:anchorId="486D3145">
-          <v:shape id="_x0000_i1026" type="#_x0000_t75" style="width:201.6pt;height:155.25pt" o:ole="">
+        <w:object w:dxaOrig="11625" w:dyaOrig="6871" w14:anchorId="5014C803">
+          <v:shape id="_x0000_i1070" type="#_x0000_t75" style="width:212.25pt;height:161.25pt" o:ole="">
             <v:imagedata r:id="rId13" o:title=""/>
           </v:shape>
-          <o:OLEObject Type="Embed" ProgID="Visio.Drawing.15" ShapeID="_x0000_i1026" DrawAspect="Content" ObjectID="_1656914184" r:id="rId14"/>
+          <o:OLEObject Type="Embed" ProgID="Visio.Drawing.15" ShapeID="_x0000_i1070" DrawAspect="Content" ObjectID="_1656916527" r:id="rId14"/>
         </w:object>
       </w:r>
       <w:r>
@@ -2895,7 +2814,7 @@
         <w:rPr>
           <w:sz w:val="24"/>
         </w:rPr>
-        <w:instrText>ADDIN CSL_CITATION {"citationItems":[{"id":"ITEM-1","itemData":{"author":[{"dropping-particle":"","family":"Firmansyah","given":"F. F","non-dropping-particle":"","parse-names":false,"suffix":""}],"id":"ITEM-1","issued":{"date-parts":[["2015"]]},"publisher-place":"Malang (ID): Universitas Islam Negeri Maulana Malik Ibrahuim Malang","title":"Kajian matematis dan penggunaan bilangan prima pada algoritma kriptografi RSA (Rivest, Shamir, dan Adleman) dan algoritma kriptografi Elgamal [skripsi]","type":"report"},"uris":["http://www.mendeley.com/documents/?uuid=c4a1280f-888f-4564-b6ec-5fd79ed6f926"]}],"mendeley":{"formattedCitation":"[5]","plainTextFormattedCitation":"[5]","previouslyFormattedCitation":"[5]"},"properties":{"noteIndex":0},"schema":"https://github.com/citation-style-language/schema/raw/master/csl-citation.json"}</w:instrText>
+        <w:instrText>ADDIN CSL_CITATION {"citationItems":[{"id":"ITEM-1","itemData":{"author":[{"dropping-particle":"","family":"Firmansyah","given":"F. F","non-dropping-particle":"","parse-names":false,"suffix":""}],"id":"ITEM-1","issued":{"date-parts":[["2015"]]},"publisher-place":"Malang (ID): Universitas Islam Negeri Maulana Malik Ibrahuim Malang","title":"Kajian matematis dan penggunaan bilangan prima pada algoritma kriptografi RSA (Rivest, Shamir, dan Adleman) dan algoritma kriptografi Elgamal [skripsi]","type":"report"},"uris":["http://www.mendeley.com/documents/?uuid=c4a1280f-888f-4564-b6ec-5fd79ed6f926"]}],"mendeley":{"formattedCitation":"[7]","plainTextFormattedCitation":"[7]","previouslyFormattedCitation":"[6]"},"properties":{"noteIndex":0},"schema":"https://github.com/citation-style-language/schema/raw/master/csl-citation.json"}</w:instrText>
       </w:r>
       <w:r>
         <w:rPr>
@@ -2908,7 +2827,7 @@
           <w:noProof/>
           <w:sz w:val="24"/>
         </w:rPr>
-        <w:t>[5]</w:t>
+        <w:t>[7]</w:t>
       </w:r>
       <w:r>
         <w:rPr>
@@ -3041,7 +2960,7 @@
           <w:sz w:val="24"/>
           <w:szCs w:val="24"/>
         </w:rPr>
-        <w:instrText>ADDIN CSL_CITATION {"citationItems":[{"id":"ITEM-1","itemData":{"ISBN":"9786027340329","author":[{"dropping-particle":"","family":"Sari","given":"Rospala HanisahYukti","non-dropping-particle":"","parse-names":false,"suffix":""}],"container-title":"Seminar Matematika dan Pendidikan Matematika UNY","id":"ITEM-1","issued":{"date-parts":[["2017"]]},"page":"655-662","title":"Apakah Integrasi Islam dapat Membudayakan Literasi Matematika ?","type":"article-journal"},"uris":["http://www.mendeley.com/documents/?uuid=6f539247-9a9f-4c37-9883-11e2f35677ac"]}],"mendeley":{"formattedCitation":"[6]","plainTextFormattedCitation":"[6]","previouslyFormattedCitation":"[6]"},"properties":{"noteIndex":0},"schema":"https://github.com/citation-style-language/schema/raw/master/csl-citation.json"}</w:instrText>
+        <w:instrText>ADDIN CSL_CITATION {"citationItems":[{"id":"ITEM-1","itemData":{"ISBN":"9786027340329","author":[{"dropping-particle":"","family":"Sari","given":"Rospala HanisahYukti","non-dropping-particle":"","parse-names":false,"suffix":""}],"container-title":"Seminar Matematika dan Pendidikan Matematika UNY","id":"ITEM-1","issued":{"date-parts":[["2017"]]},"page":"655-662","title":"Apakah Integrasi Islam dapat Membudayakan Literasi Matematika ?","type":"article-journal"},"uris":["http://www.mendeley.com/documents/?uuid=6f539247-9a9f-4c37-9883-11e2f35677ac"]}],"mendeley":{"formattedCitation":"[8]","plainTextFormattedCitation":"[8]","previouslyFormattedCitation":"[7]"},"properties":{"noteIndex":0},"schema":"https://github.com/citation-style-language/schema/raw/master/csl-citation.json"}</w:instrText>
       </w:r>
       <w:r>
         <w:rPr>
@@ -3057,7 +2976,7 @@
           <w:sz w:val="24"/>
           <w:szCs w:val="24"/>
         </w:rPr>
-        <w:t>[6]</w:t>
+        <w:t>[8]</w:t>
       </w:r>
       <w:r>
         <w:rPr>
@@ -3178,7 +3097,7 @@
           <w:sz w:val="24"/>
           <w:szCs w:val="24"/>
         </w:rPr>
-        <w:instrText>ADDIN CSL_CITATION {"citationItems":[{"id":"ITEM-1","itemData":{"author":[{"dropping-particle":"","family":"Kumari","given":"Jyoti","non-dropping-particle":"","parse-names":false,"suffix":""},{"dropping-particle":"","family":"Singh","given":"Sanjula","non-dropping-particle":"","parse-names":false,"suffix":""},{"dropping-particle":"","family":"Saxena","given":"Ankur","non-dropping-particle":"","parse-names":false,"suffix":""}],"id":"ITEM-1","issue":"2","issued":{"date-parts":[["2015"]]},"page":"12-18","title":"An Exception Monitoring Using Java","type":"article-journal","volume":"3"},"uris":["http://www.mendeley.com/documents/?uuid=ee7c38f7-1257-4ba3-816b-2936b8e98250"]}],"mendeley":{"formattedCitation":"[7]","plainTextFormattedCitation":"[7]"},"properties":{"noteIndex":0},"schema":"https://github.com/citation-style-language/schema/raw/master/csl-citation.json"}</w:instrText>
+        <w:instrText>ADDIN CSL_CITATION {"citationItems":[{"id":"ITEM-1","itemData":{"author":[{"dropping-particle":"","family":"Kumari","given":"Jyoti","non-dropping-particle":"","parse-names":false,"suffix":""},{"dropping-particle":"","family":"Singh","given":"Sanjula","non-dropping-particle":"","parse-names":false,"suffix":""},{"dropping-particle":"","family":"Saxena","given":"Ankur","non-dropping-particle":"","parse-names":false,"suffix":""}],"id":"ITEM-1","issue":"2","issued":{"date-parts":[["2015"]]},"page":"12-18","title":"An Exception Monitoring Using Java","type":"article-journal","volume":"3"},"uris":["http://www.mendeley.com/documents/?uuid=ee7c38f7-1257-4ba3-816b-2936b8e98250"]}],"mendeley":{"formattedCitation":"[9]","plainTextFormattedCitation":"[9]","previouslyFormattedCitation":"[8]"},"properties":{"noteIndex":0},"schema":"https://github.com/citation-style-language/schema/raw/master/csl-citation.json"}</w:instrText>
       </w:r>
       <w:r>
         <w:rPr>
@@ -3193,7 +3112,7 @@
           <w:sz w:val="24"/>
           <w:szCs w:val="24"/>
         </w:rPr>
-        <w:t>[7]</w:t>
+        <w:t>[9]</w:t>
       </w:r>
       <w:r>
         <w:rPr>
@@ -3313,25 +3232,14 @@
         </w:rPr>
         <w:t xml:space="preserve"> tangkapan diikuti </w:t>
       </w:r>
-      <w:proofErr w:type="gramStart"/>
-      <w:r>
-        <w:rPr>
-          <w:color w:val="000000" w:themeColor="text1"/>
-          <w:sz w:val="24"/>
-          <w:szCs w:val="24"/>
-          <w:lang w:val="en-ID"/>
-        </w:rPr>
-        <w:t>blok</w:t>
-      </w:r>
-      <w:proofErr w:type="gramEnd"/>
-      <w:r>
-        <w:rPr>
-          <w:color w:val="000000" w:themeColor="text1"/>
-          <w:sz w:val="24"/>
-          <w:szCs w:val="24"/>
-          <w:lang w:val="en-ID"/>
-        </w:rPr>
-        <w:t xml:space="preserve"> coba</w:t>
+      <w:r>
+        <w:rPr>
+          <w:color w:val="000000" w:themeColor="text1"/>
+          <w:sz w:val="24"/>
+          <w:szCs w:val="24"/>
+          <w:lang w:val="en-ID"/>
+        </w:rPr>
+        <w:t>blok coba</w:t>
       </w:r>
       <w:r>
         <w:rPr>
@@ -4515,21 +4423,12 @@
         </w:rPr>
         <w:t>.</w:t>
       </w:r>
-      <w:proofErr w:type="gramStart"/>
-      <w:r>
-        <w:rPr>
-          <w:sz w:val="24"/>
-          <w:szCs w:val="24"/>
-        </w:rPr>
-        <w:t>…(</w:t>
-      </w:r>
-      <w:proofErr w:type="gramEnd"/>
-      <w:r>
-        <w:rPr>
-          <w:sz w:val="24"/>
-          <w:szCs w:val="24"/>
-        </w:rPr>
-        <w:t>1.1)</w:t>
+      <w:r>
+        <w:rPr>
+          <w:sz w:val="24"/>
+          <w:szCs w:val="24"/>
+        </w:rPr>
+        <w:t>…(1.1)</w:t>
       </w:r>
     </w:p>
     <w:p>
@@ -4553,7 +4452,6 @@
           <w:szCs w:val="24"/>
         </w:rPr>
       </w:pPr>
-      <w:proofErr w:type="gramStart"/>
       <w:r>
         <w:rPr>
           <w:sz w:val="24"/>
@@ -4561,7 +4459,6 @@
         </w:rPr>
         <w:t>dimana :</w:t>
       </w:r>
-      <w:proofErr w:type="gramEnd"/>
     </w:p>
     <w:p>
       <w:pPr>
@@ -4573,7 +4470,6 @@
           <w:szCs w:val="24"/>
         </w:rPr>
       </w:pPr>
-      <w:proofErr w:type="gramStart"/>
       <w:r>
         <w:rPr>
           <w:sz w:val="24"/>
@@ -4593,15 +4489,7 @@
           <w:sz w:val="24"/>
           <w:szCs w:val="24"/>
         </w:rPr>
-        <w:t>=</w:t>
-      </w:r>
-      <w:proofErr w:type="gramEnd"/>
-      <w:r>
-        <w:rPr>
-          <w:sz w:val="24"/>
-          <w:szCs w:val="24"/>
-        </w:rPr>
-        <w:t xml:space="preserve"> </w:t>
+        <w:t xml:space="preserve">= </w:t>
       </w:r>
       <w:r>
         <w:rPr>
@@ -4816,7 +4704,7 @@
           <w:sz w:val="24"/>
           <w:szCs w:val="24"/>
         </w:rPr>
-        <w:instrText>ADDIN CSL_CITATION {"citationItems":[{"id":"ITEM-1","itemData":{"URL":"https://anakbertanya.com/untuk-apa-mencari-bilangan-prima-terbesar/","accessed":{"date-parts":[["2020","6","18"]]},"id":"ITEM-1","issued":{"date-parts":[["0"]]},"title":"Untuk Apa Mencari Bilangan Prima Terbesar? - Anak Bertanya","type":"webpage"},"uris":["http://www.mendeley.com/documents/?uuid=aafa5992-68d6-3963-a48f-a8f6a14b0609"]}],"mendeley":{"formattedCitation":"[8]","plainTextFormattedCitation":"[8]","previouslyFormattedCitation":"[7]"},"properties":{"noteIndex":0},"schema":"https://github.com/citation-style-language/schema/raw/master/csl-citation.json"}</w:instrText>
+        <w:instrText>ADDIN CSL_CITATION {"citationItems":[{"id":"ITEM-1","itemData":{"URL":"https://anakbertanya.com/untuk-apa-mencari-bilangan-prima-terbesar/","accessed":{"date-parts":[["2020","6","18"]]},"id":"ITEM-1","issued":{"date-parts":[["0"]]},"title":"Untuk Apa Mencari Bilangan Prima Terbesar? - Anak Bertanya","type":"webpage"},"uris":["http://www.mendeley.com/documents/?uuid=aafa5992-68d6-3963-a48f-a8f6a14b0609"]}],"mendeley":{"formattedCitation":"[10]","plainTextFormattedCitation":"[10]","previouslyFormattedCitation":"[9]"},"properties":{"noteIndex":0},"schema":"https://github.com/citation-style-language/schema/raw/master/csl-citation.json"}</w:instrText>
       </w:r>
       <w:r>
         <w:rPr>
@@ -4832,7 +4720,7 @@
           <w:sz w:val="24"/>
           <w:szCs w:val="24"/>
         </w:rPr>
-        <w:t>[8]</w:t>
+        <w:t>[10]</w:t>
       </w:r>
       <w:r>
         <w:rPr>
@@ -4986,7 +4874,7 @@
           <w:sz w:val="24"/>
           <w:szCs w:val="24"/>
         </w:rPr>
-        <w:instrText>ADDIN CSL_CITATION {"citationItems":[{"id":"ITEM-1","itemData":{"DOI":"10.4172/2168-9679.1000368","author":[{"dropping-particle":"","family":"TH","given":"Alabed","non-dropping-particle":"","parse-names":false,"suffix":""},{"dropping-particle":"","family":"MB","given":"Bashir","non-dropping-particle":"","parse-names":false,"suffix":""}],"container-title":"Journal of Applied &amp; Computational Mathematics","id":"ITEM-1","issue":"04","issued":{"date-parts":[["2017"]]},"title":"The Unique Natural Number Set and Distributed Prime Numbers","type":"article-journal","volume":"06"},"uris":["http://www.mendeley.com/documents/?uuid=e2036e7a-66ee-4ed0-a07b-0db5a86f5e3a"]}],"mendeley":{"formattedCitation":"[9]","plainTextFormattedCitation":"[9]","previouslyFormattedCitation":"[8]"},"properties":{"noteIndex":0},"schema":"https://github.com/citation-style-language/schema/raw/master/csl-citation.json"}</w:instrText>
+        <w:instrText>ADDIN CSL_CITATION {"citationItems":[{"id":"ITEM-1","itemData":{"DOI":"10.4172/2168-9679.1000368","author":[{"dropping-particle":"","family":"TH","given":"Alabed","non-dropping-particle":"","parse-names":false,"suffix":""},{"dropping-particle":"","family":"MB","given":"Bashir","non-dropping-particle":"","parse-names":false,"suffix":""}],"container-title":"Journal of Applied &amp; Computational Mathematics","id":"ITEM-1","issue":"04","issued":{"date-parts":[["2017"]]},"title":"The Unique Natural Number Set and Distributed Prime Numbers","type":"article-journal","volume":"06"},"uris":["http://www.mendeley.com/documents/?uuid=e2036e7a-66ee-4ed0-a07b-0db5a86f5e3a"]}],"mendeley":{"formattedCitation":"[11]","plainTextFormattedCitation":"[11]","previouslyFormattedCitation":"[10]"},"properties":{"noteIndex":0},"schema":"https://github.com/citation-style-language/schema/raw/master/csl-citation.json"}</w:instrText>
       </w:r>
       <w:r>
         <w:rPr>
@@ -5003,7 +4891,7 @@
           <w:sz w:val="24"/>
           <w:szCs w:val="24"/>
         </w:rPr>
-        <w:t>[9]</w:t>
+        <w:t>[11]</w:t>
       </w:r>
       <w:r>
         <w:rPr>
@@ -5175,23 +5063,7 @@
           <w:sz w:val="24"/>
           <w:szCs w:val="24"/>
         </w:rPr>
-        <w:t xml:space="preserve"> setiap nomor periksa apakah </w:t>
-      </w:r>
-      <w:proofErr w:type="gramStart"/>
-      <w:r>
-        <w:rPr>
-          <w:sz w:val="24"/>
-          <w:szCs w:val="24"/>
-        </w:rPr>
-        <w:t>ia</w:t>
-      </w:r>
-      <w:proofErr w:type="gramEnd"/>
-      <w:r>
-        <w:rPr>
-          <w:sz w:val="24"/>
-          <w:szCs w:val="24"/>
-        </w:rPr>
-        <w:t xml:space="preserve"> membagi </w:t>
+        <w:t xml:space="preserve"> setiap nomor periksa apakah ia membagi </w:t>
       </w:r>
       <w:r>
         <w:rPr>
@@ -5221,21 +5093,7 @@
         <w:rPr>
           <w:sz w:val="24"/>
         </w:rPr>
-        <w:t xml:space="preserve">2. Jika ditemukan angka yang dibagi, </w:t>
-      </w:r>
-      <w:proofErr w:type="gramStart"/>
-      <w:r>
-        <w:rPr>
-          <w:sz w:val="24"/>
-        </w:rPr>
-        <w:t>akan</w:t>
-      </w:r>
-      <w:proofErr w:type="gramEnd"/>
-      <w:r>
-        <w:rPr>
-          <w:sz w:val="24"/>
-        </w:rPr>
-        <w:t xml:space="preserve"> mengembalikan tanda </w:t>
+        <w:t xml:space="preserve">2. Jika ditemukan angka yang dibagi, akan mengembalikan tanda </w:t>
       </w:r>
       <w:r>
         <w:rPr>
@@ -5320,10 +5178,10 @@
       </w:pPr>
       <w:r>
         <w:object w:dxaOrig="18751" w:dyaOrig="18976" w14:anchorId="0572A286">
-          <v:shape id="_x0000_i1057" type="#_x0000_t75" style="width:139.6pt;height:160.3pt" o:ole="">
+          <v:shape id="_x0000_i1057" type="#_x0000_t75" style="width:139.5pt;height:160.5pt" o:ole="">
             <v:imagedata r:id="rId15" o:title=""/>
           </v:shape>
-          <o:OLEObject Type="Embed" ProgID="Visio.Drawing.15" ShapeID="_x0000_i1057" DrawAspect="Content" ObjectID="_1656914185" r:id="rId16"/>
+          <o:OLEObject Type="Embed" ProgID="Visio.Drawing.15" ShapeID="_x0000_i1057" DrawAspect="Content" ObjectID="_1656916528" r:id="rId16"/>
         </w:object>
       </w:r>
     </w:p>
@@ -5888,17 +5746,8 @@
           <w:sz w:val="24"/>
           <w:szCs w:val="24"/>
         </w:rPr>
-        <w:t xml:space="preserve"> sebagai </w:t>
-      </w:r>
-      <w:proofErr w:type="gramStart"/>
-      <w:r>
-        <w:rPr>
-          <w:sz w:val="24"/>
-          <w:szCs w:val="24"/>
-        </w:rPr>
-        <w:t>berikut :</w:t>
-      </w:r>
-      <w:proofErr w:type="gramEnd"/>
+        <w:t xml:space="preserve"> sebagai berikut :</w:t>
+      </w:r>
     </w:p>
     <w:p>
       <w:pPr>
@@ -5910,6 +5759,8 @@
           <w:szCs w:val="24"/>
         </w:rPr>
       </w:pPr>
+      <w:bookmarkStart w:id="1" w:name="_GoBack"/>
+      <w:bookmarkEnd w:id="1"/>
     </w:p>
     <w:p>
       <w:pPr>
@@ -6523,17 +6374,8 @@
           <w:sz w:val="24"/>
           <w:szCs w:val="24"/>
         </w:rPr>
-        <w:t xml:space="preserve">dapat digunakan syntax sebagai </w:t>
-      </w:r>
-      <w:proofErr w:type="gramStart"/>
-      <w:r>
-        <w:rPr>
-          <w:sz w:val="24"/>
-          <w:szCs w:val="24"/>
-        </w:rPr>
-        <w:t>berikut :</w:t>
-      </w:r>
-      <w:proofErr w:type="gramEnd"/>
+        <w:t>dapat digunakan syntax sebagai berikut :</w:t>
+      </w:r>
     </w:p>
     <w:p>
       <w:pPr>
@@ -7338,15 +7180,7 @@
           <w:sz w:val="24"/>
           <w:szCs w:val="24"/>
         </w:rPr>
-        <w:t xml:space="preserve">Bilangan yang prima telah </w:t>
-      </w:r>
-      <w:proofErr w:type="gramStart"/>
-      <w:r>
-        <w:rPr>
-          <w:sz w:val="24"/>
-          <w:szCs w:val="24"/>
-        </w:rPr>
-        <w:t xml:space="preserve">didapatkan </w:t>
+        <w:t xml:space="preserve">Bilangan yang prima telah didapatkan </w:t>
       </w:r>
       <w:r>
         <w:rPr>
@@ -7360,15 +7194,7 @@
           <w:sz w:val="24"/>
           <w:szCs w:val="24"/>
         </w:rPr>
-        <w:t>dalam</w:t>
-      </w:r>
-      <w:proofErr w:type="gramEnd"/>
-      <w:r>
-        <w:rPr>
-          <w:sz w:val="24"/>
-          <w:szCs w:val="24"/>
-        </w:rPr>
-        <w:t xml:space="preserve"> bentuk </w:t>
+        <w:t xml:space="preserve">dalam bentuk </w:t>
       </w:r>
       <w:r>
         <w:rPr>
@@ -7702,15 +7528,7 @@
           <w:sz w:val="24"/>
           <w:szCs w:val="24"/>
         </w:rPr>
-        <w:t xml:space="preserve">ang </w:t>
-      </w:r>
-      <w:proofErr w:type="gramStart"/>
-      <w:r>
-        <w:rPr>
-          <w:sz w:val="24"/>
-          <w:szCs w:val="24"/>
-        </w:rPr>
-        <w:t>Prima</w:t>
+        <w:t>ang Prima</w:t>
       </w:r>
       <w:r>
         <w:rPr>
@@ -7724,15 +7542,7 @@
           <w:sz w:val="24"/>
           <w:szCs w:val="24"/>
         </w:rPr>
-        <w:t>,</w:t>
-      </w:r>
-      <w:proofErr w:type="gramEnd"/>
-      <w:r>
-        <w:rPr>
-          <w:sz w:val="24"/>
-          <w:szCs w:val="24"/>
-        </w:rPr>
-        <w:t xml:space="preserve"> P</w:t>
+        <w:t>, P</w:t>
       </w:r>
       <w:r>
         <w:rPr>
@@ -7879,23 +7689,7 @@
           <w:sz w:val="24"/>
           <w:szCs w:val="24"/>
         </w:rPr>
-        <w:t>….…………</w:t>
-      </w:r>
-      <w:proofErr w:type="gramStart"/>
-      <w:r>
-        <w:rPr>
-          <w:sz w:val="24"/>
-          <w:szCs w:val="24"/>
-        </w:rPr>
-        <w:t>…(</w:t>
-      </w:r>
-      <w:proofErr w:type="gramEnd"/>
-      <w:r>
-        <w:rPr>
-          <w:sz w:val="24"/>
-          <w:szCs w:val="24"/>
-        </w:rPr>
-        <w:t>1.1)</w:t>
+        <w:t>….……………(1.1)</w:t>
       </w:r>
     </w:p>
     <w:p>
@@ -7931,7 +7725,6 @@
           <w:szCs w:val="24"/>
         </w:rPr>
       </w:pPr>
-      <w:proofErr w:type="gramStart"/>
       <w:r>
         <w:rPr>
           <w:sz w:val="24"/>
@@ -7939,7 +7732,6 @@
         </w:rPr>
         <w:t>Dimana :</w:t>
       </w:r>
-      <w:proofErr w:type="gramEnd"/>
     </w:p>
     <w:p>
       <w:pPr>
@@ -7950,21 +7742,12 @@
           <w:szCs w:val="24"/>
         </w:rPr>
       </w:pPr>
-      <w:proofErr w:type="gramStart"/>
-      <w:r>
-        <w:rPr>
-          <w:sz w:val="24"/>
-          <w:szCs w:val="24"/>
-        </w:rPr>
-        <w:t>hh</w:t>
-      </w:r>
-      <w:proofErr w:type="gramEnd"/>
-      <w:r>
-        <w:rPr>
-          <w:sz w:val="24"/>
-          <w:szCs w:val="24"/>
-        </w:rPr>
-        <w:t xml:space="preserve"> = informasi peranti waktu jam</w:t>
+      <w:r>
+        <w:rPr>
+          <w:sz w:val="24"/>
+          <w:szCs w:val="24"/>
+        </w:rPr>
+        <w:t>hh = informasi peranti waktu jam</w:t>
       </w:r>
     </w:p>
     <w:p>
@@ -8038,7 +7821,6 @@
         </w:rPr>
         <w:t xml:space="preserve">nilai </w:t>
       </w:r>
-      <w:proofErr w:type="gramStart"/>
       <w:r>
         <w:rPr>
           <w:i/>
@@ -8054,7 +7836,6 @@
         </w:rPr>
         <w:t>[</w:t>
       </w:r>
-      <w:proofErr w:type="gramEnd"/>
       <w:r>
         <w:rPr>
           <w:i/>
@@ -8138,15 +7919,88 @@
           <w:sz w:val="24"/>
           <w:szCs w:val="24"/>
         </w:rPr>
-        <w:t xml:space="preserve"> memiliki nilai yang lebih besar dari </w:t>
-      </w:r>
-      <w:proofErr w:type="gramStart"/>
-      <w:r>
-        <w:rPr>
-          <w:sz w:val="24"/>
-          <w:szCs w:val="24"/>
-        </w:rPr>
-        <w:t xml:space="preserve">2 </w:t>
+        <w:t xml:space="preserve"> memiliki nilai yang lebih besar dari 2 </w:t>
+      </w:r>
+      <w:r>
+        <w:rPr>
+          <w:sz w:val="24"/>
+          <w:szCs w:val="24"/>
+        </w:rPr>
+        <w:t xml:space="preserve">, misal 3 </w:t>
+      </w:r>
+      <w:r>
+        <w:rPr>
+          <w:sz w:val="24"/>
+          <w:szCs w:val="24"/>
+        </w:rPr>
+        <w:t xml:space="preserve">maka memiliki tujuan terbentuknya </w:t>
+      </w:r>
+      <w:r>
+        <w:rPr>
+          <w:i/>
+          <w:sz w:val="24"/>
+          <w:szCs w:val="24"/>
+        </w:rPr>
+        <w:t>p</w:t>
+      </w:r>
+      <w:r>
+        <w:rPr>
+          <w:sz w:val="24"/>
+          <w:szCs w:val="24"/>
+        </w:rPr>
+        <w:t xml:space="preserve"> </w:t>
+      </w:r>
+      <w:r>
+        <w:rPr>
+          <w:sz w:val="24"/>
+          <w:szCs w:val="24"/>
+        </w:rPr>
+        <w:t xml:space="preserve">yang </w:t>
+      </w:r>
+      <w:r>
+        <w:rPr>
+          <w:sz w:val="24"/>
+          <w:szCs w:val="24"/>
+        </w:rPr>
+        <w:t>prima</w:t>
+      </w:r>
+      <w:r>
+        <w:rPr>
+          <w:sz w:val="24"/>
+          <w:szCs w:val="24"/>
+        </w:rPr>
+        <w:t xml:space="preserve"> cukup besar. </w:t>
+      </w:r>
+    </w:p>
+    <w:p>
+      <w:pPr>
+        <w:spacing w:line="276" w:lineRule="auto"/>
+        <w:rPr>
+          <w:sz w:val="24"/>
+          <w:szCs w:val="24"/>
+        </w:rPr>
+      </w:pPr>
+      <w:r>
+        <w:rPr>
+          <w:sz w:val="24"/>
+          <w:szCs w:val="24"/>
+        </w:rPr>
+        <w:t xml:space="preserve">Dengan </w:t>
+      </w:r>
+      <w:r>
+        <w:rPr>
+          <w:i/>
+          <w:sz w:val="24"/>
+          <w:szCs w:val="24"/>
+        </w:rPr>
+        <w:t>p</w:t>
+      </w:r>
+      <w:r>
+        <w:rPr>
+          <w:sz w:val="24"/>
+          <w:szCs w:val="24"/>
+        </w:rPr>
+        <w:t xml:space="preserve"> yang besar</w:t>
       </w:r>
       <w:r>
         <w:rPr>
@@ -8155,31 +8009,25 @@
         </w:rPr>
         <w:t>,</w:t>
       </w:r>
-      <w:proofErr w:type="gramEnd"/>
-      <w:r>
-        <w:rPr>
-          <w:sz w:val="24"/>
-          <w:szCs w:val="24"/>
-        </w:rPr>
-        <w:t xml:space="preserve"> misal 3 </w:t>
-      </w:r>
-      <w:r>
-        <w:rPr>
-          <w:sz w:val="24"/>
-          <w:szCs w:val="24"/>
-        </w:rPr>
-        <w:t xml:space="preserve">maka memiliki tujuan terbentuknya </w:t>
-      </w:r>
-      <w:r>
-        <w:rPr>
-          <w:i/>
-          <w:sz w:val="24"/>
-          <w:szCs w:val="24"/>
-        </w:rPr>
-        <w:t>p</w:t>
-      </w:r>
-      <w:r>
-        <w:rPr>
+      <w:r>
+        <w:rPr>
+          <w:sz w:val="24"/>
+          <w:szCs w:val="24"/>
+        </w:rPr>
+        <w:t xml:space="preserve"> memiliki kesempatan </w:t>
+      </w:r>
+      <w:r>
+        <w:rPr>
+          <w:i/>
+          <w:color w:val="000000" w:themeColor="text1"/>
+          <w:sz w:val="24"/>
+          <w:szCs w:val="24"/>
+        </w:rPr>
+        <w:t>Greatest</w:t>
+      </w:r>
+      <w:r>
+        <w:rPr>
+          <w:color w:val="000000" w:themeColor="text1"/>
           <w:sz w:val="24"/>
           <w:szCs w:val="24"/>
         </w:rPr>
@@ -8187,78 +8035,12 @@
       </w:r>
       <w:r>
         <w:rPr>
-          <w:sz w:val="24"/>
-          <w:szCs w:val="24"/>
-        </w:rPr>
-        <w:t xml:space="preserve">yang </w:t>
-      </w:r>
-      <w:r>
-        <w:rPr>
-          <w:sz w:val="24"/>
-          <w:szCs w:val="24"/>
-        </w:rPr>
-        <w:t>prima</w:t>
-      </w:r>
-      <w:r>
-        <w:rPr>
-          <w:sz w:val="24"/>
-          <w:szCs w:val="24"/>
-        </w:rPr>
-        <w:t xml:space="preserve"> cukup besar. </w:t>
-      </w:r>
-    </w:p>
-    <w:p>
-      <w:pPr>
-        <w:spacing w:line="276" w:lineRule="auto"/>
-        <w:rPr>
-          <w:sz w:val="24"/>
-          <w:szCs w:val="24"/>
-        </w:rPr>
-      </w:pPr>
-      <w:r>
-        <w:rPr>
-          <w:sz w:val="24"/>
-          <w:szCs w:val="24"/>
-        </w:rPr>
-        <w:t xml:space="preserve">Dengan </w:t>
-      </w:r>
-      <w:r>
-        <w:rPr>
-          <w:i/>
-          <w:sz w:val="24"/>
-          <w:szCs w:val="24"/>
-        </w:rPr>
-        <w:t>p</w:t>
-      </w:r>
-      <w:r>
-        <w:rPr>
-          <w:sz w:val="24"/>
-          <w:szCs w:val="24"/>
-        </w:rPr>
-        <w:t xml:space="preserve"> yang besar</w:t>
-      </w:r>
-      <w:r>
-        <w:rPr>
-          <w:sz w:val="24"/>
-          <w:szCs w:val="24"/>
-        </w:rPr>
-        <w:t>,</w:t>
-      </w:r>
-      <w:r>
-        <w:rPr>
-          <w:sz w:val="24"/>
-          <w:szCs w:val="24"/>
-        </w:rPr>
-        <w:t xml:space="preserve"> memiliki kesempatan </w:t>
-      </w:r>
-      <w:r>
-        <w:rPr>
-          <w:i/>
-          <w:color w:val="000000" w:themeColor="text1"/>
-          <w:sz w:val="24"/>
-          <w:szCs w:val="24"/>
-        </w:rPr>
-        <w:t>Greatest</w:t>
+          <w:i/>
+          <w:color w:val="000000" w:themeColor="text1"/>
+          <w:sz w:val="24"/>
+          <w:szCs w:val="24"/>
+        </w:rPr>
+        <w:t>Common</w:t>
       </w:r>
       <w:r>
         <w:rPr>
@@ -8275,7 +8057,7 @@
           <w:sz w:val="24"/>
           <w:szCs w:val="24"/>
         </w:rPr>
-        <w:t>Common</w:t>
+        <w:t>Divisor</w:t>
       </w:r>
       <w:r>
         <w:rPr>
@@ -8287,30 +8069,11 @@
       </w:r>
       <w:r>
         <w:rPr>
-          <w:i/>
-          <w:color w:val="000000" w:themeColor="text1"/>
-          <w:sz w:val="24"/>
-          <w:szCs w:val="24"/>
-        </w:rPr>
-        <w:t>Divisor</w:t>
-      </w:r>
-      <w:r>
-        <w:rPr>
-          <w:color w:val="000000" w:themeColor="text1"/>
-          <w:sz w:val="24"/>
-          <w:szCs w:val="24"/>
-        </w:rPr>
-        <w:t xml:space="preserve"> </w:t>
-      </w:r>
-      <w:proofErr w:type="gramStart"/>
-      <w:r>
-        <w:rPr>
           <w:sz w:val="24"/>
           <w:szCs w:val="24"/>
         </w:rPr>
         <w:t>GCD(</w:t>
       </w:r>
-      <w:proofErr w:type="gramEnd"/>
       <w:r>
         <w:rPr>
           <w:i/>
@@ -8602,23 +8365,7 @@
           <w:sz w:val="24"/>
           <w:szCs w:val="24"/>
         </w:rPr>
-        <w:t>…………………..</w:t>
-      </w:r>
-      <w:proofErr w:type="gramStart"/>
-      <w:r>
-        <w:rPr>
-          <w:sz w:val="24"/>
-          <w:szCs w:val="24"/>
-        </w:rPr>
-        <w:t>…(</w:t>
-      </w:r>
-      <w:proofErr w:type="gramEnd"/>
-      <w:r>
-        <w:rPr>
-          <w:sz w:val="24"/>
-          <w:szCs w:val="24"/>
-        </w:rPr>
-        <w:t>2.1)</w:t>
+        <w:t>…………………..…(2.1)</w:t>
       </w:r>
     </w:p>
     <w:p>
@@ -8907,30 +8654,14 @@
           <w:sz w:val="24"/>
           <w:szCs w:val="24"/>
         </w:rPr>
-        <w:t>…</w:t>
-      </w:r>
-      <w:proofErr w:type="gramStart"/>
-      <w:r>
-        <w:rPr>
-          <w:sz w:val="24"/>
-          <w:szCs w:val="24"/>
-        </w:rPr>
-        <w:t>.</w:t>
-      </w:r>
-      <w:r>
-        <w:rPr>
-          <w:sz w:val="24"/>
-          <w:szCs w:val="24"/>
-        </w:rPr>
-        <w:t>(</w:t>
-      </w:r>
-      <w:proofErr w:type="gramEnd"/>
-      <w:r>
-        <w:rPr>
-          <w:sz w:val="24"/>
-          <w:szCs w:val="24"/>
-        </w:rPr>
-        <w:t>2.</w:t>
+        <w:t>….</w:t>
+      </w:r>
+      <w:r>
+        <w:rPr>
+          <w:sz w:val="24"/>
+          <w:szCs w:val="24"/>
+        </w:rPr>
+        <w:t>(2.</w:t>
       </w:r>
       <w:r>
         <w:rPr>
@@ -9071,7 +8802,6 @@
           <w:szCs w:val="24"/>
         </w:rPr>
       </w:pPr>
-      <w:proofErr w:type="gramStart"/>
       <w:r>
         <w:rPr>
           <w:sz w:val="24"/>
@@ -9079,7 +8809,6 @@
         </w:rPr>
         <w:t>Dimana :</w:t>
       </w:r>
-      <w:proofErr w:type="gramEnd"/>
     </w:p>
     <w:p>
       <w:pPr>
@@ -9132,21 +8861,12 @@
           <w:szCs w:val="24"/>
         </w:rPr>
       </w:pPr>
-      <w:proofErr w:type="gramStart"/>
-      <w:r>
-        <w:rPr>
-          <w:sz w:val="24"/>
-          <w:szCs w:val="24"/>
-        </w:rPr>
-        <w:t>jml</w:t>
-      </w:r>
-      <w:proofErr w:type="gramEnd"/>
-      <w:r>
-        <w:rPr>
-          <w:sz w:val="24"/>
-          <w:szCs w:val="24"/>
-        </w:rPr>
-        <w:t xml:space="preserve"> prima =</w:t>
+      <w:r>
+        <w:rPr>
+          <w:sz w:val="24"/>
+          <w:szCs w:val="24"/>
+        </w:rPr>
+        <w:t>jml prima =</w:t>
       </w:r>
       <w:r>
         <w:rPr>
@@ -9563,17 +9283,8 @@
           <w:sz w:val="24"/>
           <w:szCs w:val="24"/>
         </w:rPr>
-        <w:t xml:space="preserve">K[n] = </w:t>
-      </w:r>
-      <w:proofErr w:type="gramStart"/>
-      <w:r>
-        <w:rPr>
-          <w:sz w:val="24"/>
-          <w:szCs w:val="24"/>
-        </w:rPr>
-        <w:t>K[</w:t>
-      </w:r>
-      <w:proofErr w:type="gramEnd"/>
+        <w:t>K[n] = K[</w:t>
+      </w:r>
       <w:r>
         <w:rPr>
           <w:sz w:val="24"/>
@@ -9749,7 +9460,6 @@
         </w:rPr>
         <w:t xml:space="preserve"> sesuai ketentuan yang ditetapkan dan telah diuji </w:t>
       </w:r>
-      <w:proofErr w:type="gramStart"/>
       <w:r>
         <w:rPr>
           <w:sz w:val="24"/>
@@ -9762,15 +9472,7 @@
           <w:sz w:val="24"/>
           <w:szCs w:val="24"/>
         </w:rPr>
-        <w:t xml:space="preserve"> pengujian</w:t>
-      </w:r>
-      <w:proofErr w:type="gramEnd"/>
-      <w:r>
-        <w:rPr>
-          <w:sz w:val="24"/>
-          <w:szCs w:val="24"/>
-        </w:rPr>
-        <w:t xml:space="preserve"> primalitas</w:t>
+        <w:t xml:space="preserve"> pengujian primalitas</w:t>
       </w:r>
       <w:r>
         <w:rPr>
@@ -9963,7 +9665,6 @@
         </w:rPr>
         <w:t xml:space="preserve"> dan </w:t>
       </w:r>
-      <w:proofErr w:type="gramStart"/>
       <w:r>
         <w:rPr>
           <w:i/>
@@ -9989,7 +9690,6 @@
         </w:rPr>
         <w:t xml:space="preserve"> dengan</w:t>
       </w:r>
-      <w:proofErr w:type="gramEnd"/>
       <w:r>
         <w:rPr>
           <w:color w:val="000000" w:themeColor="text1"/>
@@ -10164,7 +9864,6 @@
         </w:rPr>
         <w:t xml:space="preserve">ada </w:t>
       </w:r>
-      <w:proofErr w:type="gramStart"/>
       <w:r>
         <w:rPr>
           <w:color w:val="000000" w:themeColor="text1"/>
@@ -10179,16 +9878,7 @@
           <w:sz w:val="24"/>
           <w:szCs w:val="24"/>
         </w:rPr>
-        <w:t>ahapan  Menentukan</w:t>
-      </w:r>
-      <w:proofErr w:type="gramEnd"/>
-      <w:r>
-        <w:rPr>
-          <w:color w:val="000000" w:themeColor="text1"/>
-          <w:sz w:val="24"/>
-          <w:szCs w:val="24"/>
-        </w:rPr>
-        <w:t xml:space="preserve"> Bilangan Prima yaitu pada </w:t>
+        <w:t xml:space="preserve">ahapan  Menentukan Bilangan Prima yaitu pada </w:t>
       </w:r>
       <w:r>
         <w:rPr>
@@ -10957,16 +10647,7 @@
           <w:color w:val="000000" w:themeColor="text1"/>
           <w:sz w:val="24"/>
         </w:rPr>
-        <w:t xml:space="preserve"> yang </w:t>
-      </w:r>
-      <w:bookmarkStart w:id="1" w:name="_GoBack"/>
-      <w:bookmarkEnd w:id="1"/>
-      <w:r>
-        <w:rPr>
-          <w:color w:val="000000" w:themeColor="text1"/>
-          <w:sz w:val="24"/>
-        </w:rPr>
-        <w:t xml:space="preserve">dibangkitkan berdasarkan informasi peranti waku jam, menit dan detik merupakan bilangan prima yang rata-rata menghasilkan panjang </w:t>
+        <w:t xml:space="preserve"> yang dibangkitkan berdasarkan informasi peranti waku jam, menit dan detik merupakan bilangan prima yang rata-rata menghasilkan panjang </w:t>
       </w:r>
       <w:r>
         <w:rPr>
@@ -11026,23 +10707,45 @@
           <w:color w:val="000000" w:themeColor="text1"/>
           <w:sz w:val="24"/>
         </w:rPr>
-        <w:t xml:space="preserve"> selama uji pembangkitan sebanyak 12 kali dalam tempo waktu setiap 5 menit dalam 1 jam dan benar p dan q </w:t>
-      </w:r>
-      <w:proofErr w:type="gramStart"/>
-      <w:r>
-        <w:rPr>
-          <w:color w:val="000000" w:themeColor="text1"/>
-          <w:sz w:val="24"/>
-        </w:rPr>
-        <w:t>adalah  bagian</w:t>
-      </w:r>
-      <w:proofErr w:type="gramEnd"/>
-      <w:r>
-        <w:rPr>
-          <w:color w:val="000000" w:themeColor="text1"/>
-          <w:sz w:val="24"/>
-        </w:rPr>
-        <w:t xml:space="preserve"> dari bilangan prima berdasarkan uji primalitas sederhana dengan naive solution</w:t>
+        <w:t xml:space="preserve"> selama uji pembangkitan sebanyak 12 kali dalam tempo waktu setiap 5 menit dalam 1 jam dan benar </w:t>
+      </w:r>
+      <w:r>
+        <w:rPr>
+          <w:i/>
+          <w:color w:val="000000" w:themeColor="text1"/>
+          <w:sz w:val="24"/>
+        </w:rPr>
+        <w:t>p</w:t>
+      </w:r>
+      <w:r>
+        <w:rPr>
+          <w:color w:val="000000" w:themeColor="text1"/>
+          <w:sz w:val="24"/>
+        </w:rPr>
+        <w:t xml:space="preserve"> dan </w:t>
+      </w:r>
+      <w:r>
+        <w:rPr>
+          <w:i/>
+          <w:color w:val="000000" w:themeColor="text1"/>
+          <w:sz w:val="24"/>
+        </w:rPr>
+        <w:t>q</w:t>
+      </w:r>
+      <w:r>
+        <w:rPr>
+          <w:color w:val="000000" w:themeColor="text1"/>
+          <w:sz w:val="24"/>
+        </w:rPr>
+        <w:t xml:space="preserve"> adalah  bagian dari bilangan prima berdasarkan uji primalitas sederhana dengan </w:t>
+      </w:r>
+      <w:r>
+        <w:rPr>
+          <w:i/>
+          <w:color w:val="000000" w:themeColor="text1"/>
+          <w:sz w:val="24"/>
+        </w:rPr>
+        <w:t>naive solution</w:t>
       </w:r>
       <w:r>
         <w:rPr>
@@ -11393,7 +11096,7 @@
           <w:color w:val="000000" w:themeColor="text1"/>
           <w:sz w:val="24"/>
         </w:rPr>
-        <w:instrText>ADDIN CSL_CITATION {"citationItems":[{"id":"ITEM-1","itemData":{"abstract":"Java programming language is a widely used language for the development of Android applications. However recent research proves that this language suffers from certain drawback which is the main reason for the crashes of Android applications. This has paved the way for other alternative languages like Groovy, Scala, Kotlin, etc.. All the other languages mentioned above have their own demerits like Groovy suffers from un safety whereas Scala generates steep learning curve. But Kotlin can be used widely instead of Java almost everywhere and its usage can be widely seen in Android applications development, Server-side development and much more. Our research work analyses how Kotlin can be integrated with the existing Java language. The experimental results prove that this new programming language can reduce the compilation time, execution time and can increase conciseness when integrated with Java.","author":[{"dropping-particle":"","family":"Arockiajeyanthi","given":"Mrs J","non-dropping-particle":"","parse-names":false,"suffix":""},{"dropping-particle":"","family":"Mrs","given":"] T","non-dropping-particle":"","parse-names":false,"suffix":""},{"dropping-particle":"","family":"Kamaleswari","given":"","non-dropping-particle":"","parse-names":false,"suffix":""}],"container-title":"International Journal of Science, Engineering and Management (IJSEM)","id":"ITEM-1","issue":"12","issued":{"date-parts":[["2017"]]},"page":"2456-1304","title":"KOTLIN-A New Programming Language for the Modern Needs","type":"article-journal","volume":"2"},"uris":["http://www.mendeley.com/documents/?uuid=8ea58748-1b1c-4e90-85f1-db968eeda8e0"]}],"mendeley":{"formattedCitation":"[11]","plainTextFormattedCitation":"[11]","previouslyFormattedCitation":"[10]"},"properties":{"noteIndex":0},"schema":"https://github.com/citation-style-language/schema/raw/master/csl-citation.json"}</w:instrText>
+        <w:instrText>ADDIN CSL_CITATION {"citationItems":[{"id":"ITEM-1","itemData":{"abstract":"Java programming language is a widely used language for the development of Android applications. However recent research proves that this language suffers from certain drawback which is the main reason for the crashes of Android applications. This has paved the way for other alternative languages like Groovy, Scala, Kotlin, etc.. All the other languages mentioned above have their own demerits like Groovy suffers from un safety whereas Scala generates steep learning curve. But Kotlin can be used widely instead of Java almost everywhere and its usage can be widely seen in Android applications development, Server-side development and much more. Our research work analyses how Kotlin can be integrated with the existing Java language. The experimental results prove that this new programming language can reduce the compilation time, execution time and can increase conciseness when integrated with Java.","author":[{"dropping-particle":"","family":"Arockiajeyanthi","given":"Mrs J","non-dropping-particle":"","parse-names":false,"suffix":""},{"dropping-particle":"","family":"Mrs","given":"] T","non-dropping-particle":"","parse-names":false,"suffix":""},{"dropping-particle":"","family":"Kamaleswari","given":"","non-dropping-particle":"","parse-names":false,"suffix":""}],"container-title":"International Journal of Science, Engineering and Management (IJSEM)","id":"ITEM-1","issue":"12","issued":{"date-parts":[["2017"]]},"page":"2456-1304","title":"KOTLIN-A New Programming Language for the Modern Needs","type":"article-journal","volume":"2"},"uris":["http://www.mendeley.com/documents/?uuid=8ea58748-1b1c-4e90-85f1-db968eeda8e0"]}],"mendeley":{"formattedCitation":"[12]","plainTextFormattedCitation":"[12]","previouslyFormattedCitation":"[11]"},"properties":{"noteIndex":0},"schema":"https://github.com/citation-style-language/schema/raw/master/csl-citation.json"}</w:instrText>
       </w:r>
       <w:r>
         <w:rPr>
@@ -11408,7 +11111,7 @@
           <w:color w:val="000000" w:themeColor="text1"/>
           <w:sz w:val="24"/>
         </w:rPr>
-        <w:t>[11]</w:t>
+        <w:t>[12]</w:t>
       </w:r>
       <w:r>
         <w:rPr>
@@ -11460,64 +11163,12 @@
         </w:rPr>
         <w:t>keringkasan.</w:t>
       </w:r>
-    </w:p>
-    <w:p>
-      <w:pPr>
-        <w:spacing w:line="276" w:lineRule="auto"/>
-        <w:ind w:firstLine="0"/>
-        <w:contextualSpacing/>
-        <w:rPr>
-          <w:sz w:val="24"/>
-          <w:szCs w:val="24"/>
-        </w:rPr>
-      </w:pPr>
-      <w:r>
-        <w:rPr>
-          <w:noProof/>
-          <w:sz w:val="24"/>
-          <w:szCs w:val="24"/>
-        </w:rPr>
-        <w:drawing>
-          <wp:inline distT="0" distB="0" distL="0" distR="0" wp14:anchorId="025BEB8A" wp14:editId="6751D552">
-            <wp:extent cx="2742565" cy="2239645"/>
-            <wp:effectExtent l="0" t="0" r="635" b="8255"/>
-            <wp:docPr id="11" name="Picture 11"/>
-            <wp:cNvGraphicFramePr>
-              <a:graphicFrameLocks xmlns:a="http://schemas.openxmlformats.org/drawingml/2006/main" noChangeAspect="1"/>
-            </wp:cNvGraphicFramePr>
-            <a:graphic xmlns:a="http://schemas.openxmlformats.org/drawingml/2006/main">
-              <a:graphicData uri="http://schemas.openxmlformats.org/drawingml/2006/picture">
-                <pic:pic xmlns:pic="http://schemas.openxmlformats.org/drawingml/2006/picture">
-                  <pic:nvPicPr>
-                    <pic:cNvPr id="11" name="arrayTime.png"/>
-                    <pic:cNvPicPr/>
-                  </pic:nvPicPr>
-                  <pic:blipFill>
-                    <a:blip r:embed="rId28" cstate="print">
-                      <a:extLst>
-                        <a:ext uri="{28A0092B-C50C-407E-A947-70E740481C1C}">
-                          <a14:useLocalDpi xmlns:a14="http://schemas.microsoft.com/office/drawing/2010/main" val="0"/>
-                        </a:ext>
-                      </a:extLst>
-                    </a:blip>
-                    <a:stretch>
-                      <a:fillRect/>
-                    </a:stretch>
-                  </pic:blipFill>
-                  <pic:spPr>
-                    <a:xfrm>
-                      <a:off x="0" y="0"/>
-                      <a:ext cx="2742565" cy="2239645"/>
-                    </a:xfrm>
-                    <a:prstGeom prst="rect">
-                      <a:avLst/>
-                    </a:prstGeom>
-                  </pic:spPr>
-                </pic:pic>
-              </a:graphicData>
-            </a:graphic>
-          </wp:inline>
-        </w:drawing>
+      <w:r>
+        <w:rPr>
+          <w:color w:val="000000" w:themeColor="text1"/>
+          <w:sz w:val="24"/>
+        </w:rPr>
+        <w:t xml:space="preserve"> Maka berdasarkan hal tersebut kemampuan konsep sederhana ini menjadi efisien.</w:t>
       </w:r>
     </w:p>
     <w:p>
@@ -11594,7 +11245,15 @@
           <w:sz w:val="24"/>
           <w:szCs w:val="24"/>
         </w:rPr>
-        <w:t xml:space="preserve">mendapatkan waktu (HH:mm:ss dan hh:mm:ss) sekarang yang diterapkan bergantung peranti yang digunakan, ketika peranti memiliki ruang </w:t>
+        <w:t xml:space="preserve">mendapatkan waktu ketika terjadi aritmatika </w:t>
+      </w:r>
+      <w:r>
+        <w:rPr>
+          <w:color w:val="auto"/>
+          <w:sz w:val="24"/>
+          <w:szCs w:val="24"/>
+        </w:rPr>
+        <w:t xml:space="preserve">yang diterapkan bergantung peranti yang digunakan, ketika peranti memiliki ruang </w:t>
       </w:r>
       <w:r>
         <w:rPr>
@@ -11627,41 +11286,31 @@
         <w:spacing w:line="276" w:lineRule="auto"/>
         <w:ind w:firstLine="720"/>
         <w:rPr>
-          <w:color w:val="FF0000"/>
-          <w:sz w:val="24"/>
-          <w:szCs w:val="24"/>
-        </w:rPr>
-      </w:pPr>
-      <w:r>
-        <w:rPr>
           <w:color w:val="auto"/>
           <w:sz w:val="24"/>
           <w:szCs w:val="24"/>
         </w:rPr>
-        <w:t xml:space="preserve"> </w:t>
-      </w:r>
-      <w:proofErr w:type="gramStart"/>
-      <w:r>
-        <w:rPr>
-          <w:color w:val="FF0000"/>
-          <w:sz w:val="24"/>
-          <w:szCs w:val="24"/>
-        </w:rPr>
-        <w:t>melakukan</w:t>
-      </w:r>
-      <w:proofErr w:type="gramEnd"/>
-      <w:r>
-        <w:rPr>
-          <w:color w:val="FF0000"/>
-          <w:sz w:val="24"/>
-          <w:szCs w:val="24"/>
-        </w:rPr>
-        <w:t xml:space="preserve"> perhitungan dan proses lebih cepat (berbeda). Sehingga data waktu dan perhitungan membuat hasil </w:t>
-      </w:r>
-      <w:r>
-        <w:rPr>
-          <w:i/>
-          <w:color w:val="FF0000"/>
+      </w:pPr>
+      <w:r>
+        <w:rPr>
+          <w:color w:val="auto"/>
+          <w:sz w:val="24"/>
+          <w:szCs w:val="24"/>
+        </w:rPr>
+        <w:t>P</w:t>
+      </w:r>
+      <w:r>
+        <w:rPr>
+          <w:color w:val="auto"/>
+          <w:sz w:val="24"/>
+          <w:szCs w:val="24"/>
+        </w:rPr>
+        <w:t xml:space="preserve">erhitungan dan proses lebih cepat (berbeda). Sehingga data waktu dan perhitungan membuat hasil </w:t>
+      </w:r>
+      <w:r>
+        <w:rPr>
+          <w:i/>
+          <w:color w:val="auto"/>
           <w:sz w:val="24"/>
           <w:szCs w:val="24"/>
         </w:rPr>
@@ -11669,7 +11318,7 @@
       </w:r>
       <w:r>
         <w:rPr>
-          <w:color w:val="FF0000"/>
+          <w:color w:val="auto"/>
           <w:sz w:val="24"/>
           <w:szCs w:val="24"/>
         </w:rPr>
@@ -11678,7 +11327,7 @@
       <w:r>
         <w:rPr>
           <w:i/>
-          <w:color w:val="FF0000"/>
+          <w:color w:val="auto"/>
           <w:sz w:val="24"/>
           <w:szCs w:val="24"/>
         </w:rPr>
@@ -11686,7 +11335,7 @@
       </w:r>
       <w:r>
         <w:rPr>
-          <w:color w:val="FF0000"/>
+          <w:color w:val="auto"/>
           <w:sz w:val="24"/>
           <w:szCs w:val="24"/>
         </w:rPr>
@@ -11696,7 +11345,7 @@
         <m:r>
           <w:rPr>
             <w:rFonts w:ascii="Cambria Math" w:hAnsi="Cambria Math"/>
-            <w:color w:val="FF0000"/>
+            <w:color w:val="auto"/>
             <w:sz w:val="24"/>
             <w:szCs w:val="24"/>
           </w:rPr>
@@ -11708,7 +11357,7 @@
           </m:rPr>
           <w:rPr>
             <w:rFonts w:ascii="Cambria Math" w:hAnsi="Cambria Math"/>
-            <w:color w:val="FF0000"/>
+            <w:color w:val="auto"/>
             <w:sz w:val="24"/>
             <w:szCs w:val="24"/>
             <w:lang w:val="en-ID"/>
@@ -11721,7 +11370,7 @@
           </m:rPr>
           <w:rPr>
             <w:rFonts w:ascii="Cambria Math" w:hAnsi="Cambria Math"/>
-            <w:color w:val="FF0000"/>
+            <w:color w:val="auto"/>
             <w:sz w:val="24"/>
             <w:szCs w:val="24"/>
           </w:rPr>
@@ -11730,7 +11379,7 @@
         <m:r>
           <w:rPr>
             <w:rFonts w:ascii="Cambria Math" w:hAnsi="Cambria Math"/>
-            <w:color w:val="FF0000"/>
+            <w:color w:val="auto"/>
             <w:sz w:val="24"/>
             <w:szCs w:val="24"/>
           </w:rPr>
@@ -11742,7 +11391,7 @@
           </m:rPr>
           <w:rPr>
             <w:rFonts w:ascii="Cambria Math" w:hAnsi="Cambria Math"/>
-            <w:color w:val="FF0000"/>
+            <w:color w:val="auto"/>
             <w:sz w:val="24"/>
             <w:szCs w:val="24"/>
           </w:rPr>
@@ -11751,7 +11400,7 @@
         <m:r>
           <w:rPr>
             <w:rFonts w:ascii="Cambria Math" w:hAnsi="Cambria Math"/>
-            <w:color w:val="FF0000"/>
+            <w:color w:val="auto"/>
             <w:sz w:val="24"/>
             <w:szCs w:val="24"/>
           </w:rPr>
@@ -11763,7 +11412,7 @@
           </m:rPr>
           <w:rPr>
             <w:rFonts w:ascii="Cambria Math" w:hAnsi="Cambria Math"/>
-            <w:color w:val="FF0000"/>
+            <w:color w:val="auto"/>
             <w:sz w:val="24"/>
             <w:szCs w:val="24"/>
           </w:rPr>
@@ -11772,11 +11421,149 @@
       </m:oMath>
       <w:r>
         <w:rPr>
-          <w:color w:val="FF0000"/>
+          <w:color w:val="auto"/>
           <w:sz w:val="24"/>
           <w:szCs w:val="24"/>
         </w:rPr>
         <w:t xml:space="preserve"> tidak terlalu besar dan rentang dua variabel itu sendiri.</w:t>
+      </w:r>
+    </w:p>
+    <w:p>
+      <w:pPr>
+        <w:spacing w:line="276" w:lineRule="auto"/>
+        <w:ind w:firstLine="720"/>
+        <w:rPr>
+          <w:color w:val="auto"/>
+          <w:sz w:val="24"/>
+          <w:szCs w:val="24"/>
+        </w:rPr>
+      </w:pPr>
+      <w:r>
+        <w:rPr>
+          <w:color w:val="auto"/>
+          <w:sz w:val="24"/>
+          <w:szCs w:val="24"/>
+        </w:rPr>
+        <w:t xml:space="preserve">Pemanfaatan zona waktu menghasilkan 2 jenis ketentuan yang terhubung yaitu </w:t>
+      </w:r>
+      <w:r>
+        <w:rPr>
+          <w:color w:val="auto"/>
+          <w:sz w:val="24"/>
+          <w:szCs w:val="24"/>
+        </w:rPr>
+        <w:t>bilangan prima dan ketentuannya</w:t>
+      </w:r>
+      <w:r>
+        <w:rPr>
+          <w:color w:val="auto"/>
+          <w:sz w:val="24"/>
+          <w:szCs w:val="24"/>
+        </w:rPr>
+        <w:t xml:space="preserve"> deterministik</w:t>
+      </w:r>
+      <w:r>
+        <w:rPr>
+          <w:color w:val="auto"/>
+          <w:sz w:val="24"/>
+          <w:szCs w:val="24"/>
+        </w:rPr>
+        <w:t xml:space="preserve"> berdasarkan batas atas</w:t>
+      </w:r>
+      <w:r>
+        <w:rPr>
+          <w:color w:val="auto"/>
+          <w:sz w:val="24"/>
+          <w:szCs w:val="24"/>
+        </w:rPr>
+        <w:t xml:space="preserve"> dan </w:t>
+      </w:r>
+      <w:r>
+        <w:rPr>
+          <w:color w:val="auto"/>
+          <w:sz w:val="24"/>
+          <w:szCs w:val="24"/>
+        </w:rPr>
+        <w:t xml:space="preserve">ketentuan </w:t>
+      </w:r>
+      <w:r>
+        <w:rPr>
+          <w:i/>
+          <w:color w:val="auto"/>
+          <w:sz w:val="24"/>
+          <w:szCs w:val="24"/>
+        </w:rPr>
+        <w:t>p</w:t>
+      </w:r>
+      <w:r>
+        <w:rPr>
+          <w:color w:val="auto"/>
+          <w:sz w:val="24"/>
+          <w:szCs w:val="24"/>
+        </w:rPr>
+        <w:t xml:space="preserve"> dan </w:t>
+      </w:r>
+      <w:r>
+        <w:rPr>
+          <w:i/>
+          <w:color w:val="auto"/>
+          <w:sz w:val="24"/>
+          <w:szCs w:val="24"/>
+        </w:rPr>
+        <w:t>q</w:t>
+      </w:r>
+      <w:r>
+        <w:rPr>
+          <w:color w:val="auto"/>
+          <w:sz w:val="24"/>
+          <w:szCs w:val="24"/>
+        </w:rPr>
+        <w:t xml:space="preserve"> nya dapat dikatakan probabilistik karena bergantung pada hasil keluaran </w:t>
+      </w:r>
+      <w:r>
+        <w:rPr>
+          <w:i/>
+          <w:color w:val="auto"/>
+          <w:sz w:val="24"/>
+          <w:szCs w:val="24"/>
+        </w:rPr>
+        <w:t>pseudorandom</w:t>
+      </w:r>
+      <w:r>
+        <w:rPr>
+          <w:color w:val="auto"/>
+          <w:sz w:val="24"/>
+          <w:szCs w:val="24"/>
+        </w:rPr>
+        <w:t xml:space="preserve"> dalam memilih zona lain dimana </w:t>
+      </w:r>
+      <w:r>
+        <w:rPr>
+          <w:sz w:val="24"/>
+          <w:szCs w:val="24"/>
+        </w:rPr>
+        <w:t>15:55:48</w:t>
+      </w:r>
+      <w:r>
+        <w:rPr>
+          <w:sz w:val="24"/>
+          <w:szCs w:val="24"/>
+        </w:rPr>
+        <w:t xml:space="preserve"> GMT +8 menjadi 09</w:t>
+      </w:r>
+      <w:r>
+        <w:rPr>
+          <w:sz w:val="24"/>
+          <w:szCs w:val="24"/>
+        </w:rPr>
+        <w:t>:55:4</w:t>
+      </w:r>
+      <w:r>
+        <w:rPr>
+          <w:sz w:val="24"/>
+          <w:szCs w:val="24"/>
+        </w:rPr>
+        <w:t>9 GMT – 10.</w:t>
       </w:r>
     </w:p>
     <w:p>
@@ -11946,7 +11733,23 @@
           <w:szCs w:val="24"/>
         </w:rPr>
         <w:tab/>
-        <w:t>T. Sciences, “Dirichlet ’ s Theorem Related Prime Gap,” vol. 10, hal. 305–310, 2016.</w:t>
+        <w:t xml:space="preserve">J. W. P. Ferreira, “The Pattern of Prime Numbers,” </w:t>
+      </w:r>
+      <w:r>
+        <w:rPr>
+          <w:i/>
+          <w:iCs/>
+          <w:noProof/>
+          <w:szCs w:val="24"/>
+        </w:rPr>
+        <w:t>Appl. Math.</w:t>
+      </w:r>
+      <w:r>
+        <w:rPr>
+          <w:noProof/>
+          <w:szCs w:val="24"/>
+        </w:rPr>
+        <w:t>, vol. 08, no. 02, hal. 180–192, 2017, doi: 10.4236/am.2017.82015.</w:t>
       </w:r>
     </w:p>
     <w:p>
@@ -11973,7 +11776,7 @@
           <w:szCs w:val="24"/>
         </w:rPr>
         <w:tab/>
-        <w:t>F. F. Firmansyah, “Kajian matematis dan penggunaan bilangan prima pada algoritma kriptografi RSA (Rivest, Shamir, dan Adleman) dan algoritma kriptografi Elgamal [skripsi],” Malang (ID): Universitas Islam Negeri Maulana Malik Ibrahuim Malang, 2015.</w:t>
+        <w:t>T. Sciences, “Dirichlet ’ s Theorem Related Prime Gap,” vol. 10, hal. 305–310, 2016.</w:t>
       </w:r>
     </w:p>
     <w:p>
@@ -12000,7 +11803,7 @@
           <w:szCs w:val="24"/>
         </w:rPr>
         <w:tab/>
-        <w:t xml:space="preserve">R. H. Sari, “Apakah Integrasi Islam dapat Membudayakan Literasi Matematika ?,” </w:t>
+        <w:t xml:space="preserve">R. Meštrović, </w:t>
       </w:r>
       <w:r>
         <w:rPr>
@@ -12009,14 +11812,14 @@
           <w:noProof/>
           <w:szCs w:val="24"/>
         </w:rPr>
-        <w:t>Semin. Mat. dan Pendidik. Mat. UNY</w:t>
+        <w:t>Euclid’s theorem on the infinitude of primes: a historical survey of its proofs (300 B.C.--2017) and another new proof</w:t>
       </w:r>
       <w:r>
         <w:rPr>
           <w:noProof/>
           <w:szCs w:val="24"/>
         </w:rPr>
-        <w:t>, hal. 655–662, 2017.</w:t>
+        <w:t>. 2018.</w:t>
       </w:r>
     </w:p>
     <w:p>
@@ -12043,7 +11846,7 @@
           <w:szCs w:val="24"/>
         </w:rPr>
         <w:tab/>
-        <w:t>J. Kumari, S. Singh, dan A. Saxena, “An Exception Monitoring Using Java,” vol. 3, no. 2, hal. 12–18, 2015.</w:t>
+        <w:t>F. F. Firmansyah, “Kajian matematis dan penggunaan bilangan prima pada algoritma kriptografi RSA (Rivest, Shamir, dan Adleman) dan algoritma kriptografi Elgamal [skripsi],” Malang (ID): Universitas Islam Negeri Maulana Malik Ibrahuim Malang, 2015.</w:t>
       </w:r>
     </w:p>
     <w:p>
@@ -12070,7 +11873,23 @@
           <w:szCs w:val="24"/>
         </w:rPr>
         <w:tab/>
-        <w:t>“Untuk Apa Mencari Bilangan Prima Terbesar? - Anak Bertanya.” [Daring]. Tersedia pada: https://anakbertanya.com/untuk-apa-mencari-bilangan-prima-terbesar/. [Diakses: 18-Jun-2020].</w:t>
+        <w:t xml:space="preserve">R. H. Sari, “Apakah Integrasi Islam dapat Membudayakan Literasi Matematika ?,” </w:t>
+      </w:r>
+      <w:r>
+        <w:rPr>
+          <w:i/>
+          <w:iCs/>
+          <w:noProof/>
+          <w:szCs w:val="24"/>
+        </w:rPr>
+        <w:t>Semin. Mat. dan Pendidik. Mat. UNY</w:t>
+      </w:r>
+      <w:r>
+        <w:rPr>
+          <w:noProof/>
+          <w:szCs w:val="24"/>
+        </w:rPr>
+        <w:t>, hal. 655–662, 2017.</w:t>
       </w:r>
     </w:p>
     <w:p>
@@ -12097,23 +11916,7 @@
           <w:szCs w:val="24"/>
         </w:rPr>
         <w:tab/>
-        <w:t xml:space="preserve">A. TH dan B. MB, “The Unique Natural Number Set and Distributed Prime Numbers,” </w:t>
-      </w:r>
-      <w:r>
-        <w:rPr>
-          <w:i/>
-          <w:iCs/>
-          <w:noProof/>
-          <w:szCs w:val="24"/>
-        </w:rPr>
-        <w:t>J. Appl. Comput. Math.</w:t>
-      </w:r>
-      <w:r>
-        <w:rPr>
-          <w:noProof/>
-          <w:szCs w:val="24"/>
-        </w:rPr>
-        <w:t>, vol. 06, no. 04, 2017, doi: 10.4172/2168-9679.1000368.</w:t>
+        <w:t>J. Kumari, S. Singh, dan A. Saxena, “An Exception Monitoring Using Java,” vol. 3, no. 2, hal. 12–18, 2015.</w:t>
       </w:r>
     </w:p>
     <w:p>
@@ -12140,23 +11943,7 @@
           <w:szCs w:val="24"/>
         </w:rPr>
         <w:tab/>
-        <w:t xml:space="preserve">B. S. Muchlis, M. A. Budiman, dan D. Rachmawati, “Teknik Pemecahan Kunci Algoritma Rivest Shamir Adleman (RSA) dengan Metode Kraitchik,” </w:t>
-      </w:r>
-      <w:r>
-        <w:rPr>
-          <w:i/>
-          <w:iCs/>
-          <w:noProof/>
-          <w:szCs w:val="24"/>
-        </w:rPr>
-        <w:t>SinkrOn</w:t>
-      </w:r>
-      <w:r>
-        <w:rPr>
-          <w:noProof/>
-          <w:szCs w:val="24"/>
-        </w:rPr>
-        <w:t>, vol. 2, no. 2, hal. 49–64, 2017.</w:t>
+        <w:t>“Untuk Apa Mencari Bilangan Prima Terbesar? - Anak Bertanya.” [Daring]. Tersedia pada: https://anakbertanya.com/untuk-apa-mencari-bilangan-prima-terbesar/. [Diakses: 18-Jun-2020].</w:t>
       </w:r>
     </w:p>
     <w:p>
@@ -12167,6 +11954,7 @@
         <w:ind w:left="640" w:hanging="640"/>
         <w:rPr>
           <w:noProof/>
+          <w:szCs w:val="24"/>
         </w:rPr>
       </w:pPr>
       <w:r>
@@ -12175,6 +11963,48 @@
           <w:szCs w:val="24"/>
         </w:rPr>
         <w:t>[11]</w:t>
+      </w:r>
+      <w:r>
+        <w:rPr>
+          <w:noProof/>
+          <w:szCs w:val="24"/>
+        </w:rPr>
+        <w:tab/>
+        <w:t xml:space="preserve">A. TH dan B. MB, “The Unique Natural Number Set and Distributed Prime Numbers,” </w:t>
+      </w:r>
+      <w:r>
+        <w:rPr>
+          <w:i/>
+          <w:iCs/>
+          <w:noProof/>
+          <w:szCs w:val="24"/>
+        </w:rPr>
+        <w:t>J. Appl. Comput. Math.</w:t>
+      </w:r>
+      <w:r>
+        <w:rPr>
+          <w:noProof/>
+          <w:szCs w:val="24"/>
+        </w:rPr>
+        <w:t>, vol. 06, no. 04, 2017, doi: 10.4172/2168-9679.1000368.</w:t>
+      </w:r>
+    </w:p>
+    <w:p>
+      <w:pPr>
+        <w:autoSpaceDE w:val="0"/>
+        <w:autoSpaceDN w:val="0"/>
+        <w:adjustRightInd w:val="0"/>
+        <w:ind w:left="640" w:hanging="640"/>
+        <w:rPr>
+          <w:noProof/>
+        </w:rPr>
+      </w:pPr>
+      <w:r>
+        <w:rPr>
+          <w:noProof/>
+          <w:szCs w:val="24"/>
+        </w:rPr>
+        <w:t>[12]</w:t>
       </w:r>
       <w:r>
         <w:rPr>
@@ -12578,7 +12408,7 @@
             <w:rStyle w:val="PageNumber"/>
             <w:noProof/>
           </w:rPr>
-          <w:t>7</w:t>
+          <w:t>2</w:t>
         </w:r>
         <w:r>
           <w:rPr>
@@ -16027,7 +15857,7 @@
 </file>
 
 <file path=customXml/itemProps1.xml><?xml version="1.0" encoding="utf-8"?>
-<ds:datastoreItem xmlns:ds="http://schemas.openxmlformats.org/officeDocument/2006/customXml" ds:itemID="{8B1C5180-A865-4E47-9E0C-4D2603ADA884}">
+<ds:datastoreItem xmlns:ds="http://schemas.openxmlformats.org/officeDocument/2006/customXml" ds:itemID="{B0CB2805-FA02-4534-B9BB-78F82EB1B925}">
   <ds:schemaRefs>
     <ds:schemaRef ds:uri="http://schemas.openxmlformats.org/officeDocument/2006/bibliography"/>
   </ds:schemaRefs>

</xml_diff>

<commit_message>
final update insyallah selesai
</commit_message>
<xml_diff>
--- a/journal_create/[0] update_template_univrab_17 615 006_YOGI ARIF WIDODO.docx
+++ b/journal_create/[0] update_template_univrab_17 615 006_YOGI ARIF WIDODO.docx
@@ -102,25 +102,7 @@
           <w:sz w:val="22"/>
           <w:szCs w:val="22"/>
         </w:rPr>
-        <w:t xml:space="preserve">Mulyanto, </w:t>
-      </w:r>
-      <w:proofErr w:type="gramStart"/>
-      <w:r>
-        <w:rPr>
-          <w:b/>
-          <w:sz w:val="22"/>
-          <w:szCs w:val="22"/>
-        </w:rPr>
-        <w:t>S.Kom.,</w:t>
-      </w:r>
-      <w:proofErr w:type="gramEnd"/>
-      <w:r>
-        <w:rPr>
-          <w:b/>
-          <w:sz w:val="22"/>
-          <w:szCs w:val="22"/>
-        </w:rPr>
-        <w:t xml:space="preserve"> M.Cs.</w:t>
+        <w:t>Mulyanto, S.Kom., M.Cs.</w:t>
       </w:r>
       <w:r>
         <w:rPr>
@@ -166,21 +148,7 @@
         <w:rPr>
           <w:vertAlign w:val="superscript"/>
         </w:rPr>
-        <w:t>1</w:t>
-      </w:r>
-      <w:proofErr w:type="gramStart"/>
-      <w:r>
-        <w:rPr>
-          <w:vertAlign w:val="superscript"/>
-        </w:rPr>
-        <w:t>,2,3</w:t>
-      </w:r>
-      <w:proofErr w:type="gramEnd"/>
-      <w:r>
-        <w:rPr>
-          <w:vertAlign w:val="superscript"/>
-        </w:rPr>
-        <w:t>)</w:t>
+        <w:t>1,2,3)</w:t>
       </w:r>
       <w:r>
         <w:t xml:space="preserve">Program Studi, </w:t>
@@ -204,21 +172,7 @@
         <w:rPr>
           <w:vertAlign w:val="superscript"/>
         </w:rPr>
-        <w:t>1</w:t>
-      </w:r>
-      <w:proofErr w:type="gramStart"/>
-      <w:r>
-        <w:rPr>
-          <w:vertAlign w:val="superscript"/>
-        </w:rPr>
-        <w:t>,2,3</w:t>
-      </w:r>
-      <w:proofErr w:type="gramEnd"/>
-      <w:r>
-        <w:rPr>
-          <w:vertAlign w:val="superscript"/>
-        </w:rPr>
-        <w:t>)</w:t>
+        <w:t>1,2,3)</w:t>
       </w:r>
       <w:r>
         <w:t xml:space="preserve">Jl. </w:t>
@@ -246,15 +200,7 @@
         <w:jc w:val="center"/>
       </w:pPr>
       <w:r>
-        <w:t>E-</w:t>
-      </w:r>
-      <w:proofErr w:type="gramStart"/>
-      <w:r>
-        <w:t>mail :</w:t>
-      </w:r>
-      <w:proofErr w:type="gramEnd"/>
-      <w:r>
-        <w:t xml:space="preserve"> </w:t>
+        <w:t xml:space="preserve">E-mail : </w:t>
       </w:r>
       <w:r>
         <w:rPr>
@@ -1191,15 +1137,7 @@
           <w:color w:val="auto"/>
           <w:lang w:val="en-ID"/>
         </w:rPr>
-        <w:t xml:space="preserve">Pembangkitan awal ditentukan dengan batas atas </w:t>
-      </w:r>
-      <w:proofErr w:type="gramStart"/>
-      <w:r>
-        <w:rPr>
-          <w:color w:val="auto"/>
-          <w:lang w:val="en-ID"/>
-        </w:rPr>
-        <w:t xml:space="preserve">prima  </w:t>
+        <w:t xml:space="preserve">Pembangkitan awal ditentukan dengan batas atas prima  </w:t>
       </w:r>
       <w:r>
         <w:rPr>
@@ -1209,7 +1147,6 @@
         </w:rPr>
         <w:t>n</w:t>
       </w:r>
-      <w:proofErr w:type="gramEnd"/>
       <w:r>
         <w:rPr>
           <w:color w:val="auto"/>
@@ -1247,17 +1184,8 @@
           <w:color w:val="auto"/>
           <w:lang w:val="en-ID"/>
         </w:rPr>
-        <w:t xml:space="preserve"> </w:t>
-      </w:r>
-      <w:proofErr w:type="gramStart"/>
-      <w:r>
-        <w:rPr>
-          <w:color w:val="auto"/>
-          <w:lang w:val="en-ID"/>
-        </w:rPr>
-        <w:t xml:space="preserve">menghasilkan </w:t>
-      </w:r>
-      <w:proofErr w:type="gramEnd"/>
+        <w:t xml:space="preserve"> menghasilkan </w:t>
+      </w:r>
       <m:oMath>
         <m:r>
           <w:rPr>
@@ -1348,11 +1276,61 @@
           <w:color w:val="auto"/>
           <w:lang w:val="en-ID"/>
         </w:rPr>
-        <w:t>419</w:t>
-      </w:r>
-      <w:r>
-        <w:rPr>
-          <w:i/>
+        <w:t xml:space="preserve">419 </w:t>
+      </w:r>
+      <w:r>
+        <w:rPr>
+          <w:color w:val="auto"/>
+          <w:lang w:val="en-ID"/>
+        </w:rPr>
+        <w:t xml:space="preserve">menandakan bahwa </w:t>
+      </w:r>
+      <w:r>
+        <w:rPr>
+          <w:i/>
+          <w:color w:val="auto"/>
+          <w:lang w:val="en-ID"/>
+        </w:rPr>
+        <w:t>p</w:t>
+      </w:r>
+      <w:r>
+        <w:rPr>
+          <w:color w:val="auto"/>
+          <w:lang w:val="en-ID"/>
+        </w:rPr>
+        <w:t xml:space="preserve"> dan </w:t>
+      </w:r>
+      <w:r>
+        <w:rPr>
+          <w:i/>
+          <w:color w:val="auto"/>
+          <w:lang w:val="en-ID"/>
+        </w:rPr>
+        <w:t>q</w:t>
+      </w:r>
+      <w:r>
+        <w:rPr>
+          <w:color w:val="auto"/>
+          <w:lang w:val="en-ID"/>
+        </w:rPr>
+        <w:t xml:space="preserve"> juga memiliki hasil yang efisien walaupun penetapan bilangan yang prima tidak besar</w:t>
+      </w:r>
+      <w:r>
+        <w:rPr>
+          <w:color w:val="auto"/>
+          <w:lang w:val="en-ID"/>
+        </w:rPr>
+        <w:t>.</w:t>
+      </w:r>
+      <w:r>
+        <w:rPr>
+          <w:color w:val="auto"/>
+          <w:lang w:val="en-ID"/>
+        </w:rPr>
+        <w:t xml:space="preserve"> Pengujianya dilakukan dengan teknik</w:t>
+      </w:r>
+      <w:r>
+        <w:rPr>
           <w:color w:val="auto"/>
           <w:lang w:val="en-ID"/>
         </w:rPr>
@@ -1360,40 +1338,68 @@
       </w:r>
       <w:r>
         <w:rPr>
-          <w:color w:val="auto"/>
-          <w:lang w:val="en-ID"/>
-        </w:rPr>
-        <w:t xml:space="preserve">menandakan bahwa </w:t>
-      </w:r>
-      <w:r>
-        <w:rPr>
-          <w:i/>
-          <w:color w:val="auto"/>
-          <w:lang w:val="en-ID"/>
-        </w:rPr>
-        <w:t>p</w:t>
-      </w:r>
-      <w:r>
-        <w:rPr>
-          <w:color w:val="auto"/>
-          <w:lang w:val="en-ID"/>
-        </w:rPr>
-        <w:t xml:space="preserve"> dan </w:t>
-      </w:r>
-      <w:r>
-        <w:rPr>
-          <w:i/>
-          <w:color w:val="auto"/>
-          <w:lang w:val="en-ID"/>
-        </w:rPr>
-        <w:t>q</w:t>
-      </w:r>
-      <w:r>
-        <w:rPr>
-          <w:color w:val="auto"/>
-          <w:lang w:val="en-ID"/>
-        </w:rPr>
-        <w:t xml:space="preserve"> juga memiliki hasil yang efisien walaupun penetapan bilangan yang prima tidak besar</w:t>
+          <w:i/>
+          <w:color w:val="auto"/>
+          <w:lang w:val="en-ID"/>
+        </w:rPr>
+        <w:t>Exception Handling</w:t>
+      </w:r>
+      <w:r>
+        <w:rPr>
+          <w:color w:val="auto"/>
+          <w:lang w:val="en-ID"/>
+        </w:rPr>
+        <w:t xml:space="preserve"> sebagai </w:t>
+      </w:r>
+      <w:r>
+        <w:rPr>
+          <w:i/>
+          <w:color w:val="auto"/>
+          <w:lang w:val="en-ID"/>
+        </w:rPr>
+        <w:t>monitoring</w:t>
+      </w:r>
+      <w:r>
+        <w:rPr>
+          <w:color w:val="auto"/>
+          <w:lang w:val="en-ID"/>
+        </w:rPr>
+        <w:t xml:space="preserve"> konsep</w:t>
+      </w:r>
+      <w:r>
+        <w:rPr>
+          <w:color w:val="auto"/>
+          <w:lang w:val="en-ID"/>
+        </w:rPr>
+        <w:t>, sehingga hasil ujinya</w:t>
+      </w:r>
+      <w:r>
+        <w:rPr>
+          <w:color w:val="auto"/>
+          <w:lang w:val="en-ID"/>
+        </w:rPr>
+        <w:t xml:space="preserve"> </w:t>
+      </w:r>
+      <w:r>
+        <w:rPr>
+          <w:color w:val="auto"/>
+          <w:lang w:val="en-ID"/>
+        </w:rPr>
+        <w:t xml:space="preserve">tidak </w:t>
+      </w:r>
+      <w:r>
+        <w:rPr>
+          <w:color w:val="auto"/>
+          <w:lang w:val="en-ID"/>
+        </w:rPr>
+        <w:t>ditemukan</w:t>
+      </w:r>
+      <w:r>
+        <w:rPr>
+          <w:color w:val="auto"/>
+          <w:lang w:val="en-ID"/>
+        </w:rPr>
+        <w:t xml:space="preserve"> pengecualian tangkapan</w:t>
       </w:r>
       <w:r>
         <w:rPr>
@@ -1407,96 +1413,10 @@
           <w:color w:val="auto"/>
           <w:lang w:val="en-ID"/>
         </w:rPr>
-        <w:t xml:space="preserve"> Pengujianya dilakukan dengan teknik</w:t>
-      </w:r>
-      <w:r>
-        <w:rPr>
-          <w:color w:val="auto"/>
-          <w:lang w:val="en-ID"/>
-        </w:rPr>
         <w:t xml:space="preserve"> </w:t>
       </w:r>
       <w:r>
         <w:rPr>
-          <w:i/>
-          <w:color w:val="auto"/>
-          <w:lang w:val="en-ID"/>
-        </w:rPr>
-        <w:t>Exception Handling</w:t>
-      </w:r>
-      <w:r>
-        <w:rPr>
-          <w:color w:val="auto"/>
-          <w:lang w:val="en-ID"/>
-        </w:rPr>
-        <w:t xml:space="preserve"> sebagai </w:t>
-      </w:r>
-      <w:r>
-        <w:rPr>
-          <w:i/>
-          <w:color w:val="auto"/>
-          <w:lang w:val="en-ID"/>
-        </w:rPr>
-        <w:t>monitoring</w:t>
-      </w:r>
-      <w:r>
-        <w:rPr>
-          <w:color w:val="auto"/>
-          <w:lang w:val="en-ID"/>
-        </w:rPr>
-        <w:t xml:space="preserve"> konsep</w:t>
-      </w:r>
-      <w:r>
-        <w:rPr>
-          <w:color w:val="auto"/>
-          <w:lang w:val="en-ID"/>
-        </w:rPr>
-        <w:t>, sehingga hasil ujinya</w:t>
-      </w:r>
-      <w:r>
-        <w:rPr>
-          <w:color w:val="auto"/>
-          <w:lang w:val="en-ID"/>
-        </w:rPr>
-        <w:t xml:space="preserve"> </w:t>
-      </w:r>
-      <w:r>
-        <w:rPr>
-          <w:color w:val="auto"/>
-          <w:lang w:val="en-ID"/>
-        </w:rPr>
-        <w:t xml:space="preserve">tidak </w:t>
-      </w:r>
-      <w:r>
-        <w:rPr>
-          <w:color w:val="auto"/>
-          <w:lang w:val="en-ID"/>
-        </w:rPr>
-        <w:t>ditemukan</w:t>
-      </w:r>
-      <w:r>
-        <w:rPr>
-          <w:color w:val="auto"/>
-          <w:lang w:val="en-ID"/>
-        </w:rPr>
-        <w:t xml:space="preserve"> pengecualian tangkapan</w:t>
-      </w:r>
-      <w:r>
-        <w:rPr>
-          <w:color w:val="auto"/>
-          <w:lang w:val="en-ID"/>
-        </w:rPr>
-        <w:t>.</w:t>
-      </w:r>
-      <w:r>
-        <w:rPr>
-          <w:color w:val="auto"/>
-          <w:lang w:val="en-ID"/>
-        </w:rPr>
-        <w:t xml:space="preserve"> </w:t>
-      </w:r>
-      <w:r>
-        <w:rPr>
           <w:color w:val="auto"/>
           <w:lang w:val="en-ID"/>
         </w:rPr>
@@ -1550,15 +1470,7 @@
           <w:color w:val="auto"/>
           <w:lang w:val="en-ID"/>
         </w:rPr>
-        <w:t xml:space="preserve"> </w:t>
-      </w:r>
-      <w:proofErr w:type="gramStart"/>
-      <w:r>
-        <w:rPr>
-          <w:color w:val="auto"/>
-          <w:lang w:val="en-ID"/>
-        </w:rPr>
-        <w:t xml:space="preserve">dan  </w:t>
+        <w:t xml:space="preserve"> dan  </w:t>
       </w:r>
       <w:r>
         <w:rPr>
@@ -1568,7 +1480,6 @@
         </w:rPr>
         <w:t>n</w:t>
       </w:r>
-      <w:proofErr w:type="gramEnd"/>
       <w:r>
         <w:rPr>
           <w:color w:val="auto"/>
@@ -1743,21 +1654,7 @@
         <w:rPr>
           <w:i/>
         </w:rPr>
-        <w:t xml:space="preserve">If factored, it is only divisible by the number 1 and by itself is called a Prima Number. Its uniqueness is always in the form between 6k-1 </w:t>
-      </w:r>
-      <w:proofErr w:type="gramStart"/>
-      <w:r>
-        <w:rPr>
-          <w:i/>
-        </w:rPr>
-        <w:t>or</w:t>
-      </w:r>
-      <w:proofErr w:type="gramEnd"/>
-      <w:r>
-        <w:rPr>
-          <w:i/>
-        </w:rPr>
-        <w:t xml:space="preserve"> 6k +1. One of the concepts or methods of processing prime numbers is owned by Rivest Shamir Adleman (RSA) which sets 2 patterns, namely 2 variables p and q to generate RSA keys. GCD results (p-1, q-1) are not too large, indicating factoring takes time and the range of p and q is far apart. Constant numbers or order p and q become arithmetic experiments using a combination of time device information on android mobile in the form of hours (HH), minutes (mm) and seconds (ss). Greenwich Mean Time Zone (GMT) is a form of time zone of information that makes a determinant pattern clock into a probabilistic process that is processed by pseudorandom resulting in an Early Zone </w:t>
+        <w:t xml:space="preserve">If factored, it is only divisible by the number 1 and by itself is called a Prima Number. Its uniqueness is always in the form between 6k-1 or 6k +1. One of the concepts or methods of processing prime numbers is owned by Rivest Shamir Adleman (RSA) which sets 2 patterns, namely 2 variables p and q to generate RSA keys. GCD results (p-1, q-1) are not too large, indicating factoring takes time and the range of p and q is far apart. Constant numbers or order p and q become arithmetic experiments using a combination of time device information on android mobile in the form of hours (HH), minutes (mm) and seconds (ss). Greenwich Mean Time Zone (GMT) is a form of time zone of information that makes a determinant pattern clock into a probabilistic process that is processed by pseudorandom resulting in an Early Zone </w:t>
       </w:r>
       <w:r>
         <w:rPr>
@@ -1765,8 +1662,6 @@
         </w:rPr>
         <w:t>15:17:02</w:t>
       </w:r>
-      <w:bookmarkStart w:id="0" w:name="_GoBack"/>
-      <w:bookmarkEnd w:id="0"/>
       <w:r>
         <w:rPr>
           <w:i/>
@@ -1826,7 +1721,6 @@
         </w:rPr>
         <w:t xml:space="preserve"> </w:t>
       </w:r>
-      <w:proofErr w:type="gramStart"/>
       <w:r>
         <w:rPr>
           <w:i/>
@@ -1840,7 +1734,6 @@
         </w:rPr>
         <w:t xml:space="preserve"> </w:t>
       </w:r>
-      <w:proofErr w:type="gramEnd"/>
       <m:oMath>
         <m:sSub>
           <m:sSubPr>
@@ -2008,6 +1901,7 @@
           <w:sz w:val="24"/>
           <w:szCs w:val="24"/>
         </w:rPr>
+        <w:lastRenderedPageBreak/>
         <w:t>PENDAHULUAN</w:t>
       </w:r>
     </w:p>
@@ -2277,19 +2171,8 @@
           <w:szCs w:val="24"/>
           <w:lang w:val="en-ID"/>
         </w:rPr>
-        <w:t xml:space="preserve"> prima yang nilainya tidak lebih </w:t>
-      </w:r>
-      <w:proofErr w:type="gramStart"/>
-      <w:r>
-        <w:rPr>
-          <w:color w:val="000000" w:themeColor="text1"/>
-          <w:sz w:val="24"/>
-          <w:szCs w:val="24"/>
-          <w:lang w:val="en-ID"/>
-        </w:rPr>
-        <w:t xml:space="preserve">dari </w:t>
-      </w:r>
-      <w:proofErr w:type="gramEnd"/>
+        <w:t xml:space="preserve"> prima yang nilainya tidak lebih dari </w:t>
+      </w:r>
       <m:oMath>
         <m:rad>
           <m:radPr>
@@ -2536,27 +2419,7 @@
           <w:szCs w:val="24"/>
           <w:lang w:val="en-ID"/>
         </w:rPr>
-        <w:t xml:space="preserve">dari 3 </w:t>
-      </w:r>
-      <w:proofErr w:type="gramStart"/>
-      <w:r>
-        <w:rPr>
-          <w:color w:val="000000" w:themeColor="text1"/>
-          <w:sz w:val="24"/>
-          <w:szCs w:val="24"/>
-          <w:lang w:val="en-ID"/>
-        </w:rPr>
-        <w:t>akan</w:t>
-      </w:r>
-      <w:proofErr w:type="gramEnd"/>
-      <w:r>
-        <w:rPr>
-          <w:color w:val="000000" w:themeColor="text1"/>
-          <w:sz w:val="24"/>
-          <w:szCs w:val="24"/>
-          <w:lang w:val="en-ID"/>
-        </w:rPr>
-        <w:t xml:space="preserve"> selalu me</w:t>
+        <w:t>dari 3 akan selalu me</w:t>
       </w:r>
       <w:r>
         <w:rPr>
@@ -3373,25 +3236,14 @@
         </w:rPr>
         <w:t xml:space="preserve"> tangkapan diikuti </w:t>
       </w:r>
-      <w:proofErr w:type="gramStart"/>
-      <w:r>
-        <w:rPr>
-          <w:color w:val="000000" w:themeColor="text1"/>
-          <w:sz w:val="24"/>
-          <w:szCs w:val="24"/>
-          <w:lang w:val="en-ID"/>
-        </w:rPr>
-        <w:t>blok</w:t>
-      </w:r>
-      <w:proofErr w:type="gramEnd"/>
-      <w:r>
-        <w:rPr>
-          <w:color w:val="000000" w:themeColor="text1"/>
-          <w:sz w:val="24"/>
-          <w:szCs w:val="24"/>
-          <w:lang w:val="en-ID"/>
-        </w:rPr>
-        <w:t xml:space="preserve"> coba</w:t>
+      <w:r>
+        <w:rPr>
+          <w:color w:val="000000" w:themeColor="text1"/>
+          <w:sz w:val="24"/>
+          <w:szCs w:val="24"/>
+          <w:lang w:val="en-ID"/>
+        </w:rPr>
+        <w:t>blok coba</w:t>
       </w:r>
       <w:r>
         <w:rPr>
@@ -3871,7 +3723,6 @@
         </w:rPr>
         <w:t xml:space="preserve"> </w:t>
       </w:r>
-      <w:proofErr w:type="gramStart"/>
       <w:r>
         <w:rPr>
           <w:sz w:val="24"/>
@@ -3884,15 +3735,23 @@
           <w:sz w:val="24"/>
           <w:szCs w:val="24"/>
         </w:rPr>
-        <w:t xml:space="preserve">  maka</w:t>
-      </w:r>
-      <w:proofErr w:type="gramEnd"/>
-      <w:r>
-        <w:rPr>
-          <w:sz w:val="24"/>
-          <w:szCs w:val="24"/>
-        </w:rPr>
-        <w:t xml:space="preserve"> penelitian menggunakan informasi peranti dapat digambarkan dalam bentuk diagram alir</w:t>
+        <w:t xml:space="preserve">  maka penelitian menggunakan informasi peranti dapat diga</w:t>
+      </w:r>
+      <w:r>
+        <w:rPr>
+          <w:sz w:val="24"/>
+          <w:szCs w:val="24"/>
+        </w:rPr>
+        <w:t>mbarkan dalam bentuk diagram alu</w:t>
+      </w:r>
+      <w:bookmarkStart w:id="1" w:name="_GoBack"/>
+      <w:bookmarkEnd w:id="1"/>
+      <w:r>
+        <w:rPr>
+          <w:sz w:val="24"/>
+          <w:szCs w:val="24"/>
+        </w:rPr>
+        <w:t>r</w:t>
       </w:r>
       <w:r>
         <w:rPr>
@@ -3959,10 +3818,10 @@
             <v:path o:extrusionok="f" gradientshapeok="t" o:connecttype="rect"/>
             <o:lock v:ext="edit" aspectratio="t"/>
           </v:shapetype>
-          <v:shape id="_x0000_i1025" type="#_x0000_t75" style="width:231.65pt;height:267.35pt" o:ole="">
+          <v:shape id="_x0000_i1025" type="#_x0000_t75" style="width:231.75pt;height:267.75pt" o:ole="">
             <v:imagedata r:id="rId11" o:title=""/>
           </v:shape>
-          <o:OLEObject Type="Embed" ProgID="Visio.Drawing.15" ShapeID="_x0000_i1025" DrawAspect="Content" ObjectID="_1658123653" r:id="rId12"/>
+          <o:OLEObject Type="Embed" ProgID="Visio.Drawing.15" ShapeID="_x0000_i1025" DrawAspect="Content" ObjectID="_1658811425" r:id="rId12"/>
         </w:object>
       </w:r>
     </w:p>
@@ -3989,7 +3848,21 @@
           <w:sz w:val="24"/>
           <w:szCs w:val="22"/>
         </w:rPr>
-        <w:t>Diagram Alir Metode</w:t>
+        <w:t>Diagram Al</w:t>
+      </w:r>
+      <w:r>
+        <w:rPr>
+          <w:sz w:val="24"/>
+          <w:szCs w:val="22"/>
+        </w:rPr>
+        <w:t>u</w:t>
+      </w:r>
+      <w:r>
+        <w:rPr>
+          <w:sz w:val="24"/>
+          <w:szCs w:val="22"/>
+        </w:rPr>
+        <w:t>r Metode</w:t>
       </w:r>
       <w:r>
         <w:rPr>
@@ -4140,10 +4013,10 @@
       </w:pPr>
       <w:r>
         <w:object w:dxaOrig="11625" w:dyaOrig="6871" w14:anchorId="5014C803">
-          <v:shape id="_x0000_i1026" type="#_x0000_t75" style="width:208.5pt;height:157.15pt" o:ole="">
+          <v:shape id="_x0000_i1026" type="#_x0000_t75" style="width:208.5pt;height:157.5pt" o:ole="">
             <v:imagedata r:id="rId13" o:title=""/>
           </v:shape>
-          <o:OLEObject Type="Embed" ProgID="Visio.Drawing.15" ShapeID="_x0000_i1026" DrawAspect="Content" ObjectID="_1658123654" r:id="rId14"/>
+          <o:OLEObject Type="Embed" ProgID="Visio.Drawing.15" ShapeID="_x0000_i1026" DrawAspect="Content" ObjectID="_1658811426" r:id="rId14"/>
         </w:object>
       </w:r>
       <w:r>
@@ -4618,7 +4491,6 @@
           <w:szCs w:val="24"/>
         </w:rPr>
       </w:pPr>
-      <w:proofErr w:type="gramStart"/>
       <w:r>
         <w:rPr>
           <w:i/>
@@ -4634,7 +4506,6 @@
         </w:rPr>
         <w:t>-1</w:t>
       </w:r>
-      <w:proofErr w:type="gramEnd"/>
       <w:r>
         <w:rPr>
           <w:sz w:val="24"/>
@@ -4699,19 +4570,11 @@
         </w:rPr>
         <w:t xml:space="preserve">ka ditemukan angka yang dibagi, </w:t>
       </w:r>
-      <w:proofErr w:type="gramStart"/>
-      <w:r>
-        <w:rPr>
-          <w:sz w:val="24"/>
-        </w:rPr>
-        <w:t>akan</w:t>
-      </w:r>
-      <w:proofErr w:type="gramEnd"/>
-      <w:r>
-        <w:rPr>
-          <w:sz w:val="24"/>
-        </w:rPr>
-        <w:t xml:space="preserve"> mengembalikan tanda </w:t>
+      <w:r>
+        <w:rPr>
+          <w:sz w:val="24"/>
+        </w:rPr>
+        <w:t xml:space="preserve">akan mengembalikan tanda </w:t>
       </w:r>
       <w:r>
         <w:rPr>
@@ -4967,10 +4830,10 @@
       </w:pPr>
       <w:r>
         <w:object w:dxaOrig="22785" w:dyaOrig="23640" w14:anchorId="004D60A6">
-          <v:shape id="_x0000_i1027" type="#_x0000_t75" style="width:154.65pt;height:142.1pt" o:ole="">
+          <v:shape id="_x0000_i1027" type="#_x0000_t75" style="width:155.25pt;height:141.75pt" o:ole="">
             <v:imagedata r:id="rId15" o:title=""/>
           </v:shape>
-          <o:OLEObject Type="Embed" ProgID="Visio.Drawing.15" ShapeID="_x0000_i1027" DrawAspect="Content" ObjectID="_1658123655" r:id="rId16"/>
+          <o:OLEObject Type="Embed" ProgID="Visio.Drawing.15" ShapeID="_x0000_i1027" DrawAspect="Content" ObjectID="_1658811427" r:id="rId16"/>
         </w:object>
       </w:r>
     </w:p>
@@ -5101,6 +4964,9 @@
         </w:rPr>
       </w:pPr>
       <w:r>
+        <w:rPr>
+          <w:noProof/>
+        </w:rPr>
         <w:drawing>
           <wp:inline distT="0" distB="0" distL="0" distR="0" wp14:anchorId="7C04410E" wp14:editId="758689CE">
             <wp:extent cx="2693175" cy="204825"/>
@@ -5592,17 +5458,8 @@
           <w:sz w:val="24"/>
           <w:szCs w:val="24"/>
         </w:rPr>
-        <w:t xml:space="preserve"> sebagai </w:t>
-      </w:r>
-      <w:proofErr w:type="gramStart"/>
-      <w:r>
-        <w:rPr>
-          <w:sz w:val="24"/>
-          <w:szCs w:val="24"/>
-        </w:rPr>
-        <w:t>berikut :</w:t>
-      </w:r>
-      <w:proofErr w:type="gramEnd"/>
+        <w:t xml:space="preserve"> sebagai berikut :</w:t>
+      </w:r>
     </w:p>
     <w:p>
       <w:pPr>
@@ -5696,14 +5553,7 @@
               <w:rFonts w:ascii="Cambria Math" w:hAnsi="Cambria Math"/>
               <w:szCs w:val="24"/>
             </w:rPr>
-            <m:t xml:space="preserve">   </m:t>
-          </m:r>
-          <m:r>
-            <w:rPr>
-              <w:rFonts w:ascii="Cambria Math" w:hAnsi="Cambria Math"/>
-              <w:szCs w:val="24"/>
-            </w:rPr>
-            <m:t xml:space="preserve"> </m:t>
+            <m:t xml:space="preserve">    </m:t>
           </m:r>
         </m:oMath>
       </m:oMathPara>
@@ -6179,17 +6029,8 @@
           <w:sz w:val="24"/>
           <w:szCs w:val="24"/>
         </w:rPr>
-        <w:t xml:space="preserve">dapat digunakan syntax sebagai </w:t>
-      </w:r>
-      <w:proofErr w:type="gramStart"/>
-      <w:r>
-        <w:rPr>
-          <w:sz w:val="24"/>
-          <w:szCs w:val="24"/>
-        </w:rPr>
-        <w:t>berikut :</w:t>
-      </w:r>
-      <w:proofErr w:type="gramEnd"/>
+        <w:t>dapat digunakan syntax sebagai berikut :</w:t>
+      </w:r>
     </w:p>
     <w:p>
       <w:pPr>
@@ -6987,21 +6828,12 @@
           <w:szCs w:val="24"/>
         </w:rPr>
       </w:pPr>
-      <w:proofErr w:type="gramStart"/>
-      <w:r>
-        <w:rPr>
-          <w:sz w:val="24"/>
-          <w:szCs w:val="24"/>
-        </w:rPr>
-        <w:t>dalam</w:t>
-      </w:r>
-      <w:proofErr w:type="gramEnd"/>
-      <w:r>
-        <w:rPr>
-          <w:sz w:val="24"/>
-          <w:szCs w:val="24"/>
-        </w:rPr>
-        <w:t xml:space="preserve"> bentuk </w:t>
+      <w:r>
+        <w:rPr>
+          <w:sz w:val="24"/>
+          <w:szCs w:val="24"/>
+        </w:rPr>
+        <w:t xml:space="preserve">dalam bentuk </w:t>
       </w:r>
       <m:oMath>
         <m:r>
@@ -7099,17 +6931,8 @@
           <w:sz w:val="24"/>
           <w:szCs w:val="24"/>
         </w:rPr>
-        <w:t>dalam bentuk jam</w:t>
-      </w:r>
-      <w:proofErr w:type="gramStart"/>
-      <w:r>
-        <w:rPr>
-          <w:sz w:val="24"/>
-          <w:szCs w:val="24"/>
-        </w:rPr>
-        <w:t>:menit:detik</w:t>
-      </w:r>
-      <w:proofErr w:type="gramEnd"/>
+        <w:t>dalam bentuk jam:menit:detik</w:t>
+      </w:r>
       <w:r>
         <w:rPr>
           <w:sz w:val="24"/>
@@ -7269,15 +7092,7 @@
           <w:sz w:val="24"/>
           <w:szCs w:val="24"/>
         </w:rPr>
-        <w:t xml:space="preserve">ang </w:t>
-      </w:r>
-      <w:proofErr w:type="gramStart"/>
-      <w:r>
-        <w:rPr>
-          <w:sz w:val="24"/>
-          <w:szCs w:val="24"/>
-        </w:rPr>
-        <w:t>Prima</w:t>
+        <w:t>ang Prima</w:t>
       </w:r>
       <w:r>
         <w:rPr>
@@ -7291,15 +7106,7 @@
           <w:sz w:val="24"/>
           <w:szCs w:val="24"/>
         </w:rPr>
-        <w:t>,</w:t>
-      </w:r>
-      <w:proofErr w:type="gramEnd"/>
-      <w:r>
-        <w:rPr>
-          <w:sz w:val="24"/>
-          <w:szCs w:val="24"/>
-        </w:rPr>
-        <w:t xml:space="preserve"> P</w:t>
+        <w:t>, P</w:t>
       </w:r>
       <w:r>
         <w:rPr>
@@ -7438,23 +7245,7 @@
           <w:sz w:val="24"/>
           <w:szCs w:val="24"/>
         </w:rPr>
-        <w:t>….…………</w:t>
-      </w:r>
-      <w:proofErr w:type="gramStart"/>
-      <w:r>
-        <w:rPr>
-          <w:sz w:val="24"/>
-          <w:szCs w:val="24"/>
-        </w:rPr>
-        <w:t>…(</w:t>
-      </w:r>
-      <w:proofErr w:type="gramEnd"/>
-      <w:r>
-        <w:rPr>
-          <w:sz w:val="24"/>
-          <w:szCs w:val="24"/>
-        </w:rPr>
-        <w:t>1.1)</w:t>
+        <w:t>….……………(1.1)</w:t>
       </w:r>
     </w:p>
     <w:p>
@@ -7475,39 +7266,7 @@
               <w:sz w:val="24"/>
               <w:szCs w:val="24"/>
             </w:rPr>
-            <m:t>P</m:t>
-          </m:r>
-          <m:r>
-            <w:rPr>
-              <w:rFonts w:ascii="Cambria Math" w:hAnsi="Cambria Math"/>
-              <w:sz w:val="24"/>
-              <w:szCs w:val="24"/>
-            </w:rPr>
-            <m:t xml:space="preserve">i= </m:t>
-          </m:r>
-          <m:r>
-            <w:rPr>
-              <w:rFonts w:ascii="Cambria Math" w:hAnsi="Cambria Math"/>
-              <w:sz w:val="24"/>
-              <w:szCs w:val="24"/>
-            </w:rPr>
-            <m:t>hh *</m:t>
-          </m:r>
-          <m:r>
-            <w:rPr>
-              <w:rFonts w:ascii="Cambria Math" w:hAnsi="Cambria Math"/>
-              <w:sz w:val="24"/>
-              <w:szCs w:val="24"/>
-            </w:rPr>
-            <m:t>i</m:t>
-          </m:r>
-          <m:r>
-            <w:rPr>
-              <w:rFonts w:ascii="Cambria Math" w:hAnsi="Cambria Math"/>
-              <w:sz w:val="24"/>
-              <w:szCs w:val="24"/>
-            </w:rPr>
-            <m:t>nisial</m:t>
+            <m:t>Pi= hh *inisial</m:t>
           </m:r>
         </m:oMath>
       </m:oMathPara>
@@ -7533,7 +7292,6 @@
           <w:szCs w:val="24"/>
         </w:rPr>
       </w:pPr>
-      <w:proofErr w:type="gramStart"/>
       <w:r>
         <w:rPr>
           <w:sz w:val="24"/>
@@ -7541,7 +7299,6 @@
         </w:rPr>
         <w:t>Dimana :</w:t>
       </w:r>
-      <w:proofErr w:type="gramEnd"/>
     </w:p>
     <w:p>
       <w:pPr>
@@ -7686,7 +7443,6 @@
           <w:szCs w:val="24"/>
         </w:rPr>
       </w:pPr>
-      <w:proofErr w:type="gramStart"/>
       <w:r>
         <w:rPr>
           <w:i/>
@@ -7695,7 +7451,6 @@
         </w:rPr>
         <w:t>inisial</w:t>
       </w:r>
-      <w:proofErr w:type="gramEnd"/>
       <w:r>
         <w:rPr>
           <w:sz w:val="24"/>
@@ -7721,7 +7476,6 @@
           <w:szCs w:val="24"/>
         </w:rPr>
       </w:pPr>
-      <w:proofErr w:type="gramStart"/>
       <w:r>
         <w:rPr>
           <w:i/>
@@ -7730,7 +7484,6 @@
         </w:rPr>
         <w:t>hh</w:t>
       </w:r>
-      <w:proofErr w:type="gramEnd"/>
       <w:r>
         <w:rPr>
           <w:sz w:val="24"/>
@@ -8469,23 +8222,7 @@
           <w:sz w:val="24"/>
           <w:szCs w:val="24"/>
         </w:rPr>
-        <w:t>…………………..</w:t>
-      </w:r>
-      <w:proofErr w:type="gramStart"/>
-      <w:r>
-        <w:rPr>
-          <w:sz w:val="24"/>
-          <w:szCs w:val="24"/>
-        </w:rPr>
-        <w:t>…(</w:t>
-      </w:r>
-      <w:proofErr w:type="gramEnd"/>
-      <w:r>
-        <w:rPr>
-          <w:sz w:val="24"/>
-          <w:szCs w:val="24"/>
-        </w:rPr>
-        <w:t>2.1)</w:t>
+        <w:t>…………………..…(2.1)</w:t>
       </w:r>
     </w:p>
     <w:p>
@@ -8685,30 +8422,14 @@
           <w:sz w:val="24"/>
           <w:szCs w:val="24"/>
         </w:rPr>
-        <w:t>…</w:t>
-      </w:r>
-      <w:proofErr w:type="gramStart"/>
-      <w:r>
-        <w:rPr>
-          <w:sz w:val="24"/>
-          <w:szCs w:val="24"/>
-        </w:rPr>
-        <w:t>.</w:t>
-      </w:r>
-      <w:r>
-        <w:rPr>
-          <w:sz w:val="24"/>
-          <w:szCs w:val="24"/>
-        </w:rPr>
-        <w:t>(</w:t>
-      </w:r>
-      <w:proofErr w:type="gramEnd"/>
-      <w:r>
-        <w:rPr>
-          <w:sz w:val="24"/>
-          <w:szCs w:val="24"/>
-        </w:rPr>
-        <w:t>2.</w:t>
+        <w:t>….</w:t>
+      </w:r>
+      <w:r>
+        <w:rPr>
+          <w:sz w:val="24"/>
+          <w:szCs w:val="24"/>
+        </w:rPr>
+        <w:t>(2.</w:t>
       </w:r>
       <w:r>
         <w:rPr>
@@ -8746,15 +8467,7 @@
               <w:sz w:val="16"/>
               <w:szCs w:val="24"/>
             </w:rPr>
-            <m:t>Qi</m:t>
-          </m:r>
-          <m:r>
-            <w:rPr>
-              <w:rFonts w:ascii="Cambria Math" w:hAnsi="Cambria Math"/>
-              <w:sz w:val="16"/>
-              <w:szCs w:val="24"/>
-            </w:rPr>
-            <m:t>=</m:t>
+            <m:t>Qi=</m:t>
           </m:r>
           <m:d>
             <m:dPr>
@@ -8818,23 +8531,7 @@
                       <w:sz w:val="16"/>
                       <w:szCs w:val="24"/>
                     </w:rPr>
-                    <m:t xml:space="preserve"> mod q.size</m:t>
-                  </m:r>
-                  <m:r>
-                    <w:rPr>
-                      <w:rFonts w:ascii="Cambria Math" w:hAnsi="Cambria Math"/>
-                      <w:sz w:val="16"/>
-                      <w:szCs w:val="24"/>
-                    </w:rPr>
-                    <m:t>,  &amp;</m:t>
-                  </m:r>
-                  <m:r>
-                    <w:rPr>
-                      <w:rFonts w:ascii="Cambria Math" w:hAnsi="Cambria Math"/>
-                      <w:sz w:val="16"/>
-                      <w:szCs w:val="24"/>
-                    </w:rPr>
-                    <m:t>K1&lt;K2</m:t>
+                    <m:t xml:space="preserve"> mod q.size,  &amp;K1&lt;K2</m:t>
                   </m:r>
                 </m:e>
                 <m:e>
@@ -8874,23 +8571,7 @@
                       <w:sz w:val="16"/>
                       <w:szCs w:val="24"/>
                     </w:rPr>
-                    <m:t xml:space="preserve"> mod q.size</m:t>
-                  </m:r>
-                  <m:r>
-                    <w:rPr>
-                      <w:rFonts w:ascii="Cambria Math" w:hAnsi="Cambria Math"/>
-                      <w:sz w:val="16"/>
-                      <w:szCs w:val="24"/>
-                    </w:rPr>
-                    <m:t>,  &amp;K</m:t>
-                  </m:r>
-                  <m:r>
-                    <w:rPr>
-                      <w:rFonts w:ascii="Cambria Math" w:hAnsi="Cambria Math"/>
-                      <w:sz w:val="16"/>
-                      <w:szCs w:val="24"/>
-                    </w:rPr>
-                    <m:t>1&gt;K2</m:t>
+                    <m:t xml:space="preserve"> mod q.size,  &amp;K1&gt;K2</m:t>
                   </m:r>
                 </m:e>
               </m:eqArr>
@@ -8920,7 +8601,6 @@
           <w:szCs w:val="24"/>
         </w:rPr>
       </w:pPr>
-      <w:proofErr w:type="gramStart"/>
       <w:r>
         <w:rPr>
           <w:sz w:val="24"/>
@@ -8928,7 +8608,6 @@
         </w:rPr>
         <w:t>Dimana :</w:t>
       </w:r>
-      <w:proofErr w:type="gramEnd"/>
     </w:p>
     <w:p>
       <w:pPr>
@@ -9083,23 +8762,13 @@
           <w:szCs w:val="24"/>
         </w:rPr>
       </w:pPr>
-      <w:proofErr w:type="gramStart"/>
-      <w:r>
-        <w:rPr>
-          <w:i/>
-          <w:sz w:val="24"/>
-          <w:szCs w:val="24"/>
-        </w:rPr>
-        <w:t>inisial</w:t>
-      </w:r>
-      <w:proofErr w:type="gramEnd"/>
-      <w:r>
-        <w:rPr>
-          <w:i/>
-          <w:sz w:val="24"/>
-          <w:szCs w:val="24"/>
-        </w:rPr>
-        <w:t xml:space="preserve"> </w:t>
+      <w:r>
+        <w:rPr>
+          <w:i/>
+          <w:sz w:val="24"/>
+          <w:szCs w:val="24"/>
+        </w:rPr>
+        <w:t xml:space="preserve">inisial </w:t>
       </w:r>
       <w:r>
         <w:rPr>
@@ -9150,15 +8819,7 @@
             <w:sz w:val="22"/>
             <w:szCs w:val="24"/>
           </w:rPr>
-          <m:t>arrayListPrimeNumber</m:t>
-        </m:r>
-        <m:r>
-          <w:rPr>
-            <w:rFonts w:ascii="Cambria Math" w:hAnsi="Cambria Math"/>
-            <w:sz w:val="22"/>
-            <w:szCs w:val="24"/>
-          </w:rPr>
-          <m:t>.size</m:t>
+          <m:t>arrayListPrimeNumber.size</m:t>
         </m:r>
       </m:oMath>
     </w:p>
@@ -9420,6 +9081,9 @@
         </w:rPr>
       </w:pPr>
       <w:r>
+        <w:rPr>
+          <w:noProof/>
+        </w:rPr>
         <w:drawing>
           <wp:inline distT="0" distB="0" distL="0" distR="0" wp14:anchorId="7A6FFB01" wp14:editId="70C41566">
             <wp:extent cx="2545690" cy="1148210"/>
@@ -9891,7 +9555,6 @@
         </w:rPr>
         <w:t xml:space="preserve"> dan </w:t>
       </w:r>
-      <w:proofErr w:type="gramStart"/>
       <w:r>
         <w:rPr>
           <w:i/>
@@ -9917,7 +9580,6 @@
         </w:rPr>
         <w:t xml:space="preserve"> dengan</w:t>
       </w:r>
-      <w:proofErr w:type="gramEnd"/>
       <w:r>
         <w:rPr>
           <w:color w:val="000000" w:themeColor="text1"/>
@@ -10091,7 +9753,6 @@
         </w:rPr>
         <w:t xml:space="preserve">ada </w:t>
       </w:r>
-      <w:proofErr w:type="gramStart"/>
       <w:r>
         <w:rPr>
           <w:color w:val="000000" w:themeColor="text1"/>
@@ -10106,16 +9767,7 @@
           <w:sz w:val="24"/>
           <w:szCs w:val="24"/>
         </w:rPr>
-        <w:t>ahapan  Menentukan</w:t>
-      </w:r>
-      <w:proofErr w:type="gramEnd"/>
-      <w:r>
-        <w:rPr>
-          <w:color w:val="000000" w:themeColor="text1"/>
-          <w:sz w:val="24"/>
-          <w:szCs w:val="24"/>
-        </w:rPr>
-        <w:t xml:space="preserve"> Bilangan Prima yaitu </w:t>
+        <w:t xml:space="preserve">ahapan  Menentukan Bilangan Prima yaitu </w:t>
       </w:r>
       <w:r>
         <w:rPr>
@@ -10841,23 +10493,7 @@
           <w:color w:val="000000" w:themeColor="text1"/>
           <w:sz w:val="24"/>
         </w:rPr>
-        <w:t xml:space="preserve"> </w:t>
-      </w:r>
-      <w:proofErr w:type="gramStart"/>
-      <w:r>
-        <w:rPr>
-          <w:color w:val="000000" w:themeColor="text1"/>
-          <w:sz w:val="24"/>
-        </w:rPr>
-        <w:t>adalah  bagian</w:t>
-      </w:r>
-      <w:proofErr w:type="gramEnd"/>
-      <w:r>
-        <w:rPr>
-          <w:color w:val="000000" w:themeColor="text1"/>
-          <w:sz w:val="24"/>
-        </w:rPr>
-        <w:t xml:space="preserve"> dari bilangan prima berdasarkan uji primalitas sederhana dengan </w:t>
+        <w:t xml:space="preserve"> adalah  bagian dari bilangan prima berdasarkan uji primalitas sederhana dengan </w:t>
       </w:r>
       <w:r>
         <w:rPr>
@@ -11258,23 +10894,7 @@
           <w:color w:val="FF0000"/>
           <w:sz w:val="24"/>
         </w:rPr>
-        <w:t xml:space="preserve"> Zona </w:t>
-      </w:r>
-      <w:proofErr w:type="gramStart"/>
-      <w:r>
-        <w:rPr>
-          <w:color w:val="FF0000"/>
-          <w:sz w:val="24"/>
-        </w:rPr>
-        <w:t>Awal(</w:t>
-      </w:r>
-      <w:proofErr w:type="gramEnd"/>
-      <w:r>
-        <w:rPr>
-          <w:color w:val="FF0000"/>
-          <w:sz w:val="24"/>
-        </w:rPr>
-        <w:t>ZA) Zona Lain(ZL) Zona Index(Zi)</w:t>
+        <w:t xml:space="preserve"> Zona Awal(ZA) Zona Lain(ZL) Zona Index(Zi)</w:t>
       </w:r>
     </w:p>
     <w:p>
@@ -11307,21 +10927,12 @@
           <w:sz w:val="24"/>
         </w:rPr>
       </w:pPr>
-      <w:proofErr w:type="gramStart"/>
       <w:r>
         <w:rPr>
           <w:color w:val="FF0000"/>
           <w:sz w:val="24"/>
         </w:rPr>
-        <w:t>setiap</w:t>
-      </w:r>
-      <w:proofErr w:type="gramEnd"/>
-      <w:r>
-        <w:rPr>
-          <w:color w:val="FF0000"/>
-          <w:sz w:val="24"/>
-        </w:rPr>
-        <w:t xml:space="preserve"> 5 menit </w:t>
+        <w:t xml:space="preserve">setiap 5 menit </w:t>
       </w:r>
     </w:p>
     <w:p>
@@ -11335,6 +10946,9 @@
         </w:rPr>
       </w:pPr>
       <w:r>
+        <w:rPr>
+          <w:noProof/>
+        </w:rPr>
         <w:drawing>
           <wp:inline distT="0" distB="0" distL="0" distR="0" wp14:anchorId="663F23F4" wp14:editId="0460A311">
             <wp:extent cx="2742565" cy="479306"/>
@@ -11764,23 +11378,13 @@
         </w:rPr>
         <w:t xml:space="preserve"> </w:t>
       </w:r>
-      <w:proofErr w:type="gramStart"/>
-      <w:r>
-        <w:rPr>
-          <w:color w:val="auto"/>
-          <w:sz w:val="24"/>
-          <w:szCs w:val="24"/>
-        </w:rPr>
-        <w:t>akan</w:t>
-      </w:r>
-      <w:proofErr w:type="gramEnd"/>
-      <w:r>
-        <w:rPr>
-          <w:color w:val="auto"/>
-          <w:sz w:val="24"/>
-          <w:szCs w:val="24"/>
-        </w:rPr>
-        <w:t xml:space="preserve"> </w:t>
+      <w:r>
+        <w:rPr>
+          <w:color w:val="auto"/>
+          <w:sz w:val="24"/>
+          <w:szCs w:val="24"/>
+        </w:rPr>
+        <w:t xml:space="preserve">akan </w:t>
       </w:r>
       <w:r>
         <w:rPr>
@@ -11993,18 +11597,8 @@
           <w:sz w:val="24"/>
           <w:szCs w:val="24"/>
         </w:rPr>
-        <w:t xml:space="preserve"> GMT +8 didapat ketika terjadi aritmatika pembangkitan bilangan prima dan zona </w:t>
-      </w:r>
-      <w:proofErr w:type="gramStart"/>
-      <w:r>
-        <w:rPr>
-          <w:color w:val="auto"/>
-          <w:sz w:val="24"/>
-          <w:szCs w:val="24"/>
-        </w:rPr>
-        <w:t>lain  berdasarkan</w:t>
-      </w:r>
-      <w:proofErr w:type="gramEnd"/>
+        <w:t xml:space="preserve"> GMT +8 didapat ketika terjadi aritmatika pembangkitan bilangan prima dan zona lain  berdasarkan</w:t>
+      </w:r>
       <w:r>
         <w:rPr>
           <w:color w:val="auto"/>
@@ -12738,6 +12332,11 @@
         <w:docPartUnique/>
       </w:docPartObj>
     </w:sdtPr>
+    <w:sdtEndPr>
+      <w:rPr>
+        <w:rStyle w:val="PageNumber"/>
+      </w:rPr>
+    </w:sdtEndPr>
     <w:sdtContent>
       <w:p>
         <w:pPr>
@@ -12779,6 +12378,11 @@
         <w:docPartUnique/>
       </w:docPartObj>
     </w:sdtPr>
+    <w:sdtEndPr>
+      <w:rPr>
+        <w:rStyle w:val="PageNumber"/>
+      </w:rPr>
+    </w:sdtEndPr>
     <w:sdtContent>
       <w:p>
         <w:pPr>
@@ -12830,6 +12434,11 @@
         <w:docPartUnique/>
       </w:docPartObj>
     </w:sdtPr>
+    <w:sdtEndPr>
+      <w:rPr>
+        <w:rStyle w:val="PageNumber"/>
+      </w:rPr>
+    </w:sdtEndPr>
     <w:sdtContent>
       <w:p>
         <w:pPr>
@@ -13028,6 +12637,11 @@
         <w:docPartUnique/>
       </w:docPartObj>
     </w:sdtPr>
+    <w:sdtEndPr>
+      <w:rPr>
+        <w:rStyle w:val="PageNumber"/>
+      </w:rPr>
+    </w:sdtEndPr>
     <w:sdtContent>
       <w:p>
         <w:pPr>
@@ -13060,7 +12674,7 @@
             <w:rStyle w:val="PageNumber"/>
             <w:noProof/>
           </w:rPr>
-          <w:t>7</w:t>
+          <w:t>3</w:t>
         </w:r>
         <w:r>
           <w:rPr>
@@ -13301,7 +12915,7 @@
               <w:szCs w:val="24"/>
             </w:rPr>
           </w:pPr>
-          <w:bookmarkStart w:id="1" w:name="_Hlk503515059"/>
+          <w:bookmarkStart w:id="0" w:name="_Hlk503515059"/>
           <w:r>
             <w:rPr>
               <w:rFonts w:ascii="Segoe UI" w:hAnsi="Segoe UI" w:cs="Segoe UI"/>
@@ -13555,7 +13169,7 @@
         </w:p>
       </w:tc>
     </w:tr>
-    <w:bookmarkEnd w:id="1"/>
+    <w:bookmarkEnd w:id="0"/>
   </w:tbl>
   <w:p>
     <w:pPr>
@@ -15283,6 +14897,7 @@
   <w:style w:type="character" w:default="1" w:styleId="DefaultParagraphFont">
     <w:name w:val="Default Paragraph Font"/>
     <w:uiPriority w:val="1"/>
+    <w:semiHidden/>
     <w:unhideWhenUsed/>
   </w:style>
   <w:style w:type="table" w:default="1" w:styleId="TableNormal">
@@ -15667,543 +15282,6 @@
 </w:styles>
 </file>
 
-<file path=word/glossary/document.xml><?xml version="1.0" encoding="utf-8"?>
-<w:glossaryDocument xmlns:wpc="http://schemas.microsoft.com/office/word/2010/wordprocessingCanvas" xmlns:mc="http://schemas.openxmlformats.org/markup-compatibility/2006" xmlns:o="urn:schemas-microsoft-com:office:office" xmlns:r="http://schemas.openxmlformats.org/officeDocument/2006/relationships" xmlns:m="http://schemas.openxmlformats.org/officeDocument/2006/math" xmlns:v="urn:schemas-microsoft-com:vml" xmlns:wp14="http://schemas.microsoft.com/office/word/2010/wordprocessingDrawing" xmlns:wp="http://schemas.openxmlformats.org/drawingml/2006/wordprocessingDrawing" xmlns:w10="urn:schemas-microsoft-com:office:word" xmlns:w="http://schemas.openxmlformats.org/wordprocessingml/2006/main" xmlns:w14="http://schemas.microsoft.com/office/word/2010/wordml" xmlns:w15="http://schemas.microsoft.com/office/word/2012/wordml" xmlns:wpg="http://schemas.microsoft.com/office/word/2010/wordprocessingGroup" xmlns:wpi="http://schemas.microsoft.com/office/word/2010/wordprocessingInk" xmlns:wne="http://schemas.microsoft.com/office/word/2006/wordml" xmlns:wps="http://schemas.microsoft.com/office/word/2010/wordprocessingShape" mc:Ignorable="w14 w15 wp14"/>
-</file>
-
-<file path=word/glossary/fontTable.xml><?xml version="1.0" encoding="utf-8"?>
-<w:fonts xmlns:mc="http://schemas.openxmlformats.org/markup-compatibility/2006" xmlns:r="http://schemas.openxmlformats.org/officeDocument/2006/relationships" xmlns:w="http://schemas.openxmlformats.org/wordprocessingml/2006/main" xmlns:w14="http://schemas.microsoft.com/office/word/2010/wordml" xmlns:w15="http://schemas.microsoft.com/office/word/2012/wordml" mc:Ignorable="w14 w15">
-  <w:font w:name="Times New Roman">
-    <w:panose1 w:val="02020603050405020304"/>
-    <w:charset w:val="00"/>
-    <w:family w:val="roman"/>
-    <w:pitch w:val="variable"/>
-    <w:sig w:usb0="E0002EFF" w:usb1="C000785B" w:usb2="00000009" w:usb3="00000000" w:csb0="000001FF" w:csb1="00000000"/>
-  </w:font>
-  <w:font w:name="Calibri">
-    <w:panose1 w:val="020F0502020204030204"/>
-    <w:charset w:val="00"/>
-    <w:family w:val="swiss"/>
-    <w:pitch w:val="variable"/>
-    <w:sig w:usb0="E0002EFF" w:usb1="C000247B" w:usb2="00000009" w:usb3="00000000" w:csb0="000001FF" w:csb1="00000000"/>
-  </w:font>
-  <w:font w:name="Courier New">
-    <w:panose1 w:val="02070309020205020404"/>
-    <w:charset w:val="00"/>
-    <w:family w:val="modern"/>
-    <w:pitch w:val="fixed"/>
-    <w:sig w:usb0="E0002EFF" w:usb1="C0007843" w:usb2="00000009" w:usb3="00000000" w:csb0="000001FF" w:csb1="00000000"/>
-  </w:font>
-  <w:font w:name="Cambria Math">
-    <w:panose1 w:val="02040503050406030204"/>
-    <w:charset w:val="00"/>
-    <w:family w:val="roman"/>
-    <w:pitch w:val="variable"/>
-    <w:sig w:usb0="E00006FF" w:usb1="420024FF" w:usb2="02000000" w:usb3="00000000" w:csb0="0000019F" w:csb1="00000000"/>
-  </w:font>
-  <w:font w:name="Segoe UI">
-    <w:panose1 w:val="020B0502040204020203"/>
-    <w:charset w:val="00"/>
-    <w:family w:val="swiss"/>
-    <w:pitch w:val="variable"/>
-    <w:sig w:usb0="E4002EFF" w:usb1="C000E47F" w:usb2="00000009" w:usb3="00000000" w:csb0="000001FF" w:csb1="00000000"/>
-  </w:font>
-  <w:font w:name="Arial">
-    <w:panose1 w:val="020B0604020202020204"/>
-    <w:charset w:val="00"/>
-    <w:family w:val="swiss"/>
-    <w:pitch w:val="variable"/>
-    <w:sig w:usb0="E0002EFF" w:usb1="C000785B" w:usb2="00000009" w:usb3="00000000" w:csb0="000001FF" w:csb1="00000000"/>
-  </w:font>
-  <w:font w:name="Calibri Light">
-    <w:panose1 w:val="020F0302020204030204"/>
-    <w:charset w:val="00"/>
-    <w:family w:val="swiss"/>
-    <w:pitch w:val="variable"/>
-    <w:sig w:usb0="E0002AFF" w:usb1="C000247B" w:usb2="00000009" w:usb3="00000000" w:csb0="000001FF" w:csb1="00000000"/>
-  </w:font>
-</w:fonts>
-</file>
-
-<file path=word/glossary/settings.xml><?xml version="1.0" encoding="utf-8"?>
-<w:settings xmlns:mc="http://schemas.openxmlformats.org/markup-compatibility/2006" xmlns:o="urn:schemas-microsoft-com:office:office" xmlns:r="http://schemas.openxmlformats.org/officeDocument/2006/relationships" xmlns:m="http://schemas.openxmlformats.org/officeDocument/2006/math" xmlns:v="urn:schemas-microsoft-com:vml" xmlns:w10="urn:schemas-microsoft-com:office:word" xmlns:w="http://schemas.openxmlformats.org/wordprocessingml/2006/main" xmlns:w14="http://schemas.microsoft.com/office/word/2010/wordml" xmlns:w15="http://schemas.microsoft.com/office/word/2012/wordml" xmlns:sl="http://schemas.openxmlformats.org/schemaLibrary/2006/main" mc:Ignorable="w14 w15">
-  <w:view w:val="normal"/>
-  <w:defaultTabStop w:val="720"/>
-  <w:characterSpacingControl w:val="doNotCompress"/>
-  <w:compat>
-    <w:useFELayout/>
-    <w:compatSetting w:name="compatibilityMode" w:uri="http://schemas.microsoft.com/office/word" w:val="15"/>
-    <w:compatSetting w:name="overrideTableStyleFontSizeAndJustification" w:uri="http://schemas.microsoft.com/office/word" w:val="1"/>
-    <w:compatSetting w:name="enableOpenTypeFeatures" w:uri="http://schemas.microsoft.com/office/word" w:val="1"/>
-    <w:compatSetting w:name="doNotFlipMirrorIndents" w:uri="http://schemas.microsoft.com/office/word" w:val="1"/>
-    <w:compatSetting w:name="differentiateMultirowTableHeaders" w:uri="http://schemas.microsoft.com/office/word" w:val="1"/>
-  </w:compat>
-  <w:rsids>
-    <w:rsidRoot w:val="00A60B6D"/>
-    <w:rsid w:val="00A60B6D"/>
-  </w:rsids>
-  <m:mathPr>
-    <m:mathFont m:val="Cambria Math"/>
-    <m:brkBin m:val="before"/>
-    <m:brkBinSub m:val="--"/>
-    <m:smallFrac m:val="0"/>
-    <m:dispDef/>
-    <m:lMargin m:val="0"/>
-    <m:rMargin m:val="0"/>
-    <m:defJc m:val="centerGroup"/>
-    <m:wrapIndent m:val="1440"/>
-    <m:intLim m:val="subSup"/>
-    <m:naryLim m:val="undOvr"/>
-  </m:mathPr>
-  <w:themeFontLang w:val="en-US"/>
-  <w:clrSchemeMapping w:bg1="light1" w:t1="dark1" w:bg2="light2" w:t2="dark2" w:accent1="accent1" w:accent2="accent2" w:accent3="accent3" w:accent4="accent4" w:accent5="accent5" w:accent6="accent6" w:hyperlink="hyperlink" w:followedHyperlink="followedHyperlink"/>
-  <w:decimalSymbol w:val=","/>
-  <w:listSeparator w:val=";"/>
-  <w15:chartTrackingRefBased/>
-</w:settings>
-</file>
-
-<file path=word/glossary/styles.xml><?xml version="1.0" encoding="utf-8"?>
-<w:styles xmlns:mc="http://schemas.openxmlformats.org/markup-compatibility/2006" xmlns:r="http://schemas.openxmlformats.org/officeDocument/2006/relationships" xmlns:w="http://schemas.openxmlformats.org/wordprocessingml/2006/main" xmlns:w14="http://schemas.microsoft.com/office/word/2010/wordml" xmlns:w15="http://schemas.microsoft.com/office/word/2012/wordml" mc:Ignorable="w14 w15">
-  <w:docDefaults>
-    <w:rPrDefault>
-      <w:rPr>
-        <w:rFonts w:asciiTheme="minorHAnsi" w:eastAsiaTheme="minorEastAsia" w:hAnsiTheme="minorHAnsi" w:cstheme="minorBidi"/>
-        <w:sz w:val="22"/>
-        <w:szCs w:val="22"/>
-        <w:lang w:val="en-US" w:eastAsia="en-US" w:bidi="ar-SA"/>
-      </w:rPr>
-    </w:rPrDefault>
-    <w:pPrDefault>
-      <w:pPr>
-        <w:spacing w:after="160" w:line="259" w:lineRule="auto"/>
-      </w:pPr>
-    </w:pPrDefault>
-  </w:docDefaults>
-  <w:latentStyles w:defLockedState="0" w:defUIPriority="99" w:defSemiHidden="0" w:defUnhideWhenUsed="0" w:defQFormat="0" w:count="371">
-    <w:lsdException w:name="Normal" w:uiPriority="0" w:qFormat="1"/>
-    <w:lsdException w:name="heading 1" w:uiPriority="9" w:qFormat="1"/>
-    <w:lsdException w:name="heading 2" w:semiHidden="1" w:uiPriority="9" w:unhideWhenUsed="1" w:qFormat="1"/>
-    <w:lsdException w:name="heading 3" w:semiHidden="1" w:uiPriority="9" w:unhideWhenUsed="1" w:qFormat="1"/>
-    <w:lsdException w:name="heading 4" w:semiHidden="1" w:uiPriority="9" w:unhideWhenUsed="1" w:qFormat="1"/>
-    <w:lsdException w:name="heading 5" w:semiHidden="1" w:uiPriority="9" w:unhideWhenUsed="1" w:qFormat="1"/>
-    <w:lsdException w:name="heading 6" w:semiHidden="1" w:uiPriority="9" w:unhideWhenUsed="1" w:qFormat="1"/>
-    <w:lsdException w:name="heading 7" w:semiHidden="1" w:uiPriority="9" w:unhideWhenUsed="1" w:qFormat="1"/>
-    <w:lsdException w:name="heading 8" w:semiHidden="1" w:uiPriority="9" w:unhideWhenUsed="1" w:qFormat="1"/>
-    <w:lsdException w:name="heading 9" w:semiHidden="1" w:uiPriority="9" w:unhideWhenUsed="1" w:qFormat="1"/>
-    <w:lsdException w:name="index 1" w:semiHidden="1" w:unhideWhenUsed="1"/>
-    <w:lsdException w:name="index 2" w:semiHidden="1" w:unhideWhenUsed="1"/>
-    <w:lsdException w:name="index 3" w:semiHidden="1" w:unhideWhenUsed="1"/>
-    <w:lsdException w:name="index 4" w:semiHidden="1" w:unhideWhenUsed="1"/>
-    <w:lsdException w:name="index 5" w:semiHidden="1" w:unhideWhenUsed="1"/>
-    <w:lsdException w:name="index 6" w:semiHidden="1" w:unhideWhenUsed="1"/>
-    <w:lsdException w:name="index 7" w:semiHidden="1" w:unhideWhenUsed="1"/>
-    <w:lsdException w:name="index 8" w:semiHidden="1" w:unhideWhenUsed="1"/>
-    <w:lsdException w:name="index 9" w:semiHidden="1" w:unhideWhenUsed="1"/>
-    <w:lsdException w:name="toc 1" w:semiHidden="1" w:uiPriority="39" w:unhideWhenUsed="1"/>
-    <w:lsdException w:name="toc 2" w:semiHidden="1" w:uiPriority="39" w:unhideWhenUsed="1"/>
-    <w:lsdException w:name="toc 3" w:semiHidden="1" w:uiPriority="39" w:unhideWhenUsed="1"/>
-    <w:lsdException w:name="toc 4" w:semiHidden="1" w:uiPriority="39" w:unhideWhenUsed="1"/>
-    <w:lsdException w:name="toc 5" w:semiHidden="1" w:uiPriority="39" w:unhideWhenUsed="1"/>
-    <w:lsdException w:name="toc 6" w:semiHidden="1" w:uiPriority="39" w:unhideWhenUsed="1"/>
-    <w:lsdException w:name="toc 7" w:semiHidden="1" w:uiPriority="39" w:unhideWhenUsed="1"/>
-    <w:lsdException w:name="toc 8" w:semiHidden="1" w:uiPriority="39" w:unhideWhenUsed="1"/>
-    <w:lsdException w:name="toc 9" w:semiHidden="1" w:uiPriority="39" w:unhideWhenUsed="1"/>
-    <w:lsdException w:name="Normal Indent" w:semiHidden="1" w:unhideWhenUsed="1"/>
-    <w:lsdException w:name="footnote text" w:semiHidden="1" w:unhideWhenUsed="1"/>
-    <w:lsdException w:name="annotation text" w:semiHidden="1" w:unhideWhenUsed="1"/>
-    <w:lsdException w:name="header" w:semiHidden="1" w:unhideWhenUsed="1"/>
-    <w:lsdException w:name="footer" w:semiHidden="1" w:unhideWhenUsed="1"/>
-    <w:lsdException w:name="index heading" w:semiHidden="1" w:unhideWhenUsed="1"/>
-    <w:lsdException w:name="caption" w:semiHidden="1" w:uiPriority="35" w:unhideWhenUsed="1" w:qFormat="1"/>
-    <w:lsdException w:name="table of figures" w:semiHidden="1" w:unhideWhenUsed="1"/>
-    <w:lsdException w:name="envelope address" w:semiHidden="1" w:unhideWhenUsed="1"/>
-    <w:lsdException w:name="envelope return" w:semiHidden="1" w:unhideWhenUsed="1"/>
-    <w:lsdException w:name="footnote reference" w:semiHidden="1" w:unhideWhenUsed="1"/>
-    <w:lsdException w:name="annotation reference" w:semiHidden="1" w:unhideWhenUsed="1"/>
-    <w:lsdException w:name="line number" w:semiHidden="1" w:unhideWhenUsed="1"/>
-    <w:lsdException w:name="page number" w:semiHidden="1" w:unhideWhenUsed="1"/>
-    <w:lsdException w:name="endnote reference" w:semiHidden="1" w:unhideWhenUsed="1"/>
-    <w:lsdException w:name="endnote text" w:semiHidden="1" w:unhideWhenUsed="1"/>
-    <w:lsdException w:name="table of authorities" w:semiHidden="1" w:unhideWhenUsed="1"/>
-    <w:lsdException w:name="macro" w:semiHidden="1" w:unhideWhenUsed="1"/>
-    <w:lsdException w:name="toa heading" w:semiHidden="1" w:unhideWhenUsed="1"/>
-    <w:lsdException w:name="List" w:semiHidden="1" w:unhideWhenUsed="1"/>
-    <w:lsdException w:name="List Bullet" w:semiHidden="1" w:unhideWhenUsed="1"/>
-    <w:lsdException w:name="List Number" w:semiHidden="1" w:unhideWhenUsed="1"/>
-    <w:lsdException w:name="List 2" w:semiHidden="1" w:unhideWhenUsed="1"/>
-    <w:lsdException w:name="List 3" w:semiHidden="1" w:unhideWhenUsed="1"/>
-    <w:lsdException w:name="List 4" w:semiHidden="1" w:unhideWhenUsed="1"/>
-    <w:lsdException w:name="List 5" w:semiHidden="1" w:unhideWhenUsed="1"/>
-    <w:lsdException w:name="List Bullet 2" w:semiHidden="1" w:unhideWhenUsed="1"/>
-    <w:lsdException w:name="List Bullet 3" w:semiHidden="1" w:unhideWhenUsed="1"/>
-    <w:lsdException w:name="List Bullet 4" w:semiHidden="1" w:unhideWhenUsed="1"/>
-    <w:lsdException w:name="List Bullet 5" w:semiHidden="1" w:unhideWhenUsed="1"/>
-    <w:lsdException w:name="List Number 2" w:semiHidden="1" w:unhideWhenUsed="1"/>
-    <w:lsdException w:name="List Number 3" w:semiHidden="1" w:unhideWhenUsed="1"/>
-    <w:lsdException w:name="List Number 4" w:semiHidden="1" w:unhideWhenUsed="1"/>
-    <w:lsdException w:name="List Number 5" w:semiHidden="1" w:unhideWhenUsed="1"/>
-    <w:lsdException w:name="Title" w:uiPriority="10" w:qFormat="1"/>
-    <w:lsdException w:name="Closing" w:semiHidden="1" w:unhideWhenUsed="1"/>
-    <w:lsdException w:name="Signature" w:semiHidden="1" w:unhideWhenUsed="1"/>
-    <w:lsdException w:name="Default Paragraph Font" w:semiHidden="1" w:uiPriority="1" w:unhideWhenUsed="1"/>
-    <w:lsdException w:name="Body Text" w:semiHidden="1" w:unhideWhenUsed="1"/>
-    <w:lsdException w:name="Body Text Indent" w:semiHidden="1" w:unhideWhenUsed="1"/>
-    <w:lsdException w:name="List Continue" w:semiHidden="1" w:unhideWhenUsed="1"/>
-    <w:lsdException w:name="List Continue 2" w:semiHidden="1" w:unhideWhenUsed="1"/>
-    <w:lsdException w:name="List Continue 3" w:semiHidden="1" w:unhideWhenUsed="1"/>
-    <w:lsdException w:name="List Continue 4" w:semiHidden="1" w:unhideWhenUsed="1"/>
-    <w:lsdException w:name="List Continue 5" w:semiHidden="1" w:unhideWhenUsed="1"/>
-    <w:lsdException w:name="Message Header" w:semiHidden="1" w:unhideWhenUsed="1"/>
-    <w:lsdException w:name="Subtitle" w:uiPriority="11" w:qFormat="1"/>
-    <w:lsdException w:name="Salutation" w:semiHidden="1" w:unhideWhenUsed="1"/>
-    <w:lsdException w:name="Date" w:semiHidden="1" w:unhideWhenUsed="1"/>
-    <w:lsdException w:name="Body Text First Indent" w:semiHidden="1" w:unhideWhenUsed="1"/>
-    <w:lsdException w:name="Body Text First Indent 2" w:semiHidden="1" w:unhideWhenUsed="1"/>
-    <w:lsdException w:name="Note Heading" w:semiHidden="1" w:unhideWhenUsed="1"/>
-    <w:lsdException w:name="Body Text 2" w:semiHidden="1" w:unhideWhenUsed="1"/>
-    <w:lsdException w:name="Body Text 3" w:semiHidden="1" w:unhideWhenUsed="1"/>
-    <w:lsdException w:name="Body Text Indent 2" w:semiHidden="1" w:unhideWhenUsed="1"/>
-    <w:lsdException w:name="Body Text Indent 3" w:semiHidden="1" w:unhideWhenUsed="1"/>
-    <w:lsdException w:name="Block Text" w:semiHidden="1" w:unhideWhenUsed="1"/>
-    <w:lsdException w:name="Hyperlink" w:semiHidden="1" w:unhideWhenUsed="1"/>
-    <w:lsdException w:name="FollowedHyperlink" w:semiHidden="1" w:unhideWhenUsed="1"/>
-    <w:lsdException w:name="Strong" w:uiPriority="22" w:qFormat="1"/>
-    <w:lsdException w:name="Emphasis" w:uiPriority="20" w:qFormat="1"/>
-    <w:lsdException w:name="Document Map" w:semiHidden="1" w:unhideWhenUsed="1"/>
-    <w:lsdException w:name="Plain Text" w:semiHidden="1" w:unhideWhenUsed="1"/>
-    <w:lsdException w:name="E-mail Signature" w:semiHidden="1" w:unhideWhenUsed="1"/>
-    <w:lsdException w:name="HTML Top of Form" w:semiHidden="1" w:unhideWhenUsed="1"/>
-    <w:lsdException w:name="HTML Bottom of Form" w:semiHidden="1" w:unhideWhenUsed="1"/>
-    <w:lsdException w:name="Normal (Web)" w:semiHidden="1" w:unhideWhenUsed="1"/>
-    <w:lsdException w:name="HTML Acronym" w:semiHidden="1" w:unhideWhenUsed="1"/>
-    <w:lsdException w:name="HTML Address" w:semiHidden="1" w:unhideWhenUsed="1"/>
-    <w:lsdException w:name="HTML Cite" w:semiHidden="1" w:unhideWhenUsed="1"/>
-    <w:lsdException w:name="HTML Code" w:semiHidden="1" w:unhideWhenUsed="1"/>
-    <w:lsdException w:name="HTML Definition" w:semiHidden="1" w:unhideWhenUsed="1"/>
-    <w:lsdException w:name="HTML Keyboard" w:semiHidden="1" w:unhideWhenUsed="1"/>
-    <w:lsdException w:name="HTML Preformatted" w:semiHidden="1" w:unhideWhenUsed="1"/>
-    <w:lsdException w:name="HTML Sample" w:semiHidden="1" w:unhideWhenUsed="1"/>
-    <w:lsdException w:name="HTML Typewriter" w:semiHidden="1" w:unhideWhenUsed="1"/>
-    <w:lsdException w:name="HTML Variable" w:semiHidden="1" w:unhideWhenUsed="1"/>
-    <w:lsdException w:name="Normal Table" w:semiHidden="1" w:unhideWhenUsed="1"/>
-    <w:lsdException w:name="annotation subject" w:semiHidden="1" w:unhideWhenUsed="1"/>
-    <w:lsdException w:name="No List" w:semiHidden="1" w:unhideWhenUsed="1"/>
-    <w:lsdException w:name="Outline List 1" w:semiHidden="1" w:unhideWhenUsed="1"/>
-    <w:lsdException w:name="Outline List 2" w:semiHidden="1" w:unhideWhenUsed="1"/>
-    <w:lsdException w:name="Outline List 3" w:semiHidden="1" w:unhideWhenUsed="1"/>
-    <w:lsdException w:name="Table Simple 1" w:semiHidden="1" w:unhideWhenUsed="1"/>
-    <w:lsdException w:name="Table Simple 2" w:semiHidden="1" w:unhideWhenUsed="1"/>
-    <w:lsdException w:name="Table Simple 3" w:semiHidden="1" w:unhideWhenUsed="1"/>
-    <w:lsdException w:name="Table Classic 1" w:semiHidden="1" w:unhideWhenUsed="1"/>
-    <w:lsdException w:name="Table Classic 2" w:semiHidden="1" w:unhideWhenUsed="1"/>
-    <w:lsdException w:name="Table Classic 3" w:semiHidden="1" w:unhideWhenUsed="1"/>
-    <w:lsdException w:name="Table Classic 4" w:semiHidden="1" w:unhideWhenUsed="1"/>
-    <w:lsdException w:name="Table Colorful 1" w:semiHidden="1" w:unhideWhenUsed="1"/>
-    <w:lsdException w:name="Table Colorful 2" w:semiHidden="1" w:unhideWhenUsed="1"/>
-    <w:lsdException w:name="Table Colorful 3" w:semiHidden="1" w:unhideWhenUsed="1"/>
-    <w:lsdException w:name="Table Columns 1" w:semiHidden="1" w:unhideWhenUsed="1"/>
-    <w:lsdException w:name="Table Columns 2" w:semiHidden="1" w:unhideWhenUsed="1"/>
-    <w:lsdException w:name="Table Columns 3" w:semiHidden="1" w:unhideWhenUsed="1"/>
-    <w:lsdException w:name="Table Columns 4" w:semiHidden="1" w:unhideWhenUsed="1"/>
-    <w:lsdException w:name="Table Columns 5" w:semiHidden="1" w:unhideWhenUsed="1"/>
-    <w:lsdException w:name="Table Grid 1" w:semiHidden="1" w:unhideWhenUsed="1"/>
-    <w:lsdException w:name="Table Grid 2" w:semiHidden="1" w:unhideWhenUsed="1"/>
-    <w:lsdException w:name="Table Grid 3" w:semiHidden="1" w:unhideWhenUsed="1"/>
-    <w:lsdException w:name="Table Grid 4" w:semiHidden="1" w:unhideWhenUsed="1"/>
-    <w:lsdException w:name="Table Grid 5" w:semiHidden="1" w:unhideWhenUsed="1"/>
-    <w:lsdException w:name="Table Grid 6" w:semiHidden="1" w:unhideWhenUsed="1"/>
-    <w:lsdException w:name="Table Grid 7" w:semiHidden="1" w:unhideWhenUsed="1"/>
-    <w:lsdException w:name="Table Grid 8" w:semiHidden="1" w:unhideWhenUsed="1"/>
-    <w:lsdException w:name="Table List 1" w:semiHidden="1" w:unhideWhenUsed="1"/>
-    <w:lsdException w:name="Table List 2" w:semiHidden="1" w:unhideWhenUsed="1"/>
-    <w:lsdException w:name="Table List 3" w:semiHidden="1" w:unhideWhenUsed="1"/>
-    <w:lsdException w:name="Table List 4" w:semiHidden="1" w:unhideWhenUsed="1"/>
-    <w:lsdException w:name="Table List 5" w:semiHidden="1" w:unhideWhenUsed="1"/>
-    <w:lsdException w:name="Table List 6" w:semiHidden="1" w:unhideWhenUsed="1"/>
-    <w:lsdException w:name="Table List 7" w:semiHidden="1" w:unhideWhenUsed="1"/>
-    <w:lsdException w:name="Table List 8" w:semiHidden="1" w:unhideWhenUsed="1"/>
-    <w:lsdException w:name="Table 3D effects 1" w:semiHidden="1" w:unhideWhenUsed="1"/>
-    <w:lsdException w:name="Table 3D effects 2" w:semiHidden="1" w:unhideWhenUsed="1"/>
-    <w:lsdException w:name="Table 3D effects 3" w:semiHidden="1" w:unhideWhenUsed="1"/>
-    <w:lsdException w:name="Table Contemporary" w:semiHidden="1" w:unhideWhenUsed="1"/>
-    <w:lsdException w:name="Table Elegant" w:semiHidden="1" w:unhideWhenUsed="1"/>
-    <w:lsdException w:name="Table Professional" w:semiHidden="1" w:unhideWhenUsed="1"/>
-    <w:lsdException w:name="Table Subtle 1" w:semiHidden="1" w:unhideWhenUsed="1"/>
-    <w:lsdException w:name="Table Subtle 2" w:semiHidden="1" w:unhideWhenUsed="1"/>
-    <w:lsdException w:name="Table Web 1" w:semiHidden="1" w:unhideWhenUsed="1"/>
-    <w:lsdException w:name="Table Web 2" w:semiHidden="1" w:unhideWhenUsed="1"/>
-    <w:lsdException w:name="Table Web 3" w:semiHidden="1" w:unhideWhenUsed="1"/>
-    <w:lsdException w:name="Balloon Text" w:semiHidden="1" w:unhideWhenUsed="1"/>
-    <w:lsdException w:name="Table Grid" w:uiPriority="39"/>
-    <w:lsdException w:name="Table Theme" w:semiHidden="1" w:unhideWhenUsed="1"/>
-    <w:lsdException w:name="Placeholder Text" w:semiHidden="1"/>
-    <w:lsdException w:name="No Spacing" w:uiPriority="1" w:qFormat="1"/>
-    <w:lsdException w:name="Light Shading" w:uiPriority="60"/>
-    <w:lsdException w:name="Light List" w:uiPriority="61"/>
-    <w:lsdException w:name="Light Grid" w:uiPriority="62"/>
-    <w:lsdException w:name="Medium Shading 1" w:uiPriority="63"/>
-    <w:lsdException w:name="Medium Shading 2" w:uiPriority="64"/>
-    <w:lsdException w:name="Medium List 1" w:uiPriority="65"/>
-    <w:lsdException w:name="Medium List 2" w:uiPriority="66"/>
-    <w:lsdException w:name="Medium Grid 1" w:uiPriority="67"/>
-    <w:lsdException w:name="Medium Grid 2" w:uiPriority="68"/>
-    <w:lsdException w:name="Medium Grid 3" w:uiPriority="69"/>
-    <w:lsdException w:name="Dark List" w:uiPriority="70"/>
-    <w:lsdException w:name="Colorful Shading" w:uiPriority="71"/>
-    <w:lsdException w:name="Colorful List" w:uiPriority="72"/>
-    <w:lsdException w:name="Colorful Grid" w:uiPriority="73"/>
-    <w:lsdException w:name="Light Shading Accent 1" w:uiPriority="60"/>
-    <w:lsdException w:name="Light List Accent 1" w:uiPriority="61"/>
-    <w:lsdException w:name="Light Grid Accent 1" w:uiPriority="62"/>
-    <w:lsdException w:name="Medium Shading 1 Accent 1" w:uiPriority="63"/>
-    <w:lsdException w:name="Medium Shading 2 Accent 1" w:uiPriority="64"/>
-    <w:lsdException w:name="Medium List 1 Accent 1" w:uiPriority="65"/>
-    <w:lsdException w:name="Revision" w:semiHidden="1"/>
-    <w:lsdException w:name="List Paragraph" w:uiPriority="34" w:qFormat="1"/>
-    <w:lsdException w:name="Quote" w:uiPriority="29" w:qFormat="1"/>
-    <w:lsdException w:name="Intense Quote" w:uiPriority="30" w:qFormat="1"/>
-    <w:lsdException w:name="Medium List 2 Accent 1" w:uiPriority="66"/>
-    <w:lsdException w:name="Medium Grid 1 Accent 1" w:uiPriority="67"/>
-    <w:lsdException w:name="Medium Grid 2 Accent 1" w:uiPriority="68"/>
-    <w:lsdException w:name="Medium Grid 3 Accent 1" w:uiPriority="69"/>
-    <w:lsdException w:name="Dark List Accent 1" w:uiPriority="70"/>
-    <w:lsdException w:name="Colorful Shading Accent 1" w:uiPriority="71"/>
-    <w:lsdException w:name="Colorful List Accent 1" w:uiPriority="72"/>
-    <w:lsdException w:name="Colorful Grid Accent 1" w:uiPriority="73"/>
-    <w:lsdException w:name="Light Shading Accent 2" w:uiPriority="60"/>
-    <w:lsdException w:name="Light List Accent 2" w:uiPriority="61"/>
-    <w:lsdException w:name="Light Grid Accent 2" w:uiPriority="62"/>
-    <w:lsdException w:name="Medium Shading 1 Accent 2" w:uiPriority="63"/>
-    <w:lsdException w:name="Medium Shading 2 Accent 2" w:uiPriority="64"/>
-    <w:lsdException w:name="Medium List 1 Accent 2" w:uiPriority="65"/>
-    <w:lsdException w:name="Medium List 2 Accent 2" w:uiPriority="66"/>
-    <w:lsdException w:name="Medium Grid 1 Accent 2" w:uiPriority="67"/>
-    <w:lsdException w:name="Medium Grid 2 Accent 2" w:uiPriority="68"/>
-    <w:lsdException w:name="Medium Grid 3 Accent 2" w:uiPriority="69"/>
-    <w:lsdException w:name="Dark List Accent 2" w:uiPriority="70"/>
-    <w:lsdException w:name="Colorful Shading Accent 2" w:uiPriority="71"/>
-    <w:lsdException w:name="Colorful List Accent 2" w:uiPriority="72"/>
-    <w:lsdException w:name="Colorful Grid Accent 2" w:uiPriority="73"/>
-    <w:lsdException w:name="Light Shading Accent 3" w:uiPriority="60"/>
-    <w:lsdException w:name="Light List Accent 3" w:uiPriority="61"/>
-    <w:lsdException w:name="Light Grid Accent 3" w:uiPriority="62"/>
-    <w:lsdException w:name="Medium Shading 1 Accent 3" w:uiPriority="63"/>
-    <w:lsdException w:name="Medium Shading 2 Accent 3" w:uiPriority="64"/>
-    <w:lsdException w:name="Medium List 1 Accent 3" w:uiPriority="65"/>
-    <w:lsdException w:name="Medium List 2 Accent 3" w:uiPriority="66"/>
-    <w:lsdException w:name="Medium Grid 1 Accent 3" w:uiPriority="67"/>
-    <w:lsdException w:name="Medium Grid 2 Accent 3" w:uiPriority="68"/>
-    <w:lsdException w:name="Medium Grid 3 Accent 3" w:uiPriority="69"/>
-    <w:lsdException w:name="Dark List Accent 3" w:uiPriority="70"/>
-    <w:lsdException w:name="Colorful Shading Accent 3" w:uiPriority="71"/>
-    <w:lsdException w:name="Colorful List Accent 3" w:uiPriority="72"/>
-    <w:lsdException w:name="Colorful Grid Accent 3" w:uiPriority="73"/>
-    <w:lsdException w:name="Light Shading Accent 4" w:uiPriority="60"/>
-    <w:lsdException w:name="Light List Accent 4" w:uiPriority="61"/>
-    <w:lsdException w:name="Light Grid Accent 4" w:uiPriority="62"/>
-    <w:lsdException w:name="Medium Shading 1 Accent 4" w:uiPriority="63"/>
-    <w:lsdException w:name="Medium Shading 2 Accent 4" w:uiPriority="64"/>
-    <w:lsdException w:name="Medium List 1 Accent 4" w:uiPriority="65"/>
-    <w:lsdException w:name="Medium List 2 Accent 4" w:uiPriority="66"/>
-    <w:lsdException w:name="Medium Grid 1 Accent 4" w:uiPriority="67"/>
-    <w:lsdException w:name="Medium Grid 2 Accent 4" w:uiPriority="68"/>
-    <w:lsdException w:name="Medium Grid 3 Accent 4" w:uiPriority="69"/>
-    <w:lsdException w:name="Dark List Accent 4" w:uiPriority="70"/>
-    <w:lsdException w:name="Colorful Shading Accent 4" w:uiPriority="71"/>
-    <w:lsdException w:name="Colorful List Accent 4" w:uiPriority="72"/>
-    <w:lsdException w:name="Colorful Grid Accent 4" w:uiPriority="73"/>
-    <w:lsdException w:name="Light Shading Accent 5" w:uiPriority="60"/>
-    <w:lsdException w:name="Light List Accent 5" w:uiPriority="61"/>
-    <w:lsdException w:name="Light Grid Accent 5" w:uiPriority="62"/>
-    <w:lsdException w:name="Medium Shading 1 Accent 5" w:uiPriority="63"/>
-    <w:lsdException w:name="Medium Shading 2 Accent 5" w:uiPriority="64"/>
-    <w:lsdException w:name="Medium List 1 Accent 5" w:uiPriority="65"/>
-    <w:lsdException w:name="Medium List 2 Accent 5" w:uiPriority="66"/>
-    <w:lsdException w:name="Medium Grid 1 Accent 5" w:uiPriority="67"/>
-    <w:lsdException w:name="Medium Grid 2 Accent 5" w:uiPriority="68"/>
-    <w:lsdException w:name="Medium Grid 3 Accent 5" w:uiPriority="69"/>
-    <w:lsdException w:name="Dark List Accent 5" w:uiPriority="70"/>
-    <w:lsdException w:name="Colorful Shading Accent 5" w:uiPriority="71"/>
-    <w:lsdException w:name="Colorful List Accent 5" w:uiPriority="72"/>
-    <w:lsdException w:name="Colorful Grid Accent 5" w:uiPriority="73"/>
-    <w:lsdException w:name="Light Shading Accent 6" w:uiPriority="60"/>
-    <w:lsdException w:name="Light List Accent 6" w:uiPriority="61"/>
-    <w:lsdException w:name="Light Grid Accent 6" w:uiPriority="62"/>
-    <w:lsdException w:name="Medium Shading 1 Accent 6" w:uiPriority="63"/>
-    <w:lsdException w:name="Medium Shading 2 Accent 6" w:uiPriority="64"/>
-    <w:lsdException w:name="Medium List 1 Accent 6" w:uiPriority="65"/>
-    <w:lsdException w:name="Medium List 2 Accent 6" w:uiPriority="66"/>
-    <w:lsdException w:name="Medium Grid 1 Accent 6" w:uiPriority="67"/>
-    <w:lsdException w:name="Medium Grid 2 Accent 6" w:uiPriority="68"/>
-    <w:lsdException w:name="Medium Grid 3 Accent 6" w:uiPriority="69"/>
-    <w:lsdException w:name="Dark List Accent 6" w:uiPriority="70"/>
-    <w:lsdException w:name="Colorful Shading Accent 6" w:uiPriority="71"/>
-    <w:lsdException w:name="Colorful List Accent 6" w:uiPriority="72"/>
-    <w:lsdException w:name="Colorful Grid Accent 6" w:uiPriority="73"/>
-    <w:lsdException w:name="Subtle Emphasis" w:uiPriority="19" w:qFormat="1"/>
-    <w:lsdException w:name="Intense Emphasis" w:uiPriority="21" w:qFormat="1"/>
-    <w:lsdException w:name="Subtle Reference" w:uiPriority="31" w:qFormat="1"/>
-    <w:lsdException w:name="Intense Reference" w:uiPriority="32" w:qFormat="1"/>
-    <w:lsdException w:name="Book Title" w:uiPriority="33" w:qFormat="1"/>
-    <w:lsdException w:name="Bibliography" w:semiHidden="1" w:uiPriority="37" w:unhideWhenUsed="1"/>
-    <w:lsdException w:name="TOC Heading" w:semiHidden="1" w:uiPriority="39" w:unhideWhenUsed="1" w:qFormat="1"/>
-    <w:lsdException w:name="Plain Table 1" w:uiPriority="41"/>
-    <w:lsdException w:name="Plain Table 2" w:uiPriority="42"/>
-    <w:lsdException w:name="Plain Table 3" w:uiPriority="43"/>
-    <w:lsdException w:name="Plain Table 4" w:uiPriority="44"/>
-    <w:lsdException w:name="Plain Table 5" w:uiPriority="45"/>
-    <w:lsdException w:name="Grid Table Light" w:uiPriority="40"/>
-    <w:lsdException w:name="Grid Table 1 Light" w:uiPriority="46"/>
-    <w:lsdException w:name="Grid Table 2" w:uiPriority="47"/>
-    <w:lsdException w:name="Grid Table 3" w:uiPriority="48"/>
-    <w:lsdException w:name="Grid Table 4" w:uiPriority="49"/>
-    <w:lsdException w:name="Grid Table 5 Dark" w:uiPriority="50"/>
-    <w:lsdException w:name="Grid Table 6 Colorful" w:uiPriority="51"/>
-    <w:lsdException w:name="Grid Table 7 Colorful" w:uiPriority="52"/>
-    <w:lsdException w:name="Grid Table 1 Light Accent 1" w:uiPriority="46"/>
-    <w:lsdException w:name="Grid Table 2 Accent 1" w:uiPriority="47"/>
-    <w:lsdException w:name="Grid Table 3 Accent 1" w:uiPriority="48"/>
-    <w:lsdException w:name="Grid Table 4 Accent 1" w:uiPriority="49"/>
-    <w:lsdException w:name="Grid Table 5 Dark Accent 1" w:uiPriority="50"/>
-    <w:lsdException w:name="Grid Table 6 Colorful Accent 1" w:uiPriority="51"/>
-    <w:lsdException w:name="Grid Table 7 Colorful Accent 1" w:uiPriority="52"/>
-    <w:lsdException w:name="Grid Table 1 Light Accent 2" w:uiPriority="46"/>
-    <w:lsdException w:name="Grid Table 2 Accent 2" w:uiPriority="47"/>
-    <w:lsdException w:name="Grid Table 3 Accent 2" w:uiPriority="48"/>
-    <w:lsdException w:name="Grid Table 4 Accent 2" w:uiPriority="49"/>
-    <w:lsdException w:name="Grid Table 5 Dark Accent 2" w:uiPriority="50"/>
-    <w:lsdException w:name="Grid Table 6 Colorful Accent 2" w:uiPriority="51"/>
-    <w:lsdException w:name="Grid Table 7 Colorful Accent 2" w:uiPriority="52"/>
-    <w:lsdException w:name="Grid Table 1 Light Accent 3" w:uiPriority="46"/>
-    <w:lsdException w:name="Grid Table 2 Accent 3" w:uiPriority="47"/>
-    <w:lsdException w:name="Grid Table 3 Accent 3" w:uiPriority="48"/>
-    <w:lsdException w:name="Grid Table 4 Accent 3" w:uiPriority="49"/>
-    <w:lsdException w:name="Grid Table 5 Dark Accent 3" w:uiPriority="50"/>
-    <w:lsdException w:name="Grid Table 6 Colorful Accent 3" w:uiPriority="51"/>
-    <w:lsdException w:name="Grid Table 7 Colorful Accent 3" w:uiPriority="52"/>
-    <w:lsdException w:name="Grid Table 1 Light Accent 4" w:uiPriority="46"/>
-    <w:lsdException w:name="Grid Table 2 Accent 4" w:uiPriority="47"/>
-    <w:lsdException w:name="Grid Table 3 Accent 4" w:uiPriority="48"/>
-    <w:lsdException w:name="Grid Table 4 Accent 4" w:uiPriority="49"/>
-    <w:lsdException w:name="Grid Table 5 Dark Accent 4" w:uiPriority="50"/>
-    <w:lsdException w:name="Grid Table 6 Colorful Accent 4" w:uiPriority="51"/>
-    <w:lsdException w:name="Grid Table 7 Colorful Accent 4" w:uiPriority="52"/>
-    <w:lsdException w:name="Grid Table 1 Light Accent 5" w:uiPriority="46"/>
-    <w:lsdException w:name="Grid Table 2 Accent 5" w:uiPriority="47"/>
-    <w:lsdException w:name="Grid Table 3 Accent 5" w:uiPriority="48"/>
-    <w:lsdException w:name="Grid Table 4 Accent 5" w:uiPriority="49"/>
-    <w:lsdException w:name="Grid Table 5 Dark Accent 5" w:uiPriority="50"/>
-    <w:lsdException w:name="Grid Table 6 Colorful Accent 5" w:uiPriority="51"/>
-    <w:lsdException w:name="Grid Table 7 Colorful Accent 5" w:uiPriority="52"/>
-    <w:lsdException w:name="Grid Table 1 Light Accent 6" w:uiPriority="46"/>
-    <w:lsdException w:name="Grid Table 2 Accent 6" w:uiPriority="47"/>
-    <w:lsdException w:name="Grid Table 3 Accent 6" w:uiPriority="48"/>
-    <w:lsdException w:name="Grid Table 4 Accent 6" w:uiPriority="49"/>
-    <w:lsdException w:name="Grid Table 5 Dark Accent 6" w:uiPriority="50"/>
-    <w:lsdException w:name="Grid Table 6 Colorful Accent 6" w:uiPriority="51"/>
-    <w:lsdException w:name="Grid Table 7 Colorful Accent 6" w:uiPriority="52"/>
-    <w:lsdException w:name="List Table 1 Light" w:uiPriority="46"/>
-    <w:lsdException w:name="List Table 2" w:uiPriority="47"/>
-    <w:lsdException w:name="List Table 3" w:uiPriority="48"/>
-    <w:lsdException w:name="List Table 4" w:uiPriority="49"/>
-    <w:lsdException w:name="List Table 5 Dark" w:uiPriority="50"/>
-    <w:lsdException w:name="List Table 6 Colorful" w:uiPriority="51"/>
-    <w:lsdException w:name="List Table 7 Colorful" w:uiPriority="52"/>
-    <w:lsdException w:name="List Table 1 Light Accent 1" w:uiPriority="46"/>
-    <w:lsdException w:name="List Table 2 Accent 1" w:uiPriority="47"/>
-    <w:lsdException w:name="List Table 3 Accent 1" w:uiPriority="48"/>
-    <w:lsdException w:name="List Table 4 Accent 1" w:uiPriority="49"/>
-    <w:lsdException w:name="List Table 5 Dark Accent 1" w:uiPriority="50"/>
-    <w:lsdException w:name="List Table 6 Colorful Accent 1" w:uiPriority="51"/>
-    <w:lsdException w:name="List Table 7 Colorful Accent 1" w:uiPriority="52"/>
-    <w:lsdException w:name="List Table 1 Light Accent 2" w:uiPriority="46"/>
-    <w:lsdException w:name="List Table 2 Accent 2" w:uiPriority="47"/>
-    <w:lsdException w:name="List Table 3 Accent 2" w:uiPriority="48"/>
-    <w:lsdException w:name="List Table 4 Accent 2" w:uiPriority="49"/>
-    <w:lsdException w:name="List Table 5 Dark Accent 2" w:uiPriority="50"/>
-    <w:lsdException w:name="List Table 6 Colorful Accent 2" w:uiPriority="51"/>
-    <w:lsdException w:name="List Table 7 Colorful Accent 2" w:uiPriority="52"/>
-    <w:lsdException w:name="List Table 1 Light Accent 3" w:uiPriority="46"/>
-    <w:lsdException w:name="List Table 2 Accent 3" w:uiPriority="47"/>
-    <w:lsdException w:name="List Table 3 Accent 3" w:uiPriority="48"/>
-    <w:lsdException w:name="List Table 4 Accent 3" w:uiPriority="49"/>
-    <w:lsdException w:name="List Table 5 Dark Accent 3" w:uiPriority="50"/>
-    <w:lsdException w:name="List Table 6 Colorful Accent 3" w:uiPriority="51"/>
-    <w:lsdException w:name="List Table 7 Colorful Accent 3" w:uiPriority="52"/>
-    <w:lsdException w:name="List Table 1 Light Accent 4" w:uiPriority="46"/>
-    <w:lsdException w:name="List Table 2 Accent 4" w:uiPriority="47"/>
-    <w:lsdException w:name="List Table 3 Accent 4" w:uiPriority="48"/>
-    <w:lsdException w:name="List Table 4 Accent 4" w:uiPriority="49"/>
-    <w:lsdException w:name="List Table 5 Dark Accent 4" w:uiPriority="50"/>
-    <w:lsdException w:name="List Table 6 Colorful Accent 4" w:uiPriority="51"/>
-    <w:lsdException w:name="List Table 7 Colorful Accent 4" w:uiPriority="52"/>
-    <w:lsdException w:name="List Table 1 Light Accent 5" w:uiPriority="46"/>
-    <w:lsdException w:name="List Table 2 Accent 5" w:uiPriority="47"/>
-    <w:lsdException w:name="List Table 3 Accent 5" w:uiPriority="48"/>
-    <w:lsdException w:name="List Table 4 Accent 5" w:uiPriority="49"/>
-    <w:lsdException w:name="List Table 5 Dark Accent 5" w:uiPriority="50"/>
-    <w:lsdException w:name="List Table 6 Colorful Accent 5" w:uiPriority="51"/>
-    <w:lsdException w:name="List Table 7 Colorful Accent 5" w:uiPriority="52"/>
-    <w:lsdException w:name="List Table 1 Light Accent 6" w:uiPriority="46"/>
-    <w:lsdException w:name="List Table 2 Accent 6" w:uiPriority="47"/>
-    <w:lsdException w:name="List Table 3 Accent 6" w:uiPriority="48"/>
-    <w:lsdException w:name="List Table 4 Accent 6" w:uiPriority="49"/>
-    <w:lsdException w:name="List Table 5 Dark Accent 6" w:uiPriority="50"/>
-    <w:lsdException w:name="List Table 6 Colorful Accent 6" w:uiPriority="51"/>
-    <w:lsdException w:name="List Table 7 Colorful Accent 6" w:uiPriority="52"/>
-  </w:latentStyles>
-  <w:style w:type="paragraph" w:default="1" w:styleId="Normal">
-    <w:name w:val="Normal"/>
-    <w:qFormat/>
-  </w:style>
-  <w:style w:type="character" w:default="1" w:styleId="DefaultParagraphFont">
-    <w:name w:val="Default Paragraph Font"/>
-    <w:uiPriority w:val="1"/>
-    <w:semiHidden/>
-    <w:unhideWhenUsed/>
-  </w:style>
-  <w:style w:type="table" w:default="1" w:styleId="TableNormal">
-    <w:name w:val="Normal Table"/>
-    <w:uiPriority w:val="99"/>
-    <w:semiHidden/>
-    <w:unhideWhenUsed/>
-    <w:tblPr>
-      <w:tblInd w:w="0" w:type="dxa"/>
-      <w:tblCellMar>
-        <w:top w:w="0" w:type="dxa"/>
-        <w:left w:w="108" w:type="dxa"/>
-        <w:bottom w:w="0" w:type="dxa"/>
-        <w:right w:w="108" w:type="dxa"/>
-      </w:tblCellMar>
-    </w:tblPr>
-  </w:style>
-  <w:style w:type="numbering" w:default="1" w:styleId="NoList">
-    <w:name w:val="No List"/>
-    <w:uiPriority w:val="99"/>
-    <w:semiHidden/>
-    <w:unhideWhenUsed/>
-  </w:style>
-  <w:style w:type="character" w:styleId="PlaceholderText">
-    <w:name w:val="Placeholder Text"/>
-    <w:basedOn w:val="DefaultParagraphFont"/>
-    <w:uiPriority w:val="99"/>
-    <w:semiHidden/>
-    <w:rsid w:val="00A60B6D"/>
-    <w:rPr>
-      <w:color w:val="808080"/>
-    </w:rPr>
-  </w:style>
-</w:styles>
-</file>
-
-<file path=word/glossary/webSettings.xml><?xml version="1.0" encoding="utf-8"?>
-<w:webSettings xmlns:mc="http://schemas.openxmlformats.org/markup-compatibility/2006" xmlns:r="http://schemas.openxmlformats.org/officeDocument/2006/relationships" xmlns:w="http://schemas.openxmlformats.org/wordprocessingml/2006/main" xmlns:w14="http://schemas.microsoft.com/office/word/2010/wordml" xmlns:w15="http://schemas.microsoft.com/office/word/2012/wordml" mc:Ignorable="w14 w15">
-  <w:optimizeForBrowser/>
-  <w:allowPNG/>
-</w:webSettings>
-</file>
-
 <file path=word/theme/theme1.xml><?xml version="1.0" encoding="utf-8"?>
 <a:theme xmlns:a="http://schemas.openxmlformats.org/drawingml/2006/main" name="Office Theme">
   <a:themeElements>
@@ -16504,7 +15582,7 @@
 </file>
 
 <file path=customXml/itemProps1.xml><?xml version="1.0" encoding="utf-8"?>
-<ds:datastoreItem xmlns:ds="http://schemas.openxmlformats.org/officeDocument/2006/customXml" ds:itemID="{78AA8A72-B707-4C3F-8724-799F41EB9A6D}">
+<ds:datastoreItem xmlns:ds="http://schemas.openxmlformats.org/officeDocument/2006/customXml" ds:itemID="{147130F6-7E1D-4D96-A2D9-A74305079431}">
   <ds:schemaRefs>
     <ds:schemaRef ds:uri="http://schemas.openxmlformats.org/officeDocument/2006/bibliography"/>
   </ds:schemaRefs>

</xml_diff>